<commit_message>
Add new MS version
</commit_message>
<xml_diff>
--- a/reports/manuscript/lehtomäki_et_al_priocomp_v0_10_1.docx
+++ b/reports/manuscript/lehtomäki_et_al_priocomp_v0_10_1.docx
@@ -1,6 +1,6 @@
 
 <file path=word/document.xml><?xml version="1.0" encoding="utf-8"?>
-<w:document xmlns:wpc="http://schemas.microsoft.com/office/word/2010/wordprocessingCanvas" xmlns:cx="http://schemas.microsoft.com/office/drawing/2014/chartex" xmlns:cx1="http://schemas.microsoft.com/office/drawing/2015/9/8/chartex" xmlns:cx2="http://schemas.microsoft.com/office/drawing/2015/10/21/chartex" xmlns:cx3="http://schemas.microsoft.com/office/drawing/2016/5/9/chartex" xmlns:cx4="http://schemas.microsoft.com/office/drawing/2016/5/10/chartex" xmlns:cx5="http://schemas.microsoft.com/office/drawing/2016/5/11/chartex" xmlns:cx6="http://schemas.microsoft.com/office/drawing/2016/5/12/chartex" xmlns:cx7="http://schemas.microsoft.com/office/drawing/2016/5/13/chartex" xmlns:cx8="http://schemas.microsoft.com/office/drawing/2016/5/14/chartex" xmlns:mc="http://schemas.openxmlformats.org/markup-compatibility/2006" xmlns:aink="http://schemas.microsoft.com/office/drawing/2016/ink" xmlns:o="urn:schemas-microsoft-com:office:office" xmlns:r="http://schemas.openxmlformats.org/officeDocument/2006/relationships" xmlns:m="http://schemas.openxmlformats.org/officeDocument/2006/math" xmlns:v="urn:schemas-microsoft-com:vml" xmlns:wp14="http://schemas.microsoft.com/office/word/2010/wordprocessingDrawing" xmlns:wp="http://schemas.openxmlformats.org/drawingml/2006/wordprocessingDrawing" xmlns:w10="urn:schemas-microsoft-com:office:word" xmlns:w="http://schemas.openxmlformats.org/wordprocessingml/2006/main" xmlns:w14="http://schemas.microsoft.com/office/word/2010/wordml" xmlns:w15="http://schemas.microsoft.com/office/word/2012/wordml" xmlns:w16se="http://schemas.microsoft.com/office/word/2015/wordml/symex" xmlns:wpg="http://schemas.microsoft.com/office/word/2010/wordprocessingGroup" xmlns:wpi="http://schemas.microsoft.com/office/word/2010/wordprocessingInk" xmlns:wne="http://schemas.microsoft.com/office/word/2006/wordml" xmlns:wps="http://schemas.microsoft.com/office/word/2010/wordprocessingShape" mc:Ignorable="w14 w15 w16se wp14">
+<w:document xmlns:wpc="http://schemas.microsoft.com/office/word/2010/wordprocessingCanvas" xmlns:cx="http://schemas.microsoft.com/office/drawing/2014/chartex" xmlns:cx1="http://schemas.microsoft.com/office/drawing/2015/9/8/chartex" xmlns:cx2="http://schemas.microsoft.com/office/drawing/2015/10/21/chartex" xmlns:cx3="http://schemas.microsoft.com/office/drawing/2016/5/9/chartex" xmlns:cx4="http://schemas.microsoft.com/office/drawing/2016/5/10/chartex" xmlns:cx5="http://schemas.microsoft.com/office/drawing/2016/5/11/chartex" xmlns:cx6="http://schemas.microsoft.com/office/drawing/2016/5/12/chartex" xmlns:cx7="http://schemas.microsoft.com/office/drawing/2016/5/13/chartex" xmlns:cx8="http://schemas.microsoft.com/office/drawing/2016/5/14/chartex" xmlns:mc="http://schemas.openxmlformats.org/markup-compatibility/2006" xmlns:aink="http://schemas.microsoft.com/office/drawing/2016/ink" xmlns:am3d="http://schemas.microsoft.com/office/drawing/2017/model3d" xmlns:o="urn:schemas-microsoft-com:office:office" xmlns:r="http://schemas.openxmlformats.org/officeDocument/2006/relationships" xmlns:m="http://schemas.openxmlformats.org/officeDocument/2006/math" xmlns:v="urn:schemas-microsoft-com:vml" xmlns:wp14="http://schemas.microsoft.com/office/word/2010/wordprocessingDrawing" xmlns:wp="http://schemas.openxmlformats.org/drawingml/2006/wordprocessingDrawing" xmlns:w10="urn:schemas-microsoft-com:office:word" xmlns:w="http://schemas.openxmlformats.org/wordprocessingml/2006/main" xmlns:w14="http://schemas.microsoft.com/office/word/2010/wordml" xmlns:w15="http://schemas.microsoft.com/office/word/2012/wordml" xmlns:w16cid="http://schemas.microsoft.com/office/word/2016/wordml/cid" xmlns:w16se="http://schemas.microsoft.com/office/word/2015/wordml/symex" xmlns:wpg="http://schemas.microsoft.com/office/word/2010/wordprocessingGroup" xmlns:wpi="http://schemas.microsoft.com/office/word/2010/wordprocessingInk" xmlns:wne="http://schemas.microsoft.com/office/word/2006/wordml" xmlns:wps="http://schemas.microsoft.com/office/word/2010/wordprocessingShape" mc:Ignorable="w14 w15 w16se w16cid wp14">
   <w:background w:color="FFFFFF"/>
   <w:body>
     <w:p>
@@ -515,7 +515,6 @@
         <w:rPr>
           <w:b/>
         </w:rPr>
-        <w:lastRenderedPageBreak/>
         <w:t xml:space="preserve">Abstract: </w:t>
       </w:r>
       <w:commentRangeEnd w:id="4"/>
@@ -774,7 +773,6 @@
         <w:pStyle w:val="Heading1"/>
       </w:pPr>
       <w:r>
-        <w:lastRenderedPageBreak/>
         <w:t xml:space="preserve">1. </w:t>
       </w:r>
       <w:r>
@@ -1401,7 +1399,15 @@
             <w:rPr/>
           </w:rPrChange>
         </w:rPr>
-        <w:instrText>ADDIN CSL_CITATION { "citationItems" : [ { "id" : "ITEM-1", "itemData" : { "DOI" : "10.1016/j.envsoft.2016.06.003", "ISSN" : "13648152", "abstract" : "Modelers involved in environmental policy assessments are commonly confronted with the lack of uptake of model output by policy actors. Actors have different expectations of models, condensed into three quality criteria: credibility, salience, and legitimacy. The fulfilment of quality criteria is also dynamic as expectations vary, change, and possibly counteract each other. We present a checklist for modelers involved in model-based assessments that is aimed at the identification and monitoring of issues, limitations and trade-offs regarding model quality criteria. It draws upon the literature of integrated assessments as well as case study analysis of environmental policy assessments for the Dutch government, based on expert interviews and embedded experience. The checklist is intended to be consulted during assessments; its application may result in greater awareness among modelers involved in assessments regarding model quality criteria, and may positively affect the uptake of model-based knowledge from environmental policy assessments by policy actors.", "author" : [ { "dropping-particle" : "", "family" : "Voorn", "given" : "G A K", "non-dropping-particle" : "van", "parse-names" : false, "suffix" : "" }, { "dropping-particle" : "", "family" : "Verburg", "given" : "R W</w:instrText>
+        <w:instrText>ADDIN CSL_CITATION { "citationItems" : [ { "id" : "ITEM-1", "itemData" : { "DOI" : "10.1016/j.envsoft.2016.06.003", "ISSN" : "13648152", "abstract" : "Modelers involved in environmental policy assessments are commonly confronted with the lack of uptake of model output by policy actors. Actors have different expectations of models, condensed into three quality criteria: credibility, salience, and legitimacy. The fulfilment of quality criteria is also dynamic as expectations vary, change, and possibly counteract each other. We present a checklist for modelers involved in model-based assessments that is aimed at the identification and monitoring of issues, limitations and trade-offs regarding model quality criteria. It draws upon the literature of integrated assessments as well as case study analysis of environmental policy assessments for the Dutch government, based on expert interviews and embedded experience. The checklist is intended to be consulted during assessments; its application may result in greater awareness among modelers involved in assessments regarding model quality criteria, and may positively affect the uptake of model-based knowledge</w:instrText>
+      </w:r>
+      <w:r>
+        <w:rPr>
+          <w:rPrChange w:id="33" w:author="Joona Lehtomäki" w:date="2017-07-10T09:20:00Z">
+            <w:rPr/>
+          </w:rPrChange>
+        </w:rPr>
+        <w:instrText xml:space="preserve"> from environmental policy assessments by policy actors.", "author" : [ { "dropping-particle" : "", "family" : "Voorn", "given" : "G A K", "non-dropping-particle" : "van", "parse-names" : false, "suffix" : "" }, { "dropping-particle" : "", "family" : "Verburg", "given" : "R W</w:instrText>
       </w:r>
       <w:r>
         <w:instrText>", "non-dropping-particle" : "", "parse-names" : false, "suffix" : "" }, { "dropping-particle" : "", "family" : "Kunseler", "given" : "E-M", "non-dropping-particle" : "", "parse-names" : false, "suffix" : "" }, { "dropping-particle" : "", "family" : "Vader", "given" : "J", "non-dropping-particle" : "", "parse-names" : false, "suffix" : "" }, { "dropping-particle" : "", "family" : "Janssen", "given" : "P H M", "non-dropping-particle" : "", "parse-names" : false, "suffix" : "" } ], "container-title" : "Environmental Modelling &amp; Software", "id" : "ITEM-1", "issued" : { "date-parts" : [ [ "2016" ] ] }, "page" : "224-236", "title" : "A checklist for model credibility, salience, and legitimacy to improve information transfer in environmental policy assessments", "type" : "article-journal", "volume" : "83" }, "uris" : [ "http://www.mendeley.com/documents/?uuid=d239b6fc-96d7-425d-9f1b-77bc29788aeb" ] } ], "mendeley" : { "formattedCitation" : "(van Voorn et al. 2016)", "plainTextFormattedCitation" : "(van Voorn et al. 2016)", "previouslyFormattedCitation" : "(van Voorn et al. 2016)" }, "properties" : { "noteIndex" : 0 }, "schema" : "https://github.com/citation-style-language/schema/raw/master/csl-citation.json" }</w:instrText>
@@ -1413,14 +1419,7 @@
         <w:rPr>
           <w:noProof/>
         </w:rPr>
-        <w:t xml:space="preserve">(van </w:t>
-      </w:r>
-      <w:r>
-        <w:rPr>
-          <w:noProof/>
-        </w:rPr>
-        <w:lastRenderedPageBreak/>
-        <w:t>Voorn et al. 2016)</w:t>
+        <w:t>(van Voorn et al. 2016)</w:t>
       </w:r>
       <w:r>
         <w:fldChar w:fldCharType="end"/>
@@ -1440,7 +1439,7 @@
       <w:r>
         <w:t>Only through being open and explicit about the underlying assumption</w:t>
       </w:r>
-      <w:ins w:id="33" w:author="Joona Lehtomäki" w:date="2017-06-11T15:27:00Z">
+      <w:ins w:id="34" w:author="Joona Lehtomäki" w:date="2017-06-11T15:27:00Z">
         <w:r>
           <w:t>s</w:t>
         </w:r>
@@ -1569,12 +1568,12 @@
       <w:r>
         <w:t xml:space="preserve">Regardless of how ESs and biodiversity are conceptualized in the </w:t>
       </w:r>
-      <w:del w:id="34" w:author="Joona Lehtomäki" w:date="2017-06-11T15:28:00Z">
+      <w:del w:id="35" w:author="Joona Lehtomäki" w:date="2017-06-11T15:28:00Z">
         <w:r>
           <w:delText>model</w:delText>
         </w:r>
       </w:del>
-      <w:ins w:id="35" w:author="Joona Lehtomäki" w:date="2017-06-11T15:28:00Z">
+      <w:ins w:id="36" w:author="Joona Lehtomäki" w:date="2017-06-11T15:28:00Z">
         <w:r>
           <w:t>framework</w:t>
         </w:r>
@@ -1588,17 +1587,17 @@
       <w:r>
         <w:t xml:space="preserve">: species should be protected where they are and ES supply should be maximized where </w:t>
       </w:r>
-      <w:del w:id="36" w:author="Joona Lehtomäki" w:date="2017-06-11T15:28:00Z">
+      <w:del w:id="37" w:author="Joona Lehtomäki" w:date="2017-06-11T15:28:00Z">
         <w:r>
           <w:delText>there is</w:delText>
         </w:r>
       </w:del>
-      <w:ins w:id="37" w:author="Joona Lehtomäki" w:date="2017-06-11T15:28:00Z">
+      <w:ins w:id="38" w:author="Joona Lehtomäki" w:date="2017-06-11T15:28:00Z">
         <w:r>
           <w:t xml:space="preserve">they can </w:t>
         </w:r>
       </w:ins>
-      <w:ins w:id="38" w:author="Joona Lehtomäki" w:date="2017-06-11T15:29:00Z">
+      <w:ins w:id="39" w:author="Joona Lehtomäki" w:date="2017-06-11T15:29:00Z">
         <w:r>
           <w:t>fulfill</w:t>
         </w:r>
@@ -1615,12 +1614,12 @@
       <w:r>
         <w:t xml:space="preserve"> is a branch of decision analysis dedicated </w:t>
       </w:r>
-      <w:del w:id="39" w:author="Joona Lehtomäki" w:date="2017-06-11T15:28:00Z">
+      <w:del w:id="40" w:author="Joona Lehtomäki" w:date="2017-06-11T15:28:00Z">
         <w:r>
           <w:delText xml:space="preserve">for </w:delText>
         </w:r>
       </w:del>
-      <w:ins w:id="40" w:author="Joona Lehtomäki" w:date="2017-06-11T15:28:00Z">
+      <w:ins w:id="41" w:author="Joona Lehtomäki" w:date="2017-06-11T15:28:00Z">
         <w:r>
           <w:t>to</w:t>
         </w:r>
@@ -1631,7 +1630,7 @@
       <w:r>
         <w:t xml:space="preserve">establishing </w:t>
       </w:r>
-      <w:ins w:id="41" w:author="Joona Lehtomäki" w:date="2017-06-11T15:29:00Z">
+      <w:ins w:id="42" w:author="Joona Lehtomäki" w:date="2017-06-11T15:29:00Z">
         <w:r>
           <w:t xml:space="preserve">the </w:t>
         </w:r>
@@ -1663,12 +1662,12 @@
       <w:r>
         <w:fldChar w:fldCharType="end"/>
       </w:r>
-      <w:ins w:id="42" w:author="Joona Lehtomäki" w:date="2017-06-11T15:30:00Z">
+      <w:ins w:id="43" w:author="Joona Lehtomäki" w:date="2017-06-11T15:30:00Z">
         <w:r>
           <w:t xml:space="preserve"> covering</w:t>
         </w:r>
       </w:ins>
-      <w:del w:id="43" w:author="Joona Lehtomäki" w:date="2017-06-11T15:30:00Z">
+      <w:del w:id="44" w:author="Joona Lehtomäki" w:date="2017-06-11T15:30:00Z">
         <w:r>
           <w:delText xml:space="preserve">. It </w:delText>
         </w:r>
@@ -1679,12 +1678,12 @@
       <w:r>
         <w:t xml:space="preserve"> a broad range of methods, some of which are</w:t>
       </w:r>
-      <w:del w:id="44" w:author="Joona Lehtomäki" w:date="2017-06-11T15:31:00Z">
+      <w:del w:id="45" w:author="Joona Lehtomäki" w:date="2017-06-11T15:31:00Z">
         <w:r>
           <w:delText xml:space="preserve"> also </w:delText>
         </w:r>
       </w:del>
-      <w:ins w:id="45" w:author="Joona Lehtomäki" w:date="2017-06-11T15:31:00Z">
+      <w:ins w:id="46" w:author="Joona Lehtomäki" w:date="2017-06-11T15:31:00Z">
         <w:r>
           <w:t xml:space="preserve"> </w:t>
         </w:r>
@@ -1908,11 +1907,7 @@
         <w:t xml:space="preserve"> commonly </w:t>
       </w:r>
       <w:r>
-        <w:t xml:space="preserve">solved by analyzing the relevant </w:t>
-      </w:r>
-      <w:r>
-        <w:lastRenderedPageBreak/>
-        <w:t xml:space="preserve">features (e.g. species or ecosystem services) as spatially uniform grids where each </w:t>
+        <w:t xml:space="preserve">solved by analyzing the relevant features (e.g. species or ecosystem services) as spatially uniform grids where each </w:t>
       </w:r>
       <w:r>
         <w:t>cell</w:t>
@@ -1926,7 +1921,7 @@
       <w:r>
         <w:t xml:space="preserve">) can be either selected or not conditional to relevant decision-making constraints (e.g. costs). The problem to solve then becomes which </w:t>
       </w:r>
-      <w:del w:id="46" w:author="Joona Lehtomäki" w:date="2017-06-11T15:34:00Z">
+      <w:del w:id="47" w:author="Joona Lehtomäki" w:date="2017-06-11T15:34:00Z">
         <w:r>
           <w:delText>cells</w:delText>
         </w:r>
@@ -1934,7 +1929,7 @@
           <w:delText xml:space="preserve"> to select</w:delText>
         </w:r>
       </w:del>
-      <w:ins w:id="47" w:author="Joona Lehtomäki" w:date="2017-06-11T15:34:00Z">
+      <w:ins w:id="48" w:author="Joona Lehtomäki" w:date="2017-06-11T15:34:00Z">
         <w:r>
           <w:t>areas to prioritize</w:t>
         </w:r>
@@ -1942,7 +1937,7 @@
       <w:r>
         <w:t xml:space="preserve"> given the occurrence of features and relevant constraints. Technically, this problem has two important facets: 1) how conservation value is aggregated over multiple features</w:t>
       </w:r>
-      <w:ins w:id="48" w:author="Joona Lehtomäki" w:date="2017-06-15T09:56:00Z">
+      <w:ins w:id="49" w:author="Joona Lehtomäki" w:date="2017-06-15T09:56:00Z">
         <w:r>
           <w:t xml:space="preserve"> (aggregation </w:t>
         </w:r>
@@ -1956,7 +1951,7 @@
       <w:r>
         <w:t>, and 2) how is the suitable subset of planning units selected out of all possible combinations</w:t>
       </w:r>
-      <w:ins w:id="49" w:author="Joona Lehtomäki" w:date="2017-06-15T09:56:00Z">
+      <w:ins w:id="50" w:author="Joona Lehtomäki" w:date="2017-06-15T09:56:00Z">
         <w:r>
           <w:t xml:space="preserve"> (selection step)</w:t>
         </w:r>
@@ -1964,12 +1959,12 @@
       <w:r>
         <w:t xml:space="preserve">. Both of these facets are defined </w:t>
       </w:r>
-      <w:del w:id="50" w:author="Joona Lehtomäki" w:date="2017-06-11T15:35:00Z">
+      <w:del w:id="51" w:author="Joona Lehtomäki" w:date="2017-06-11T15:35:00Z">
         <w:r>
           <w:delText xml:space="preserve">but </w:delText>
         </w:r>
       </w:del>
-      <w:ins w:id="51" w:author="Joona Lehtomäki" w:date="2017-06-11T15:35:00Z">
+      <w:ins w:id="52" w:author="Joona Lehtomäki" w:date="2017-06-11T15:35:00Z">
         <w:r>
           <w:t xml:space="preserve">by </w:t>
         </w:r>
@@ -1977,7 +1972,7 @@
       <w:r>
         <w:t>the method used.</w:t>
       </w:r>
-      <w:ins w:id="52" w:author="Joona Lehtomäki" w:date="2017-06-15T10:06:00Z">
+      <w:ins w:id="53" w:author="Joona Lehtomäki" w:date="2017-06-15T10:06:00Z">
         <w:r>
           <w:t xml:space="preserve"> </w:t>
         </w:r>
@@ -2009,7 +2004,7 @@
           <w:t xml:space="preserve">. </w:t>
         </w:r>
       </w:ins>
-      <w:del w:id="53" w:author="Joona Lehtomäki" w:date="2017-06-15T10:06:00Z">
+      <w:del w:id="54" w:author="Joona Lehtomäki" w:date="2017-06-15T10:06:00Z">
         <w:r>
           <w:delText xml:space="preserve"> </w:delText>
         </w:r>
@@ -2354,7 +2349,7 @@
       <w:r>
         <w:t xml:space="preserve">he simplest way of calculating the aggregate value, and ultimately the priority, of a given location is simply to give that location </w:t>
       </w:r>
-      <w:ins w:id="54" w:author="Joona Lehtomäki" w:date="2017-06-11T15:35:00Z">
+      <w:ins w:id="55" w:author="Joona Lehtomäki" w:date="2017-06-11T15:35:00Z">
         <w:r>
           <w:t xml:space="preserve">a </w:t>
         </w:r>
@@ -2371,12 +2366,12 @@
       <w:r>
         <w:t>This scoring can be done</w:t>
       </w:r>
-      <w:del w:id="55" w:author="Joona Lehtomäki" w:date="2017-06-11T15:35:00Z">
+      <w:del w:id="56" w:author="Joona Lehtomäki" w:date="2017-06-11T15:35:00Z">
         <w:r>
           <w:delText xml:space="preserve"> in </w:delText>
         </w:r>
       </w:del>
-      <w:ins w:id="56" w:author="Joona Lehtomäki" w:date="2017-06-11T15:35:00Z">
+      <w:ins w:id="57" w:author="Joona Lehtomäki" w:date="2017-06-11T15:35:00Z">
         <w:r>
           <w:t xml:space="preserve"> </w:t>
         </w:r>
@@ -2445,11 +2440,7 @@
         <w:t>More specifically, they</w:t>
       </w:r>
       <w:r>
-        <w:t xml:space="preserve"> </w:t>
-      </w:r>
-      <w:r>
-        <w:lastRenderedPageBreak/>
-        <w:t>combine two aspects of biodiversity occurrence: rarity and richness.</w:t>
+        <w:t xml:space="preserve"> combine two aspects of biodiversity occurrence: rarity and richness.</w:t>
       </w:r>
       <w:r>
         <w:t xml:space="preserve"> With this combination</w:t>
@@ -2493,7 +2484,7 @@
       <w:r>
         <w:t xml:space="preserve">Simple scoring as </w:t>
       </w:r>
-      <w:ins w:id="57" w:author="Joona Lehtomäki" w:date="2017-06-11T15:36:00Z">
+      <w:ins w:id="58" w:author="Joona Lehtomäki" w:date="2017-06-11T15:36:00Z">
         <w:r>
           <w:t xml:space="preserve">a </w:t>
         </w:r>
@@ -2510,7 +2501,7 @@
       <w:r>
         <w:t>However, just counting the occurrence of features does not account</w:t>
       </w:r>
-      <w:ins w:id="58" w:author="Joona Lehtomäki" w:date="2017-06-11T15:36:00Z">
+      <w:ins w:id="59" w:author="Joona Lehtomäki" w:date="2017-06-11T15:36:00Z">
         <w:r>
           <w:t xml:space="preserve"> for</w:t>
         </w:r>
@@ -2584,7 +2575,7 @@
       <w:r>
         <w:t xml:space="preserve">the value aggregation is </w:t>
       </w:r>
-      <w:ins w:id="59" w:author="Joona Lehtomäki" w:date="2017-06-11T15:37:00Z">
+      <w:ins w:id="60" w:author="Joona Lehtomäki" w:date="2017-06-11T15:37:00Z">
         <w:r>
           <w:t xml:space="preserve">a </w:t>
         </w:r>
@@ -2607,7 +2598,7 @@
       <w:r>
         <w:t>are the ones with the highest RWR score and there is no need for</w:t>
       </w:r>
-      <w:ins w:id="60" w:author="Joona Lehtomäki" w:date="2017-06-11T15:37:00Z">
+      <w:ins w:id="61" w:author="Joona Lehtomäki" w:date="2017-06-11T15:37:00Z">
         <w:r>
           <w:t xml:space="preserve"> an</w:t>
         </w:r>
@@ -2615,12 +2606,12 @@
       <w:r>
         <w:t xml:space="preserve"> additional selection </w:t>
       </w:r>
-      <w:del w:id="61" w:author="Joona Lehtomäki" w:date="2017-06-15T09:57:00Z">
+      <w:del w:id="62" w:author="Joona Lehtomäki" w:date="2017-06-15T09:57:00Z">
         <w:r>
           <w:delText>phase</w:delText>
         </w:r>
       </w:del>
-      <w:ins w:id="62" w:author="Joona Lehtomäki" w:date="2017-06-15T09:57:00Z">
+      <w:ins w:id="63" w:author="Joona Lehtomäki" w:date="2017-06-15T09:57:00Z">
         <w:r>
           <w:t>step</w:t>
         </w:r>
@@ -2683,7 +2674,7 @@
         <w:rPr>
           <w:rStyle w:val="CommentReference"/>
         </w:rPr>
-        <w:commentReference w:id="63"/>
+        <w:commentReference w:id="64"/>
       </w:r>
     </w:p>
     <w:p>
@@ -2695,19 +2686,19 @@
       <w:pPr>
         <w:spacing w:line="480" w:lineRule="auto"/>
       </w:pPr>
-      <w:commentRangeStart w:id="64"/>
+      <w:commentRangeStart w:id="65"/>
       <w:r>
         <w:t>Prioritization</w:t>
       </w:r>
       <w:r>
         <w:t xml:space="preserve"> </w:t>
       </w:r>
-      <w:commentRangeEnd w:id="64"/>
+      <w:commentRangeEnd w:id="65"/>
       <w:r>
         <w:rPr>
           <w:rStyle w:val="CommentReference"/>
         </w:rPr>
-        <w:commentReference w:id="64"/>
+        <w:commentReference w:id="65"/>
       </w:r>
       <w:r>
         <w:t xml:space="preserve">problems </w:t>
@@ -2724,12 +2715,12 @@
       <w:r>
         <w:t xml:space="preserve">solvable </w:t>
       </w:r>
-      <w:del w:id="65" w:author="Joona Lehtomäki" w:date="2017-06-15T09:59:00Z">
+      <w:del w:id="66" w:author="Joona Lehtomäki" w:date="2017-06-15T09:59:00Z">
         <w:r>
           <w:delText xml:space="preserve">exactly </w:delText>
         </w:r>
       </w:del>
-      <w:ins w:id="66" w:author="Joona Lehtomäki" w:date="2017-06-15T09:59:00Z">
+      <w:ins w:id="67" w:author="Joona Lehtomäki" w:date="2017-06-15T09:59:00Z">
         <w:r>
           <w:t>in a mathematically exact manner by</w:t>
         </w:r>
@@ -2830,7 +2821,7 @@
       <w:r>
         <w:t>Maximizing the objective function is related to so called maximum-coverage problems, where the value gained from</w:t>
       </w:r>
-      <w:ins w:id="67" w:author="Joona Lehtomäki" w:date="2017-06-15T10:00:00Z">
+      <w:ins w:id="68" w:author="Joona Lehtomäki" w:date="2017-06-15T10:00:00Z">
         <w:r>
           <w:t xml:space="preserve"> a</w:t>
         </w:r>
@@ -2838,7 +2829,7 @@
       <w:r>
         <w:t xml:space="preserve"> particular action (i.e. setting aside a cell) is maximized for </w:t>
       </w:r>
-      <w:del w:id="68" w:author="Joona Lehtomäki" w:date="2017-06-15T10:00:00Z">
+      <w:del w:id="69" w:author="Joona Lehtomäki" w:date="2017-06-15T10:00:00Z">
         <w:r>
           <w:delText xml:space="preserve">a </w:delText>
         </w:r>
@@ -2925,11 +2916,7 @@
         <w:t xml:space="preserve"> especially for more complex and re</w:t>
       </w:r>
       <w:r>
-        <w:t xml:space="preserve">alistic </w:t>
-      </w:r>
-      <w:r>
-        <w:lastRenderedPageBreak/>
-        <w:t xml:space="preserve">problem </w:t>
+        <w:t xml:space="preserve">alistic problem </w:t>
       </w:r>
       <w:r>
         <w:t>formulations</w:t>
@@ -3106,7 +3093,7 @@
       <w:r>
         <w:t xml:space="preserve"> is a S</w:t>
       </w:r>
-      <w:del w:id="69" w:author="Joona Lehtomäki" w:date="2017-06-15T10:04:00Z">
+      <w:del w:id="70" w:author="Joona Lehtomäki" w:date="2017-06-15T10:04:00Z">
         <w:r>
           <w:delText>P</w:delText>
         </w:r>
@@ -3114,7 +3101,7 @@
       <w:r>
         <w:t>C</w:t>
       </w:r>
-      <w:ins w:id="70" w:author="Joona Lehtomäki" w:date="2017-06-15T10:04:00Z">
+      <w:ins w:id="71" w:author="Joona Lehtomäki" w:date="2017-06-15T10:04:00Z">
         <w:r>
           <w:t>P</w:t>
         </w:r>
@@ -3170,12 +3157,12 @@
       <w:r>
         <w:t xml:space="preserve">can be defined a few distinct ways depending the overall objective of the prioritization and the priority rank is defined by the </w:t>
       </w:r>
-      <w:del w:id="71" w:author="Joona Lehtomäki" w:date="2017-06-15T10:04:00Z">
+      <w:del w:id="72" w:author="Joona Lehtomäki" w:date="2017-06-15T10:04:00Z">
         <w:r>
           <w:delText xml:space="preserve">reverse </w:delText>
         </w:r>
       </w:del>
-      <w:ins w:id="72" w:author="Joona Lehtomäki" w:date="2017-06-15T10:04:00Z">
+      <w:ins w:id="73" w:author="Joona Lehtomäki" w:date="2017-06-15T10:04:00Z">
         <w:r>
           <w:t xml:space="preserve">inverse </w:t>
         </w:r>
@@ -3198,7 +3185,7 @@
       <w:r>
         <w:t xml:space="preserve"> </w:t>
       </w:r>
-      <w:del w:id="73" w:author="Joona Lehtomäki" w:date="2017-06-15T10:05:00Z">
+      <w:del w:id="74" w:author="Joona Lehtomäki" w:date="2017-06-15T10:05:00Z">
         <w:r>
           <w:delText xml:space="preserve">Another central concept of SCP is complementarity, i.e. the degree to which individual sites complement the representational composition of a set of locations (e.g. protected areas). Lack of complementarity can lead to highly inefficient solutions and hence most modern spatial prioritization methods incorporate complementarity </w:delText>
         </w:r>
@@ -3246,12 +3233,12 @@
       <w:r>
         <w:t xml:space="preserve">patial prioritization </w:t>
       </w:r>
-      <w:del w:id="74" w:author="Joona Lehtomäki" w:date="2017-06-15T10:07:00Z">
+      <w:del w:id="75" w:author="Joona Lehtomäki" w:date="2017-06-15T10:07:00Z">
         <w:r>
           <w:delText xml:space="preserve">of </w:delText>
         </w:r>
       </w:del>
-      <w:ins w:id="75" w:author="Joona Lehtomäki" w:date="2017-06-15T10:07:00Z">
+      <w:ins w:id="76" w:author="Joona Lehtomäki" w:date="2017-06-15T10:07:00Z">
         <w:r>
           <w:t>for</w:t>
         </w:r>
@@ -3431,11 +3418,7 @@
         <w:t>affecting the spatial prioritization of ESs supply</w:t>
       </w:r>
       <w:r>
-        <w:t xml:space="preserve">: the availability of alternative means of providing benefits supplied by a given </w:t>
-      </w:r>
-      <w:r>
-        <w:lastRenderedPageBreak/>
-        <w:t xml:space="preserve">service, the capacity of ESs to meet human demand, </w:t>
+        <w:t xml:space="preserve">: the availability of alternative means of providing benefits supplied by a given service, the capacity of ESs to meet human demand, </w:t>
       </w:r>
       <w:r>
         <w:t xml:space="preserve">and </w:t>
@@ -3461,7 +3444,7 @@
       <w:r>
         <w:t xml:space="preserve"> </w:t>
       </w:r>
-      <w:ins w:id="76" w:author="Joona Lehtomäki" w:date="2017-06-15T10:07:00Z">
+      <w:ins w:id="77" w:author="Joona Lehtomäki" w:date="2017-06-15T10:07:00Z">
         <w:r>
           <w:t xml:space="preserve">for </w:t>
         </w:r>
@@ -3523,7 +3506,7 @@
       <w:r>
         <w:t xml:space="preserve">ost studies have concentrated on </w:t>
       </w:r>
-      <w:ins w:id="77" w:author="Joona Lehtomäki" w:date="2017-06-15T10:07:00Z">
+      <w:ins w:id="78" w:author="Joona Lehtomäki" w:date="2017-06-15T10:07:00Z">
         <w:r>
           <w:t xml:space="preserve">a </w:t>
         </w:r>
@@ -3591,7 +3574,7 @@
       <w:r>
         <w:t xml:space="preserve">.g. how common or rare the feature is), how value is aggregated over multiple features, and how </w:t>
       </w:r>
-      <w:ins w:id="78" w:author="Joona Lehtomäki" w:date="2017-06-15T10:08:00Z">
+      <w:ins w:id="79" w:author="Joona Lehtomäki" w:date="2017-06-15T10:08:00Z">
         <w:r>
           <w:t xml:space="preserve">we </w:t>
         </w:r>
@@ -3599,7 +3582,7 @@
       <w:r>
         <w:t xml:space="preserve">can </w:t>
       </w:r>
-      <w:del w:id="79" w:author="Joona Lehtomäki" w:date="2017-06-15T10:08:00Z">
+      <w:del w:id="80" w:author="Joona Lehtomäki" w:date="2017-06-15T10:08:00Z">
         <w:r>
           <w:delText xml:space="preserve">we </w:delText>
         </w:r>
@@ -3610,19 +3593,19 @@
       <w:r>
         <w:t xml:space="preserve"> (</w:t>
       </w:r>
-      <w:commentRangeStart w:id="80"/>
+      <w:commentRangeStart w:id="81"/>
       <w:r>
         <w:rPr>
           <w:b/>
         </w:rPr>
         <w:t>Fig. 1</w:t>
       </w:r>
-      <w:commentRangeEnd w:id="80"/>
+      <w:commentRangeEnd w:id="81"/>
       <w:r>
         <w:rPr>
           <w:rStyle w:val="CommentReference"/>
         </w:rPr>
-        <w:commentReference w:id="80"/>
+        <w:commentReference w:id="81"/>
       </w:r>
       <w:r>
         <w:t>)</w:t>
@@ -3666,7 +3649,7 @@
       <w:r>
         <w:t>we compare three spatial prioritization methods: rarity-weighted richness</w:t>
       </w:r>
-      <w:ins w:id="81" w:author="Joona Lehtomäki" w:date="2017-06-15T10:08:00Z">
+      <w:ins w:id="82" w:author="Joona Lehtomäki" w:date="2017-06-15T10:08:00Z">
         <w:r>
           <w:t xml:space="preserve"> (scoring)</w:t>
         </w:r>
@@ -3726,12 +3709,12 @@
       <w:r>
         <w:t xml:space="preserve">We apply each of the methods </w:t>
       </w:r>
-      <w:del w:id="82" w:author="Joona Lehtomäki" w:date="2017-06-15T10:08:00Z">
+      <w:del w:id="83" w:author="Joona Lehtomäki" w:date="2017-06-15T10:08:00Z">
         <w:r>
           <w:delText xml:space="preserve">on </w:delText>
         </w:r>
       </w:del>
-      <w:ins w:id="83" w:author="Joona Lehtomäki" w:date="2017-06-15T10:08:00Z">
+      <w:ins w:id="84" w:author="Joona Lehtomäki" w:date="2017-06-15T10:08:00Z">
         <w:r>
           <w:t>to</w:t>
         </w:r>
@@ -3742,12 +3725,12 @@
       <w:r>
         <w:t xml:space="preserve">a prioritization problem constituting of </w:t>
       </w:r>
-      <w:ins w:id="84" w:author="Joona Lehtomäki" w:date="2017-06-15T10:09:00Z">
+      <w:ins w:id="85" w:author="Joona Lehtomäki" w:date="2017-06-15T10:09:00Z">
         <w:r>
           <w:t>nine</w:t>
         </w:r>
       </w:ins>
-      <w:del w:id="85" w:author="Joona Lehtomäki" w:date="2017-06-15T10:09:00Z">
+      <w:del w:id="86" w:author="Joona Lehtomäki" w:date="2017-06-15T10:09:00Z">
         <w:r>
           <w:delText>9</w:delText>
         </w:r>
@@ -3797,12 +3780,12 @@
       <w:r>
         <w:t xml:space="preserve"> might affect the usability of the method </w:t>
       </w:r>
-      <w:del w:id="86" w:author="Joona Lehtomäki" w:date="2017-06-15T10:09:00Z">
+      <w:del w:id="87" w:author="Joona Lehtomäki" w:date="2017-06-15T10:09:00Z">
         <w:r>
           <w:delText xml:space="preserve">in </w:delText>
         </w:r>
       </w:del>
-      <w:ins w:id="87" w:author="Joona Lehtomäki" w:date="2017-06-15T10:09:00Z">
+      <w:ins w:id="88" w:author="Joona Lehtomäki" w:date="2017-06-15T10:09:00Z">
         <w:r>
           <w:t xml:space="preserve">for </w:t>
         </w:r>
@@ -3822,7 +3805,7 @@
         </w:rPr>
         <w:t xml:space="preserve">his work </w:t>
       </w:r>
-      <w:ins w:id="88" w:author="Joona Lehtomäki" w:date="2017-06-15T10:09:00Z">
+      <w:ins w:id="89" w:author="Joona Lehtomäki" w:date="2017-06-15T10:09:00Z">
         <w:r>
           <w:rPr>
             <w:color w:val="000000"/>
@@ -3836,7 +3819,7 @@
         </w:rPr>
         <w:t>contribute</w:t>
       </w:r>
-      <w:del w:id="89" w:author="Joona Lehtomäki" w:date="2017-06-15T10:09:00Z">
+      <w:del w:id="90" w:author="Joona Lehtomäki" w:date="2017-06-15T10:09:00Z">
         <w:r>
           <w:rPr>
             <w:color w:val="000000"/>
@@ -3915,7 +3898,7 @@
         </w:rPr>
         <w:t xml:space="preserve">, as well as </w:t>
       </w:r>
-      <w:ins w:id="90" w:author="Joona Lehtomäki" w:date="2017-06-15T10:09:00Z">
+      <w:ins w:id="91" w:author="Joona Lehtomäki" w:date="2017-06-15T10:09:00Z">
         <w:r>
           <w:rPr>
             <w:color w:val="000000"/>
@@ -3953,21 +3936,20 @@
         <w:pStyle w:val="Heading1"/>
       </w:pPr>
       <w:r>
-        <w:lastRenderedPageBreak/>
         <w:t xml:space="preserve">2. </w:t>
       </w:r>
-      <w:commentRangeStart w:id="91"/>
+      <w:commentRangeStart w:id="92"/>
       <w:r>
         <w:t>Methods</w:t>
       </w:r>
-      <w:commentRangeEnd w:id="91"/>
+      <w:commentRangeEnd w:id="92"/>
       <w:r>
         <w:rPr>
           <w:rStyle w:val="CommentReference"/>
           <w:sz w:val="22"/>
           <w:szCs w:val="22"/>
         </w:rPr>
-        <w:commentReference w:id="91"/>
+        <w:commentReference w:id="92"/>
       </w:r>
     </w:p>
     <w:p>
@@ -4075,7 +4057,7 @@
       <w:pPr>
         <w:spacing w:line="480" w:lineRule="auto"/>
       </w:pPr>
-      <w:del w:id="92" w:author="Joona Lehtomäki" w:date="2017-06-15T10:13:00Z">
+      <w:del w:id="93" w:author="Joona Lehtomäki" w:date="2017-06-15T10:13:00Z">
         <w:r>
           <w:rPr>
             <w:color w:val="000000"/>
@@ -4083,7 +4065,7 @@
           <w:delText>We reviewed (non-systematically) a group of studies that have generated quantitative mappings of a broad set of ecosystem services and biodiversity in Europe and used the outputs of these studies as inputs for our prioritization analyses. We used the following criteria for selecting the datasets</w:delText>
         </w:r>
       </w:del>
-      <w:ins w:id="93" w:author="Joona Lehtomäki" w:date="2017-06-15T10:13:00Z">
+      <w:ins w:id="94" w:author="Joona Lehtomäki" w:date="2017-06-15T10:13:00Z">
         <w:r>
           <w:rPr>
             <w:color w:val="000000"/>
@@ -4103,7 +4085,7 @@
           <w:t xml:space="preserve"> </w:t>
         </w:r>
       </w:ins>
-      <w:ins w:id="94" w:author="Joona Lehtomäki" w:date="2017-06-15T10:16:00Z">
+      <w:ins w:id="95" w:author="Joona Lehtomäki" w:date="2017-06-15T10:16:00Z">
         <w:r>
           <w:rPr>
             <w:color w:val="000000"/>
@@ -4111,7 +4093,7 @@
           <w:t>in</w:t>
         </w:r>
       </w:ins>
-      <w:ins w:id="95" w:author="Joona Lehtomäki" w:date="2017-06-15T10:13:00Z">
+      <w:ins w:id="96" w:author="Joona Lehtomäki" w:date="2017-06-15T10:13:00Z">
         <w:r>
           <w:rPr>
             <w:color w:val="000000"/>
@@ -4119,7 +4101,7 @@
           <w:t xml:space="preserve"> this study satisfy three </w:t>
         </w:r>
       </w:ins>
-      <w:ins w:id="96" w:author="Joona Lehtomäki" w:date="2017-06-15T10:16:00Z">
+      <w:ins w:id="97" w:author="Joona Lehtomäki" w:date="2017-06-15T10:16:00Z">
         <w:r>
           <w:rPr>
             <w:color w:val="000000"/>
@@ -4127,7 +4109,7 @@
           <w:t xml:space="preserve">broad </w:t>
         </w:r>
       </w:ins>
-      <w:ins w:id="97" w:author="Joona Lehtomäki" w:date="2017-06-15T10:13:00Z">
+      <w:ins w:id="98" w:author="Joona Lehtomäki" w:date="2017-06-15T10:13:00Z">
         <w:r>
           <w:rPr>
             <w:color w:val="000000"/>
@@ -4141,7 +4123,7 @@
         </w:rPr>
         <w:t xml:space="preserve">: 1) relevance as collection (datasets are </w:t>
       </w:r>
-      <w:del w:id="98" w:author="Joona Lehtomäki" w:date="2017-06-15T10:10:00Z">
+      <w:del w:id="99" w:author="Joona Lehtomäki" w:date="2017-06-15T10:10:00Z">
         <w:r>
           <w:rPr>
             <w:color w:val="000000"/>
@@ -4149,7 +4131,7 @@
           <w:delText xml:space="preserve">broad and </w:delText>
         </w:r>
       </w:del>
-      <w:ins w:id="99" w:author="Joona Lehtomäki" w:date="2017-06-15T10:10:00Z">
+      <w:ins w:id="100" w:author="Joona Lehtomäki" w:date="2017-06-15T10:10:00Z">
         <w:r>
           <w:rPr>
             <w:color w:val="000000"/>
@@ -4163,7 +4145,7 @@
         </w:rPr>
         <w:t xml:space="preserve">representative sample of both ecosystem services and biodiversity), 2) spatiotemporal resolution (datasets have fine enough spatial grain and are collected around the same time) and 3) geographical coverage (datasets cover the same geographical region). </w:t>
       </w:r>
-      <w:del w:id="100" w:author="Joona Lehtomäki" w:date="2017-06-15T10:16:00Z">
+      <w:del w:id="101" w:author="Joona Lehtomäki" w:date="2017-06-15T10:16:00Z">
         <w:r>
           <w:rPr>
             <w:color w:val="000000"/>
@@ -4171,7 +4153,7 @@
           <w:delText xml:space="preserve">Screening the available datasets </w:delText>
         </w:r>
       </w:del>
-      <w:del w:id="101" w:author="Joona Lehtomäki" w:date="2017-06-15T10:10:00Z">
+      <w:del w:id="102" w:author="Joona Lehtomäki" w:date="2017-06-15T10:10:00Z">
         <w:r>
           <w:rPr>
             <w:color w:val="000000"/>
@@ -4179,7 +4161,7 @@
           <w:delText>left us with</w:delText>
         </w:r>
       </w:del>
-      <w:ins w:id="102" w:author="Joona Lehtomäki" w:date="2017-06-15T10:16:00Z">
+      <w:ins w:id="103" w:author="Joona Lehtomäki" w:date="2017-06-15T10:16:00Z">
         <w:r>
           <w:rPr>
             <w:color w:val="000000"/>
@@ -4193,7 +4175,7 @@
         </w:rPr>
         <w:t xml:space="preserve"> 770 </w:t>
       </w:r>
-      <w:del w:id="103" w:author="Joona Lehtomäki" w:date="2017-06-15T10:17:00Z">
+      <w:del w:id="104" w:author="Joona Lehtomäki" w:date="2017-06-15T10:17:00Z">
         <w:r>
           <w:rPr>
             <w:color w:val="000000"/>
@@ -4207,7 +4189,7 @@
         </w:rPr>
         <w:t xml:space="preserve">datasets </w:t>
       </w:r>
-      <w:ins w:id="104" w:author="Joona Lehtomäki" w:date="2017-06-15T10:17:00Z">
+      <w:ins w:id="105" w:author="Joona Lehtomäki" w:date="2017-06-15T10:17:00Z">
         <w:r>
           <w:rPr>
             <w:color w:val="000000"/>
@@ -4219,10 +4201,9 @@
         <w:rPr>
           <w:color w:val="000000"/>
         </w:rPr>
-        <w:lastRenderedPageBreak/>
         <w:t xml:space="preserve">11 </w:t>
       </w:r>
-      <w:del w:id="105" w:author="Joona Lehtomäki" w:date="2017-06-15T10:17:00Z">
+      <w:del w:id="106" w:author="Joona Lehtomäki" w:date="2017-06-15T10:17:00Z">
         <w:r>
           <w:rPr>
             <w:color w:val="000000"/>
@@ -4230,7 +4211,7 @@
           <w:delText>features of</w:delText>
         </w:r>
       </w:del>
-      <w:ins w:id="106" w:author="Joona Lehtomäki" w:date="2017-06-15T10:17:00Z">
+      <w:ins w:id="107" w:author="Joona Lehtomäki" w:date="2017-06-15T10:17:00Z">
         <w:r>
           <w:rPr>
             <w:color w:val="000000"/>
@@ -4244,7 +4225,7 @@
         </w:rPr>
         <w:t xml:space="preserve"> ecosystem services capacity (from here called data group ES) and 759 </w:t>
       </w:r>
-      <w:del w:id="107" w:author="Joona Lehtomäki" w:date="2017-06-15T10:17:00Z">
+      <w:del w:id="108" w:author="Joona Lehtomäki" w:date="2017-06-15T10:17:00Z">
         <w:r>
           <w:rPr>
             <w:color w:val="000000"/>
@@ -4252,7 +4233,7 @@
           <w:delText>features of</w:delText>
         </w:r>
       </w:del>
-      <w:ins w:id="108" w:author="Joona Lehtomäki" w:date="2017-06-15T10:17:00Z">
+      <w:ins w:id="109" w:author="Joona Lehtomäki" w:date="2017-06-15T10:17:00Z">
         <w:r>
           <w:rPr>
             <w:color w:val="000000"/>
@@ -4266,7 +4247,7 @@
         </w:rPr>
         <w:t xml:space="preserve"> </w:t>
       </w:r>
-      <w:ins w:id="109" w:author="Joona Lehtomäki" w:date="2017-06-15T10:17:00Z">
+      <w:ins w:id="110" w:author="Joona Lehtomäki" w:date="2017-06-15T10:17:00Z">
         <w:r>
           <w:rPr>
             <w:color w:val="000000"/>
@@ -4280,7 +4261,7 @@
         </w:rPr>
         <w:t xml:space="preserve">biodiversity </w:t>
       </w:r>
-      <w:del w:id="110" w:author="Joona Lehtomäki" w:date="2017-06-15T10:17:00Z">
+      <w:del w:id="111" w:author="Joona Lehtomäki" w:date="2017-06-15T10:17:00Z">
         <w:r>
           <w:rPr>
             <w:color w:val="000000"/>
@@ -4604,7 +4585,7 @@
       <w:r>
         <w:t xml:space="preserve"> contained negative values (only one dataset</w:t>
       </w:r>
-      <w:del w:id="111" w:author="Joona Lehtomäki" w:date="2017-06-15T10:17:00Z">
+      <w:del w:id="112" w:author="Joona Lehtomäki" w:date="2017-06-15T10:17:00Z">
         <w:r>
           <w:delText>s</w:delText>
         </w:r>
@@ -4643,7 +4624,6 @@
         <w:rPr>
           <w:color w:val="000000"/>
         </w:rPr>
-        <w:lastRenderedPageBreak/>
         <w:t>To assess the priority locations for biodiversity conservation in Europe, we considered the refined extent of occurrence (EOO) models for terrestrial vertebrates</w:t>
       </w:r>
       <w:r>
@@ -4736,7 +4716,7 @@
         </w:rPr>
         <w:t xml:space="preserve">. We extracted a subset </w:t>
       </w:r>
-      <w:del w:id="112" w:author="Joona Lehtomäki" w:date="2017-06-15T10:18:00Z">
+      <w:del w:id="113" w:author="Joona Lehtomäki" w:date="2017-06-15T10:18:00Z">
         <w:r>
           <w:rPr>
             <w:rFonts w:eastAsia="Times New Roman" w:cs="Calibri"/>
@@ -4754,7 +4734,7 @@
         </w:rPr>
         <w:t xml:space="preserve"> of the original data for species that, according the EOO models, occur in EU25 countries, which constituted of 759 species (64 mammal, 404 bird, 83 amphibian, and 112 reptile species</w:t>
       </w:r>
-      <w:ins w:id="113" w:author="Joona Lehtomäki" w:date="2017-06-15T10:18:00Z">
+      <w:ins w:id="114" w:author="Joona Lehtomäki" w:date="2017-06-15T10:18:00Z">
         <w:r>
           <w:rPr>
             <w:rFonts w:eastAsia="Times New Roman" w:cs="Calibri"/>
@@ -5355,7 +5335,6 @@
         <w:rPr>
           <w:color w:val="000000"/>
         </w:rPr>
-        <w:lastRenderedPageBreak/>
         <w:t xml:space="preserve">where </w:t>
       </w:r>
       <w:r>
@@ -5517,14 +5496,14 @@
         </w:rPr>
         <w:t xml:space="preserve">normalization results in relative values, the original units do not matter and the datasets are not required to be in the same scale. </w:t>
       </w:r>
-      <w:bookmarkStart w:id="114" w:name="_Hlk479004537"/>
+      <w:bookmarkStart w:id="115" w:name="_Hlk479004537"/>
       <w:r>
         <w:rPr>
           <w:color w:val="000000"/>
         </w:rPr>
         <w:t xml:space="preserve">After summing up the RWR score, we ranked it and rescaled it into range [0, 1] to produce the final priority rank map. </w:t>
       </w:r>
-      <w:bookmarkEnd w:id="114"/>
+      <w:bookmarkEnd w:id="115"/>
       <w:r>
         <w:rPr>
           <w:color w:val="000000"/>
@@ -5539,7 +5518,7 @@
         </w:rPr>
         <w:t>Fig. S</w:t>
       </w:r>
-      <w:ins w:id="115" w:author="Joona Lehtomäki" w:date="2017-06-26T14:34:00Z">
+      <w:ins w:id="116" w:author="Joona Lehtomäki" w:date="2017-06-26T14:34:00Z">
         <w:r>
           <w:rPr>
             <w:b/>
@@ -5549,7 +5528,7 @@
           <w:t>2</w:t>
         </w:r>
       </w:ins>
-      <w:del w:id="116" w:author="Joona Lehtomäki" w:date="2017-06-26T14:34:00Z">
+      <w:del w:id="117" w:author="Joona Lehtomäki" w:date="2017-06-26T14:34:00Z">
         <w:r>
           <w:rPr>
             <w:b/>
@@ -5688,7 +5667,7 @@
         </w:rPr>
         <w:t xml:space="preserve">, i.e., </w:t>
       </w:r>
-      <w:del w:id="117" w:author="Joona Lehtomäki" w:date="2017-06-15T10:19:00Z">
+      <w:del w:id="118" w:author="Joona Lehtomäki" w:date="2017-06-15T10:19:00Z">
         <w:r>
           <w:rPr>
             <w:color w:val="000000"/>
@@ -5696,7 +5675,7 @@
           <w:delText xml:space="preserve">species occurrence </w:delText>
         </w:r>
       </w:del>
-      <w:ins w:id="118" w:author="Joona Lehtomäki" w:date="2017-06-15T10:19:00Z">
+      <w:ins w:id="119" w:author="Joona Lehtomäki" w:date="2017-06-15T10:19:00Z">
         <w:r>
           <w:rPr>
             <w:color w:val="000000"/>
@@ -5990,7 +5969,7 @@
         </w:rPr>
         <w:t xml:space="preserve"> spatial conservation prioritization software. Zonation works on a given set of inputs that describe the occurrence of features to be prioritized in a spatially explicit manner. Starting from the full set of features, it </w:t>
       </w:r>
-      <w:del w:id="119" w:author="Joona Lehtomäki" w:date="2017-06-15T10:20:00Z">
+      <w:del w:id="120" w:author="Joona Lehtomäki" w:date="2017-06-15T10:20:00Z">
         <w:r>
           <w:rPr>
             <w:rFonts w:ascii="Calibri" w:hAnsi="Calibri"/>
@@ -6010,7 +5989,7 @@
         </w:rPr>
         <w:t>iteratively remov</w:t>
       </w:r>
-      <w:ins w:id="120" w:author="Joona Lehtomäki" w:date="2017-06-15T10:20:00Z">
+      <w:ins w:id="121" w:author="Joona Lehtomäki" w:date="2017-06-15T10:20:00Z">
         <w:r>
           <w:rPr>
             <w:rFonts w:ascii="Calibri" w:hAnsi="Calibri"/>
@@ -6021,7 +6000,7 @@
           <w:t>es</w:t>
         </w:r>
       </w:ins>
-      <w:del w:id="121" w:author="Joona Lehtomäki" w:date="2017-06-15T10:20:00Z">
+      <w:del w:id="122" w:author="Joona Lehtomäki" w:date="2017-06-15T10:20:00Z">
         <w:r>
           <w:rPr>
             <w:rFonts w:ascii="Calibri" w:hAnsi="Calibri"/>
@@ -6039,7 +6018,7 @@
           <w:sz w:val="22"/>
           <w:szCs w:val="22"/>
         </w:rPr>
-        <w:t xml:space="preserve"> the least valuable cells while accounting for the initial occurrence of features and the remaining occurrence of each feature. On each iteration, the features are normalized by their remaining occurrence levels, a step very similar to the occurrence level normalization in computing the RWR scores. Zonation then calculates the marginal loss value for each cell and removes the cell with the smallest marginal loss value. Zonation has several cell removal rules available for defining how exactly the marginal loss is calculated. Here, we used the Additive Benefit </w:t>
+        <w:t xml:space="preserve"> the least valuable cells while accounting for the initial occurrence of features and the remaining occurrence of each feature. On each iteration, the features are normalized by their remaining occurrence levels, a step very similar to the occurrence level normalization in computing the RWR scores. Zonation then calculates the marginal loss value for each cell and removes the cell with the smallest marginal loss value. Zonation has several cell removal rules available for defining how exactly the marginal loss is calculated. Here, we used the Additive Benefit Function (ABF) rule, which sums the values over all features in a given cell according to a given benefit func</w:t>
       </w:r>
       <w:r>
         <w:rPr>
@@ -6048,8 +6027,7 @@
           <w:sz w:val="22"/>
           <w:szCs w:val="22"/>
         </w:rPr>
-        <w:lastRenderedPageBreak/>
-        <w:t>Function (ABF) rule, which sums the values over all features in a given cell according to a given benefit func</w:t>
+        <w:t xml:space="preserve">tion </w:t>
       </w:r>
       <w:r>
         <w:rPr>
@@ -6058,7 +6036,7 @@
           <w:sz w:val="22"/>
           <w:szCs w:val="22"/>
         </w:rPr>
-        <w:t xml:space="preserve">tion </w:t>
+        <w:fldChar w:fldCharType="begin" w:fldLock="1"/>
       </w:r>
       <w:r>
         <w:rPr>
@@ -6067,7 +6045,7 @@
           <w:sz w:val="22"/>
           <w:szCs w:val="22"/>
         </w:rPr>
-        <w:fldChar w:fldCharType="begin" w:fldLock="1"/>
+        <w:instrText>ADDIN CSL_CITATION { "citationItems" : [ { "id" : "ITEM-1", "itemData" : { "author" : [ { "dropping-particle" : "", "family" : "Moilanen", "given" : "Atte", "non-dropping-particle" : "", "parse-names" : false, "suffix" : "" }, { "dropping-particle" : "", "family" : "Pouzols", "given" : "Federico Montesino", "non-dropping-particle" : "", "parse-names" : false, "suffix" : "" }, { "dropping-particle" : "", "family" : "Meller", "given" : "Laura", "non-dropping-particle" : "", "parse-names" : false, "suffix" : "" }, { "dropping-particle" : "", "family" : "Veach", "given" : "Victoria", "non-dropping-particle" : "", "parse-names" : false, "suffix" : "" }, { "dropping-particle" : "", "family" : "Arponen", "given" : "Anni", "non-dropping-particle" : "", "parse-names" : false, "suffix" : "" }, { "dropping-particle" : "", "family" : "Lepp\u00e4nen", "given" : "Jarno", "non-dropping-particle" : "", "parse-names" : false, "suffix" : "" }, { "dropping-particle" : "", "family" : "Kujala", "given" : "Heini", "non-dropping-particle" : "", "parse-names" : false, "suffix" : "" } ], "id" : "ITEM-1", "issued" : { "date-parts" : [ [ "2014" ] ] }, "publisher-place" : "Helsinki", "title" : "Zonation spatial conservation planning methods and software v. 4, user manual", "type" : "book" }, "uris" : [ "http://www.mendeley.com/documents/?uuid=029b32f4-1603-430d-8712-b4cd2d591ca8" ] } ], "mendeley" : { "formattedCitation" : "(Moilanen et al. 2014)", "plainTextFormattedCitation" : "(Moilanen et al. 2014)", "previouslyFormattedCitation" : "(Moilanen et al. 2014)" }, "properties" : { "noteIndex" : 0 }, "schema" : "https://github.com/citation-style-language/schema/raw/master/csl-citation.json" }</w:instrText>
       </w:r>
       <w:r>
         <w:rPr>
@@ -6076,15 +6054,43 @@
           <w:sz w:val="22"/>
           <w:szCs w:val="22"/>
         </w:rPr>
-        <w:instrText>ADDIN CSL_CITATION { "citationItems" : [ { "id" : "ITEM-1", "itemData" : { "author" : [ { "dropping-particle" : "", "family" : "Moilanen", "given" : "Atte", "non-dropping-particle" : "", "parse-names" : false, "suffix" : "" }, { "dropping-particle" : "", "family" : "Pouzols", "given" : "Federico Montesino", "non-dropping-particle" : "", "parse-names" : false, "suffix" : "" }, { "dropping-particle" : "", "family" : "Meller", "given" : "Laura", "non-dropping-particle" : "", "parse-names" : false, "suffix" : "" }, { "dropping-particle" : "", "family" : "Veach", "given" : "Victoria", "non-dropping-particle" : "", "parse-names" : false, "suffix" : "" }, { "dropping-particle" : "", "family" : "Arponen", "given" : "Anni", "non-dropping-particle" : "", "parse-names" : false, "suffix" : "" }, { "dropping-particle" : "", "family" : "Lepp\u00e4nen", "given" : "Jarno", "non-dropping-particle" : "", "parse-names" : false, "suffix" : "" }, { "dropping-particle" : "", "family" : "Kujala", "given" : "Heini", "non-dropping-particle" : "", "parse-names" : false, "suffix" : "" } ], "id" : "ITEM-1", "issued" : { "date-parts" : [ [ "2014" ] ] }, "publisher-place" : "Helsinki", "title" : "Zonation spatial conservation planning methods and software v. 4, user manual", "type" : "book" }, "uris" : [ "http://www.mendeley.com/documents/?uuid=029b32f4-1603-430d-8712-b4cd2d591ca8" ] } ], "mendeley" : { "formattedCitation" : "(Moilanen et al. 2014)", "plainTextFormattedCitation" : "(Moilanen et al. 2014)", "previouslyFormattedCitation" : "(Moilanen et al. 2014)" }, "properties" : { "noteIndex" : 0 }, "schema" : "https://github.com/citation-style-language/schema/raw/master/csl-citation.json" }</w:instrText>
+        <w:fldChar w:fldCharType="separate"/>
       </w:r>
       <w:r>
         <w:rPr>
           <w:rFonts w:ascii="Calibri" w:hAnsi="Calibri"/>
+          <w:noProof/>
           <w:color w:val="000000"/>
           <w:sz w:val="22"/>
           <w:szCs w:val="22"/>
         </w:rPr>
+        <w:t>(Moilanen et al. 2014)</w:t>
+      </w:r>
+      <w:r>
+        <w:rPr>
+          <w:rFonts w:ascii="Calibri" w:hAnsi="Calibri"/>
+          <w:color w:val="000000"/>
+          <w:sz w:val="22"/>
+          <w:szCs w:val="22"/>
+        </w:rPr>
+        <w:fldChar w:fldCharType="end"/>
+      </w:r>
+      <w:r>
+        <w:rPr>
+          <w:rFonts w:ascii="Calibri" w:hAnsi="Calibri"/>
+          <w:color w:val="000000"/>
+          <w:sz w:val="22"/>
+          <w:szCs w:val="22"/>
+        </w:rPr>
+        <w:fldChar w:fldCharType="begin"/>
+      </w:r>
+      <w:r>
+        <w:rPr>
+          <w:rFonts w:ascii="Calibri" w:hAnsi="Calibri"/>
+          <w:color w:val="000000"/>
+          <w:sz w:val="22"/>
+          <w:szCs w:val="22"/>
+        </w:rPr>
         <w:fldChar w:fldCharType="separate"/>
       </w:r>
       <w:r>
@@ -6095,7 +6101,7 @@
           <w:sz w:val="22"/>
           <w:szCs w:val="22"/>
         </w:rPr>
-        <w:t>(Moilanen et al. 2014)</w:t>
+        <w:t>(Arponen et al., 2005)</w:t>
       </w:r>
       <w:r>
         <w:rPr>
@@ -6113,46 +6119,9 @@
           <w:sz w:val="22"/>
           <w:szCs w:val="22"/>
         </w:rPr>
-        <w:fldChar w:fldCharType="begin"/>
-      </w:r>
-      <w:r>
-        <w:rPr>
-          <w:rFonts w:ascii="Calibri" w:hAnsi="Calibri"/>
-          <w:color w:val="000000"/>
-          <w:sz w:val="22"/>
-          <w:szCs w:val="22"/>
-        </w:rPr>
-        <w:fldChar w:fldCharType="separate"/>
-      </w:r>
-      <w:r>
-        <w:rPr>
-          <w:rFonts w:ascii="Calibri" w:hAnsi="Calibri"/>
-          <w:noProof/>
-          <w:color w:val="000000"/>
-          <w:sz w:val="22"/>
-          <w:szCs w:val="22"/>
-        </w:rPr>
-        <w:t>(Arponen et al., 2005)</w:t>
-      </w:r>
-      <w:r>
-        <w:rPr>
-          <w:rFonts w:ascii="Calibri" w:hAnsi="Calibri"/>
-          <w:color w:val="000000"/>
-          <w:sz w:val="22"/>
-          <w:szCs w:val="22"/>
-        </w:rPr>
-        <w:fldChar w:fldCharType="end"/>
-      </w:r>
-      <w:r>
-        <w:rPr>
-          <w:rFonts w:ascii="Calibri" w:hAnsi="Calibri"/>
-          <w:color w:val="000000"/>
-          <w:sz w:val="22"/>
-          <w:szCs w:val="22"/>
-        </w:rPr>
         <w:t xml:space="preserve">. Given the full set of </w:t>
       </w:r>
-      <w:del w:id="122" w:author="Joona Lehtomäki" w:date="2017-06-15T10:20:00Z">
+      <w:del w:id="123" w:author="Joona Lehtomäki" w:date="2017-06-15T10:20:00Z">
         <w:r>
           <w:rPr>
             <w:rFonts w:ascii="Calibri" w:hAnsi="Calibri"/>
@@ -6163,7 +6132,7 @@
           <w:delText xml:space="preserve">pixels </w:delText>
         </w:r>
       </w:del>
-      <w:ins w:id="123" w:author="Joona Lehtomäki" w:date="2017-06-15T10:20:00Z">
+      <w:ins w:id="124" w:author="Joona Lehtomäki" w:date="2017-06-15T10:20:00Z">
         <w:r>
           <w:rPr>
             <w:rFonts w:ascii="Calibri" w:hAnsi="Calibri"/>
@@ -6294,7 +6263,7 @@
         <m:sSub>
           <m:sSubPr>
             <m:ctrlPr>
-              <w:ins w:id="124" w:author="Joona Lehtomäki" w:date="2017-06-15T10:25:00Z">
+              <w:ins w:id="125" w:author="Joona Lehtomäki" w:date="2017-06-15T10:25:00Z">
                 <w:rPr>
                   <w:rFonts w:ascii="Cambria Math" w:hAnsi="Cambria Math"/>
                   <w:i/>
@@ -6308,7 +6277,7 @@
           </m:sSubPr>
           <m:e>
             <m:r>
-              <w:ins w:id="125" w:author="Joona Lehtomäki" w:date="2017-06-15T10:26:00Z">
+              <w:ins w:id="126" w:author="Joona Lehtomäki" w:date="2017-06-15T10:26:00Z">
                 <w:rPr>
                   <w:rFonts w:ascii="Cambria Math" w:hAnsi="Cambria Math"/>
                   <w:color w:val="000000"/>
@@ -6321,7 +6290,7 @@
           </m:e>
           <m:sub>
             <m:r>
-              <w:ins w:id="126" w:author="Joona Lehtomäki" w:date="2017-06-15T10:26:00Z">
+              <w:ins w:id="127" w:author="Joona Lehtomäki" w:date="2017-06-15T10:26:00Z">
                 <w:rPr>
                   <w:rFonts w:ascii="Cambria Math" w:hAnsi="Cambria Math"/>
                   <w:color w:val="000000"/>
@@ -6817,7 +6786,7 @@
         </w:rPr>
         <w:t xml:space="preserve"> </w:t>
       </w:r>
-      <w:ins w:id="127" w:author="Joona Lehtomäki" w:date="2017-06-15T10:29:00Z">
+      <w:ins w:id="128" w:author="Joona Lehtomäki" w:date="2017-06-15T10:29:00Z">
         <w:r>
           <w:rPr>
             <w:rFonts w:ascii="Calibri" w:hAnsi="Calibri"/>
@@ -6860,7 +6829,7 @@
         </w:rPr>
         <w:t xml:space="preserve">s – </w:t>
       </w:r>
-      <w:ins w:id="128" w:author="Joona Lehtomäki" w:date="2017-06-15T10:21:00Z">
+      <w:ins w:id="129" w:author="Joona Lehtomäki" w:date="2017-06-15T10:21:00Z">
         <w:r>
           <w:rPr>
             <w:rFonts w:ascii="Calibri" w:hAnsi="Calibri"/>
@@ -6873,7 +6842,7 @@
           <w:t>i</w:t>
         </w:r>
       </w:ins>
-      <w:del w:id="129" w:author="Joona Lehtomäki" w:date="2017-06-15T10:21:00Z">
+      <w:del w:id="130" w:author="Joona Lehtomäki" w:date="2017-06-15T10:21:00Z">
         <w:r>
           <w:rPr>
             <w:rFonts w:ascii="Calibri" w:hAnsi="Calibri"/>
@@ -6986,7 +6955,7 @@
         </w:rPr>
         <w:t>)</w:t>
       </w:r>
-      <w:ins w:id="130" w:author="Joona Lehtomäki" w:date="2017-06-15T10:30:00Z">
+      <w:ins w:id="131" w:author="Joona Lehtomäki" w:date="2017-06-15T10:30:00Z">
         <w:r>
           <w:rPr>
             <w:rFonts w:ascii="Calibri" w:hAnsi="Calibri"/>
@@ -7058,7 +7027,7 @@
         </w:rPr>
         <w:t xml:space="preserve">. As a feature </w:t>
       </w:r>
-      <w:del w:id="131" w:author="Joona Lehtomäki" w:date="2017-06-15T10:20:00Z">
+      <w:del w:id="132" w:author="Joona Lehtomäki" w:date="2017-06-15T10:20:00Z">
         <w:r>
           <w:rPr>
             <w:rFonts w:ascii="Calibri" w:hAnsi="Calibri"/>
@@ -7069,7 +7038,7 @@
           <w:delText xml:space="preserve">gets </w:delText>
         </w:r>
       </w:del>
-      <w:ins w:id="132" w:author="Joona Lehtomäki" w:date="2017-06-15T10:20:00Z">
+      <w:ins w:id="133" w:author="Joona Lehtomäki" w:date="2017-06-15T10:20:00Z">
         <w:r>
           <w:rPr>
             <w:rFonts w:ascii="Calibri" w:hAnsi="Calibri"/>
@@ -7190,7 +7159,7 @@
         </w:rPr>
         <w:t xml:space="preserve"> seems suitable for calculating the aggregate value of cells in our case, because the resulting priority areas will have relatively high occurrence levels of a large number of features. For ESs, this translates into giving priority to ES bundles, and for </w:t>
       </w:r>
-      <w:del w:id="133" w:author="Joona Lehtomäki" w:date="2017-06-15T10:30:00Z">
+      <w:del w:id="134" w:author="Joona Lehtomäki" w:date="2017-06-15T10:30:00Z">
         <w:r>
           <w:rPr>
             <w:rFonts w:ascii="Calibri" w:hAnsi="Calibri"/>
@@ -7201,7 +7170,7 @@
           <w:delText>biodiversity feature</w:delText>
         </w:r>
       </w:del>
-      <w:ins w:id="134" w:author="Joona Lehtomäki" w:date="2017-06-15T10:30:00Z">
+      <w:ins w:id="135" w:author="Joona Lehtomäki" w:date="2017-06-15T10:30:00Z">
         <w:r>
           <w:rPr>
             <w:rFonts w:ascii="Calibri" w:hAnsi="Calibri"/>
@@ -7360,7 +7329,7 @@
         </w:rPr>
         <w:t xml:space="preserve">We created </w:t>
       </w:r>
-      <w:ins w:id="135" w:author="Joona Lehtomäki" w:date="2017-06-15T10:31:00Z">
+      <w:ins w:id="136" w:author="Joona Lehtomäki" w:date="2017-06-15T10:31:00Z">
         <w:r>
           <w:rPr>
             <w:rFonts w:ascii="Calibri" w:hAnsi="Calibri"/>
@@ -7371,7 +7340,7 @@
           <w:t>three</w:t>
         </w:r>
       </w:ins>
-      <w:del w:id="136" w:author="Joona Lehtomäki" w:date="2017-06-15T10:30:00Z">
+      <w:del w:id="137" w:author="Joona Lehtomäki" w:date="2017-06-15T10:30:00Z">
         <w:r>
           <w:rPr>
             <w:rFonts w:ascii="Calibri" w:hAnsi="Calibri"/>
@@ -7402,7 +7371,7 @@
         </w:rPr>
         <w:t>Fig. S</w:t>
       </w:r>
-      <w:ins w:id="137" w:author="Joona Lehtomäki" w:date="2017-06-26T14:34:00Z">
+      <w:ins w:id="138" w:author="Joona Lehtomäki" w:date="2017-06-26T14:34:00Z">
         <w:r>
           <w:rPr>
             <w:rFonts w:ascii="Calibri" w:hAnsi="Calibri"/>
@@ -7415,7 +7384,7 @@
           <w:t>2</w:t>
         </w:r>
       </w:ins>
-      <w:del w:id="138" w:author="Joona Lehtomäki" w:date="2017-06-26T14:34:00Z">
+      <w:del w:id="139" w:author="Joona Lehtomäki" w:date="2017-06-26T14:34:00Z">
         <w:r>
           <w:rPr>
             <w:rFonts w:ascii="Calibri" w:hAnsi="Calibri"/>
@@ -7437,7 +7406,7 @@
         </w:rPr>
         <w:t xml:space="preserve">). In the variant with all features included (ZON_ALL), we balanced the prioritization between data groups ES and BD by using the same weighting scheme as with RWR. We disabled the “edge removal” feature in Zonation and used warp factor of 1000, otherwise we used the default values for all parameters controlling the actual prioritization (for full implementation, see “Workflow system” </w:t>
       </w:r>
-      <w:del w:id="139" w:author="Joona Lehtomäki" w:date="2017-06-15T10:31:00Z">
+      <w:del w:id="140" w:author="Joona Lehtomäki" w:date="2017-06-15T10:31:00Z">
         <w:r>
           <w:rPr>
             <w:rFonts w:ascii="Calibri" w:hAnsi="Calibri"/>
@@ -7448,7 +7417,7 @@
           <w:delText>below</w:delText>
         </w:r>
       </w:del>
-      <w:ins w:id="140" w:author="Joona Lehtomäki" w:date="2017-06-15T10:31:00Z">
+      <w:ins w:id="141" w:author="Joona Lehtomäki" w:date="2017-06-15T10:31:00Z">
         <w:r>
           <w:rPr>
             <w:rFonts w:ascii="Calibri" w:hAnsi="Calibri"/>
@@ -7513,7 +7482,6 @@
         <w:spacing w:line="480" w:lineRule="auto"/>
       </w:pPr>
       <w:r>
-        <w:lastRenderedPageBreak/>
         <w:t xml:space="preserve">We also formulate the spatial prioritization problem as a hierarchical maximum coverage problem which can solved exactly with integer linear programming. In a maximum coverage problem, we seek to find a set of cells that maximizes the overall level of representation </w:t>
       </w:r>
       <w:r>
@@ -7522,22 +7490,22 @@
       <w:r>
         <w:t xml:space="preserve">over all features while </w:t>
       </w:r>
-      <w:bookmarkStart w:id="141" w:name="_Hlk479005265"/>
+      <w:bookmarkStart w:id="142" w:name="_Hlk479005265"/>
       <w:r>
         <w:t>keeping the number of selected cells below a given threshold</w:t>
       </w:r>
-      <w:bookmarkEnd w:id="141"/>
-      <w:ins w:id="142" w:author="Joona Lehtomäki" w:date="2017-06-15T13:27:00Z">
+      <w:bookmarkEnd w:id="142"/>
+      <w:ins w:id="143" w:author="Joona Lehtomäki" w:date="2017-06-15T13:27:00Z">
         <w:r>
           <w:t xml:space="preserve"> (</w:t>
         </w:r>
       </w:ins>
-      <w:ins w:id="143" w:author="Joona Lehtomäki" w:date="2017-06-15T13:28:00Z">
+      <w:ins w:id="144" w:author="Joona Lehtomäki" w:date="2017-06-15T13:28:00Z">
         <w:r>
           <w:t xml:space="preserve">defined by </w:t>
         </w:r>
       </w:ins>
-      <w:ins w:id="144" w:author="Joona Lehtomäki" w:date="2017-06-15T13:27:00Z">
+      <w:ins w:id="145" w:author="Joona Lehtomäki" w:date="2017-06-15T13:27:00Z">
         <w:r>
           <w:t>the target fraction, e.g. 10% of the landscape)</w:t>
         </w:r>
@@ -7548,12 +7516,12 @@
       <w:r>
         <w:t>By hierarchical, we mean solving several maximum coverage problems</w:t>
       </w:r>
-      <w:ins w:id="145" w:author="Joona Lehtomäki" w:date="2017-06-15T13:28:00Z">
+      <w:ins w:id="146" w:author="Joona Lehtomäki" w:date="2017-06-15T13:28:00Z">
         <w:r>
           <w:t xml:space="preserve"> varying the </w:t>
         </w:r>
       </w:ins>
-      <w:ins w:id="146" w:author="Joona Lehtomäki" w:date="2017-06-15T13:29:00Z">
+      <w:ins w:id="147" w:author="Joona Lehtomäki" w:date="2017-06-15T13:29:00Z">
         <w:r>
           <w:t>thresholds</w:t>
         </w:r>
@@ -7561,17 +7529,17 @@
           <w:t xml:space="preserve"> between 1</w:t>
         </w:r>
       </w:ins>
-      <w:ins w:id="147" w:author="Joona Lehtomäki" w:date="2017-06-15T13:31:00Z">
+      <w:ins w:id="148" w:author="Joona Lehtomäki" w:date="2017-06-15T13:31:00Z">
         <w:r>
           <w:t>%</w:t>
         </w:r>
       </w:ins>
-      <w:ins w:id="148" w:author="Joona Lehtomäki" w:date="2017-06-15T13:29:00Z">
+      <w:ins w:id="149" w:author="Joona Lehtomäki" w:date="2017-06-15T13:29:00Z">
         <w:r>
           <w:t xml:space="preserve"> to 99%.</w:t>
         </w:r>
       </w:ins>
-      <w:del w:id="149" w:author="Joona Lehtomäki" w:date="2017-06-15T13:28:00Z">
+      <w:del w:id="150" w:author="Joona Lehtomäki" w:date="2017-06-15T13:28:00Z">
         <w:r>
           <w:delText xml:space="preserve"> using the top priority fraction of the landscape as a constraint</w:delText>
         </w:r>
@@ -7585,7 +7553,7 @@
       <w:r>
         <w:t>Before solving the optimization problem</w:t>
       </w:r>
-      <w:ins w:id="150" w:author="Joona Lehtomäki" w:date="2017-06-15T13:30:00Z">
+      <w:ins w:id="151" w:author="Joona Lehtomäki" w:date="2017-06-15T13:30:00Z">
         <w:r>
           <w:t>s</w:t>
         </w:r>
@@ -8470,7 +8438,6 @@
         <w:rPr>
           <w:color w:val="000000"/>
         </w:rPr>
-        <w:lastRenderedPageBreak/>
         <w:t xml:space="preserve">After solving the optimization problems, we aggregated the solutions into a hierarchical priority rank maps by first calculating the selection frequency of each cell over solutions for each value of </w:t>
       </w:r>
       <w:r>
@@ -8495,7 +8462,7 @@
         </w:rPr>
         <w:t>Fig. S</w:t>
       </w:r>
-      <w:ins w:id="151" w:author="Joona Lehtomäki" w:date="2017-06-26T14:34:00Z">
+      <w:ins w:id="152" w:author="Joona Lehtomäki" w:date="2017-06-26T14:34:00Z">
         <w:r>
           <w:rPr>
             <w:b/>
@@ -8505,7 +8472,7 @@
           <w:t>2</w:t>
         </w:r>
       </w:ins>
-      <w:del w:id="152" w:author="Joona Lehtomäki" w:date="2017-06-26T14:34:00Z">
+      <w:del w:id="153" w:author="Joona Lehtomäki" w:date="2017-06-26T14:34:00Z">
         <w:r>
           <w:rPr>
             <w:b/>
@@ -8562,7 +8529,7 @@
         </w:rPr>
         <w:t>Fig. S</w:t>
       </w:r>
-      <w:ins w:id="153" w:author="Joona Lehtomäki" w:date="2017-06-26T14:34:00Z">
+      <w:ins w:id="154" w:author="Joona Lehtomäki" w:date="2017-06-26T14:34:00Z">
         <w:r>
           <w:rPr>
             <w:b/>
@@ -8571,7 +8538,7 @@
           <w:t>2</w:t>
         </w:r>
       </w:ins>
-      <w:del w:id="154" w:author="Joona Lehtomäki" w:date="2017-06-26T14:34:00Z">
+      <w:del w:id="155" w:author="Joona Lehtomäki" w:date="2017-06-26T14:34:00Z">
         <w:r>
           <w:rPr>
             <w:b/>
@@ -8685,12 +8652,12 @@
       <w:r>
         <w:t xml:space="preserve">(for implementation details, see </w:t>
       </w:r>
-      <w:ins w:id="155" w:author="Joona Lehtomäki" w:date="2017-06-15T13:34:00Z">
+      <w:ins w:id="156" w:author="Joona Lehtomäki" w:date="2017-06-15T13:34:00Z">
         <w:r>
           <w:t>section 2.6</w:t>
         </w:r>
       </w:ins>
-      <w:del w:id="156" w:author="Joona Lehtomäki" w:date="2017-06-15T13:34:00Z">
+      <w:del w:id="157" w:author="Joona Lehtomäki" w:date="2017-06-15T13:34:00Z">
         <w:r>
           <w:delText>“Workflow implementation”</w:delText>
         </w:r>
@@ -8718,7 +8685,7 @@
       <w:r>
         <w:t xml:space="preserve"> between the best 10% of all solution pairs, we also calculated J for the worst 10%. Second, we computed the rank correlation coefficients (Kendall τ, tau-b accounting for ties) between the priority rankings in all solutions using the implementation available in Scipy</w:t>
       </w:r>
-      <w:del w:id="157" w:author="Joona Lehtomäki" w:date="2017-06-15T13:34:00Z">
+      <w:del w:id="158" w:author="Joona Lehtomäki" w:date="2017-06-15T13:34:00Z">
         <w:r>
           <w:delText xml:space="preserve"> </w:delText>
         </w:r>
@@ -9153,7 +9120,7 @@
         </w:rPr>
         <w:t xml:space="preserve">We also examined how well the different methods performed compared to each other. As a performance measure, we use how much of the overall feature representation levels can be covered by a given fraction of the landscape. While </w:t>
       </w:r>
-      <w:del w:id="158" w:author="Joona Lehtomäki" w:date="2017-06-15T13:36:00Z">
+      <w:del w:id="159" w:author="Joona Lehtomäki" w:date="2017-06-15T13:36:00Z">
         <w:r>
           <w:rPr>
             <w:rFonts w:eastAsia="Times New Roman"/>
@@ -9164,7 +9131,7 @@
           <w:delText xml:space="preserve">Zonation </w:delText>
         </w:r>
       </w:del>
-      <w:ins w:id="159" w:author="Joona Lehtomäki" w:date="2017-06-15T13:36:00Z">
+      <w:ins w:id="160" w:author="Joona Lehtomäki" w:date="2017-06-15T13:36:00Z">
         <w:r>
           <w:rPr>
             <w:rFonts w:eastAsia="Times New Roman"/>
@@ -9211,7 +9178,7 @@
         </w:rPr>
         <w:t xml:space="preserve"> solution loading functionality in </w:t>
       </w:r>
-      <w:del w:id="160" w:author="Joona Lehtomäki" w:date="2017-06-15T13:36:00Z">
+      <w:del w:id="161" w:author="Joona Lehtomäki" w:date="2017-06-15T13:36:00Z">
         <w:r>
           <w:rPr>
             <w:rFonts w:eastAsia="Times New Roman"/>
@@ -9222,7 +9189,7 @@
           <w:delText xml:space="preserve">Zonation </w:delText>
         </w:r>
       </w:del>
-      <w:ins w:id="161" w:author="Joona Lehtomäki" w:date="2017-06-15T13:36:00Z">
+      <w:ins w:id="162" w:author="Joona Lehtomäki" w:date="2017-06-15T13:36:00Z">
         <w:r>
           <w:rPr>
             <w:rFonts w:eastAsia="Times New Roman"/>
@@ -9251,7 +9218,7 @@
         </w:rPr>
         <w:t xml:space="preserve">to compute performance data for RWR and ILP. This way, the priority rank solution produced by RWR and ILP is loaded into </w:t>
       </w:r>
-      <w:del w:id="162" w:author="Joona Lehtomäki" w:date="2017-06-15T13:36:00Z">
+      <w:del w:id="163" w:author="Joona Lehtomäki" w:date="2017-06-15T13:36:00Z">
         <w:r>
           <w:rPr>
             <w:rFonts w:eastAsia="Times New Roman"/>
@@ -9262,7 +9229,7 @@
           <w:delText>Zonation</w:delText>
         </w:r>
       </w:del>
-      <w:ins w:id="163" w:author="Joona Lehtomäki" w:date="2017-06-15T13:36:00Z">
+      <w:ins w:id="164" w:author="Joona Lehtomäki" w:date="2017-06-15T13:36:00Z">
         <w:r>
           <w:rPr>
             <w:rFonts w:eastAsia="Times New Roman"/>
@@ -9282,7 +9249,7 @@
         </w:rPr>
         <w:t>, which then proceeds with the usual cell-removal following the rank order from the loaded solutions while also producing the performance data</w:t>
       </w:r>
-      <w:del w:id="164" w:author="Joona Lehtomäki" w:date="2017-06-15T13:35:00Z">
+      <w:del w:id="165" w:author="Joona Lehtomäki" w:date="2017-06-15T13:35:00Z">
         <w:r>
           <w:rPr>
             <w:rFonts w:eastAsia="Times New Roman"/>
@@ -9339,7 +9306,7 @@
         </w:rPr>
         <w:t xml:space="preserve">. We used this pre-loading functionality in two ways. First, using only ZON we examine the trade-offs in prioritizing areas on all available features (ALL) as opposed to ESs (ES) or biodiversity features (BD) only. Second, we compare the RWR and ZON solutions to the ILP solution. </w:t>
       </w:r>
-      <w:del w:id="165" w:author="Joona Lehtomäki" w:date="2017-06-15T13:38:00Z">
+      <w:del w:id="166" w:author="Joona Lehtomäki" w:date="2017-06-15T13:38:00Z">
         <w:r>
           <w:rPr>
             <w:rFonts w:eastAsia="Times New Roman"/>
@@ -9350,7 +9317,7 @@
           <w:delText>The Gurobi solver</w:delText>
         </w:r>
       </w:del>
-      <w:ins w:id="166" w:author="Joona Lehtomäki" w:date="2017-06-15T13:38:00Z">
+      <w:ins w:id="167" w:author="Joona Lehtomäki" w:date="2017-06-15T13:38:00Z">
         <w:r>
           <w:rPr>
             <w:rFonts w:eastAsia="Times New Roman"/>
@@ -9389,7 +9356,7 @@
         </w:rPr>
         <w:t>To quantify how similar the average rank priories calculated for each NUTS2 region</w:t>
       </w:r>
-      <w:del w:id="167" w:author="Joona Lehtomäki" w:date="2017-06-15T13:38:00Z">
+      <w:del w:id="168" w:author="Joona Lehtomäki" w:date="2017-06-15T13:38:00Z">
         <w:r>
           <w:rPr>
             <w:color w:val="000000"/>
@@ -9403,7 +9370,7 @@
         </w:rPr>
         <w:t xml:space="preserve"> </w:t>
       </w:r>
-      <w:ins w:id="168" w:author="Joona Lehtomäki" w:date="2017-06-15T13:38:00Z">
+      <w:ins w:id="169" w:author="Joona Lehtomäki" w:date="2017-06-15T13:38:00Z">
         <w:r>
           <w:rPr>
             <w:color w:val="000000"/>
@@ -9411,7 +9378,7 @@
           <w:t>is</w:t>
         </w:r>
       </w:ins>
-      <w:del w:id="169" w:author="Joona Lehtomäki" w:date="2017-06-15T13:38:00Z">
+      <w:del w:id="170" w:author="Joona Lehtomäki" w:date="2017-06-15T13:38:00Z">
         <w:r>
           <w:rPr>
             <w:color w:val="000000"/>
@@ -9425,7 +9392,7 @@
         </w:rPr>
         <w:t xml:space="preserve">, we also calculated the mean and the standard deviation of the priority rank of </w:t>
       </w:r>
-      <w:del w:id="170" w:author="Joona Lehtomäki" w:date="2017-06-15T13:38:00Z">
+      <w:del w:id="171" w:author="Joona Lehtomäki" w:date="2017-06-15T13:38:00Z">
         <w:r>
           <w:rPr>
             <w:color w:val="000000"/>
@@ -9433,7 +9400,7 @@
           <w:delText xml:space="preserve">all </w:delText>
         </w:r>
       </w:del>
-      <w:ins w:id="171" w:author="Joona Lehtomäki" w:date="2017-06-15T13:38:00Z">
+      <w:ins w:id="172" w:author="Joona Lehtomäki" w:date="2017-06-15T13:38:00Z">
         <w:r>
           <w:rPr>
             <w:color w:val="000000"/>
@@ -9453,7 +9420,7 @@
         </w:rPr>
         <w:t>NUTS2 region</w:t>
       </w:r>
-      <w:del w:id="172" w:author="Joona Lehtomäki" w:date="2017-06-15T13:38:00Z">
+      <w:del w:id="173" w:author="Joona Lehtomäki" w:date="2017-06-15T13:38:00Z">
         <w:r>
           <w:rPr>
             <w:color w:val="000000"/>
@@ -9538,7 +9505,7 @@
       <w:r>
         <w:t xml:space="preserve">However, </w:t>
       </w:r>
-      <w:ins w:id="173" w:author="Joona Lehtomäki" w:date="2017-06-15T13:40:00Z">
+      <w:ins w:id="174" w:author="Joona Lehtomäki" w:date="2017-06-15T13:40:00Z">
         <w:r>
           <w:t xml:space="preserve">exactly </w:t>
         </w:r>
@@ -9546,7 +9513,7 @@
       <w:r>
         <w:t xml:space="preserve">which factors can be accounted for by </w:t>
       </w:r>
-      <w:del w:id="174" w:author="Joona Lehtomäki" w:date="2017-06-15T13:40:00Z">
+      <w:del w:id="175" w:author="Joona Lehtomäki" w:date="2017-06-15T13:40:00Z">
         <w:r>
           <w:delText xml:space="preserve">the </w:delText>
         </w:r>
@@ -9557,12 +9524,12 @@
       <w:r>
         <w:t>ization methods var</w:t>
       </w:r>
-      <w:ins w:id="175" w:author="Joona Lehtomäki" w:date="2017-06-15T13:41:00Z">
+      <w:ins w:id="176" w:author="Joona Lehtomäki" w:date="2017-06-15T13:41:00Z">
         <w:r>
           <w:t>y</w:t>
         </w:r>
       </w:ins>
-      <w:del w:id="176" w:author="Joona Lehtomäki" w:date="2017-06-15T13:41:00Z">
+      <w:del w:id="177" w:author="Joona Lehtomäki" w:date="2017-06-15T13:41:00Z">
         <w:r>
           <w:delText>ies</w:delText>
         </w:r>
@@ -9573,22 +9540,22 @@
       <w:r>
         <w:t xml:space="preserve">comparing the </w:t>
       </w:r>
-      <w:del w:id="177" w:author="Joona Lehtomäki" w:date="2017-06-15T13:41:00Z">
+      <w:del w:id="178" w:author="Joona Lehtomäki" w:date="2017-06-15T13:41:00Z">
         <w:r>
           <w:delText xml:space="preserve">prioritization </w:delText>
         </w:r>
       </w:del>
-      <w:ins w:id="178" w:author="Joona Lehtomäki" w:date="2017-06-15T13:41:00Z">
+      <w:ins w:id="179" w:author="Joona Lehtomäki" w:date="2017-06-15T13:41:00Z">
         <w:r>
           <w:t xml:space="preserve">results </w:t>
         </w:r>
       </w:ins>
-      <w:del w:id="179" w:author="Joona Lehtomäki" w:date="2017-06-15T13:43:00Z">
+      <w:del w:id="180" w:author="Joona Lehtomäki" w:date="2017-06-15T13:43:00Z">
         <w:r>
           <w:delText>becomes increasingly more difficult as</w:delText>
         </w:r>
       </w:del>
-      <w:ins w:id="180" w:author="Joona Lehtomäki" w:date="2017-06-15T13:43:00Z">
+      <w:ins w:id="181" w:author="Joona Lehtomäki" w:date="2017-06-15T13:43:00Z">
         <w:r>
           <w:t>is complicated by</w:t>
         </w:r>
@@ -9596,7 +9563,7 @@
       <w:r>
         <w:t xml:space="preserve"> every new </w:t>
       </w:r>
-      <w:ins w:id="181" w:author="Joona Lehtomäki" w:date="2017-06-15T13:44:00Z">
+      <w:ins w:id="182" w:author="Joona Lehtomäki" w:date="2017-06-15T13:44:00Z">
         <w:r>
           <w:t xml:space="preserve">analysis </w:t>
         </w:r>
@@ -9604,12 +9571,12 @@
       <w:r>
         <w:t xml:space="preserve">layer </w:t>
       </w:r>
-      <w:del w:id="182" w:author="Joona Lehtomäki" w:date="2017-06-15T13:43:00Z">
+      <w:del w:id="183" w:author="Joona Lehtomäki" w:date="2017-06-15T13:43:00Z">
         <w:r>
           <w:delText xml:space="preserve">of complexity comes with </w:delText>
         </w:r>
       </w:del>
-      <w:ins w:id="183" w:author="Joona Lehtomäki" w:date="2017-06-15T13:43:00Z">
+      <w:ins w:id="184" w:author="Joona Lehtomäki" w:date="2017-06-15T13:43:00Z">
         <w:r>
           <w:t xml:space="preserve">and </w:t>
         </w:r>
@@ -9641,12 +9608,12 @@
       <w:r>
         <w:t>s for each method</w:t>
       </w:r>
-      <w:ins w:id="184" w:author="Joona Lehtomäki" w:date="2017-06-15T13:44:00Z">
+      <w:ins w:id="185" w:author="Joona Lehtomäki" w:date="2017-06-15T13:44:00Z">
         <w:r>
           <w:t xml:space="preserve">, but </w:t>
         </w:r>
       </w:ins>
-      <w:del w:id="185" w:author="Joona Lehtomäki" w:date="2017-06-15T13:44:00Z">
+      <w:del w:id="186" w:author="Joona Lehtomäki" w:date="2017-06-15T13:44:00Z">
         <w:r>
           <w:delText>. In addition, we</w:delText>
         </w:r>
@@ -9654,7 +9621,7 @@
       <w:r>
         <w:t xml:space="preserve"> also tested how </w:t>
       </w:r>
-      <w:del w:id="186" w:author="Joona Lehtomäki" w:date="2017-06-15T13:44:00Z">
+      <w:del w:id="187" w:author="Joona Lehtomäki" w:date="2017-06-15T13:44:00Z">
         <w:r>
           <w:delText xml:space="preserve">an additional prioritization option, </w:delText>
         </w:r>
@@ -9662,7 +9629,7 @@
       <w:r>
         <w:t>including a proxy for costs</w:t>
       </w:r>
-      <w:del w:id="187" w:author="Joona Lehtomäki" w:date="2017-06-15T13:44:00Z">
+      <w:del w:id="188" w:author="Joona Lehtomäki" w:date="2017-06-15T13:44:00Z">
         <w:r>
           <w:delText>,</w:delText>
         </w:r>
@@ -9670,7 +9637,7 @@
       <w:r>
         <w:t xml:space="preserve"> </w:t>
       </w:r>
-      <w:del w:id="188" w:author="Joona Lehtomäki" w:date="2017-06-15T13:44:00Z">
+      <w:del w:id="189" w:author="Joona Lehtomäki" w:date="2017-06-15T13:44:00Z">
         <w:r>
           <w:delText xml:space="preserve">would </w:delText>
         </w:r>
@@ -9678,18 +9645,13 @@
       <w:r>
         <w:t>affect</w:t>
       </w:r>
-      <w:ins w:id="189" w:author="Joona Lehtomäki" w:date="2017-06-15T13:44:00Z">
+      <w:ins w:id="190" w:author="Joona Lehtomäki" w:date="2017-06-15T13:44:00Z">
         <w:r>
           <w:t>s</w:t>
         </w:r>
       </w:ins>
       <w:r>
-        <w:t xml:space="preserve"> the results of each m</w:t>
-      </w:r>
-      <w:bookmarkStart w:id="190" w:name="_GoBack"/>
-      <w:bookmarkEnd w:id="190"/>
-      <w:r>
-        <w:t xml:space="preserve">ethod. The </w:t>
+        <w:t xml:space="preserve"> the results of each method. The </w:t>
       </w:r>
       <w:r>
         <w:t>following results section</w:t>
@@ -9881,11 +9843,7 @@
         <w:t xml:space="preserve"> Europe (Bulgaria and Romania)</w:t>
       </w:r>
       <w:r>
-        <w:t xml:space="preserve"> </w:t>
-      </w:r>
-      <w:r>
-        <w:lastRenderedPageBreak/>
-        <w:t xml:space="preserve">with </w:t>
+        <w:t xml:space="preserve"> with </w:t>
       </w:r>
       <w:r>
         <w:t>some priorities also in Northern Fennoscandia (</w:t>
@@ -10375,16 +10333,7 @@
           <w:color w:val="000000"/>
           <w:lang w:eastAsia="fi-FI"/>
         </w:rPr>
-        <w:t xml:space="preserve">Quantitative comparison of the priority rank using the various comparison statistics was in line with the visual observations of the similarity between the different data groups and methods. Between the data groups and </w:t>
-      </w:r>
-      <w:r>
-        <w:rPr>
-          <w:rFonts w:eastAsia="Times New Roman"/>
-          <w:color w:val="000000"/>
-          <w:lang w:eastAsia="fi-FI"/>
-        </w:rPr>
-        <w:lastRenderedPageBreak/>
-        <w:t>within the methods, ES and BD solutions were not correlated with Kendall tau correlation coefficients of -0.04 f</w:t>
+        <w:t>Quantitative comparison of the priority rank using the various comparison statistics was in line with the visual observations of the similarity between the different data groups and methods. Between the data groups and within the methods, ES and BD solutions were not correlated with Kendall tau correlation coefficients of -0.04 f</w:t>
       </w:r>
       <w:r>
         <w:rPr>
@@ -10517,9 +10466,21 @@
             <w:color w:val="000000"/>
             <w:lang w:eastAsia="fi-FI"/>
           </w:rPr>
-          <w:t>, respectivelly</w:t>
+          <w:t xml:space="preserve">, </w:t>
         </w:r>
       </w:ins>
+      <w:ins w:id="195" w:author="Joona Lehtomäki" w:date="2017-07-10T09:44:00Z">
+        <w:r>
+          <w:rPr>
+            <w:rFonts w:eastAsia="Times New Roman"/>
+            <w:color w:val="000000"/>
+            <w:lang w:eastAsia="fi-FI"/>
+          </w:rPr>
+          <w:t>respectively</w:t>
+        </w:r>
+      </w:ins>
+      <w:bookmarkStart w:id="196" w:name="_GoBack"/>
+      <w:bookmarkEnd w:id="196"/>
       <w:r>
         <w:rPr>
           <w:rFonts w:eastAsia="Times New Roman"/>
@@ -10975,7 +10936,7 @@
         </w:rPr>
         <w:t xml:space="preserve"> but </w:t>
       </w:r>
-      <w:commentRangeStart w:id="195"/>
+      <w:commentRangeStart w:id="197"/>
       <w:r>
         <w:rPr>
           <w:rFonts w:eastAsia="Times New Roman"/>
@@ -10984,13 +10945,13 @@
         </w:rPr>
         <w:t>only 0.51 for ALL</w:t>
       </w:r>
-      <w:commentRangeEnd w:id="195"/>
+      <w:commentRangeEnd w:id="197"/>
       <w:r>
         <w:rPr>
           <w:rStyle w:val="CommentReference"/>
           <w:kern w:val="1"/>
         </w:rPr>
-        <w:commentReference w:id="195"/>
+        <w:commentReference w:id="197"/>
       </w:r>
       <w:r>
         <w:rPr>
@@ -11169,24 +11130,23 @@
         <w:rPr>
           <w:lang w:eastAsia="fi-FI"/>
         </w:rPr>
-        <w:lastRenderedPageBreak/>
         <w:t xml:space="preserve">3.2 </w:t>
       </w:r>
-      <w:commentRangeStart w:id="196"/>
+      <w:commentRangeStart w:id="198"/>
       <w:r>
         <w:rPr>
           <w:lang w:eastAsia="fi-FI"/>
         </w:rPr>
         <w:t>Solution performance and optimality</w:t>
       </w:r>
-      <w:commentRangeEnd w:id="196"/>
+      <w:commentRangeEnd w:id="198"/>
       <w:r>
         <w:rPr>
           <w:rStyle w:val="CommentReference"/>
           <w:b w:val="0"/>
           <w:bCs w:val="0"/>
         </w:rPr>
-        <w:commentReference w:id="196"/>
+        <w:commentReference w:id="198"/>
       </w:r>
     </w:p>
     <w:p>
@@ -11203,7 +11163,7 @@
       <w:pPr>
         <w:spacing w:line="480" w:lineRule="auto"/>
       </w:pPr>
-      <w:ins w:id="197" w:author="Joona Lehtomäki" w:date="2017-06-15T13:49:00Z">
+      <w:ins w:id="199" w:author="Joona Lehtomäki" w:date="2017-06-15T13:49:00Z">
         <w:r>
           <w:rPr>
             <w:rFonts w:eastAsia="Times New Roman"/>
@@ -11213,7 +11173,7 @@
           <w:t>In terms of feature representation, t</w:t>
         </w:r>
       </w:ins>
-      <w:del w:id="198" w:author="Joona Lehtomäki" w:date="2017-06-15T13:49:00Z">
+      <w:del w:id="200" w:author="Joona Lehtomäki" w:date="2017-06-15T13:49:00Z">
         <w:r>
           <w:rPr>
             <w:rFonts w:eastAsia="Times New Roman"/>
@@ -11321,7 +11281,7 @@
         </w:rPr>
         <w:t xml:space="preserve">(i.e. the median value of feature occurrence level covered by the </w:t>
       </w:r>
-      <w:del w:id="199" w:author="Joona Lehtomäki" w:date="2017-06-15T13:50:00Z">
+      <w:del w:id="201" w:author="Joona Lehtomäki" w:date="2017-06-15T13:50:00Z">
         <w:r>
           <w:rPr>
             <w:rFonts w:eastAsia="Times New Roman"/>
@@ -11331,7 +11291,7 @@
           <w:delText xml:space="preserve">best </w:delText>
         </w:r>
       </w:del>
-      <w:ins w:id="200" w:author="Joona Lehtomäki" w:date="2017-06-15T13:50:00Z">
+      <w:ins w:id="202" w:author="Joona Lehtomäki" w:date="2017-06-15T13:50:00Z">
         <w:r>
           <w:rPr>
             <w:rFonts w:eastAsia="Times New Roman"/>
@@ -11357,7 +11317,7 @@
         </w:rPr>
         <w:t xml:space="preserve">10% </w:t>
       </w:r>
-      <w:del w:id="201" w:author="Joona Lehtomäki" w:date="2017-06-15T13:50:00Z">
+      <w:del w:id="203" w:author="Joona Lehtomäki" w:date="2017-06-15T13:50:00Z">
         <w:r>
           <w:rPr>
             <w:rFonts w:eastAsia="Times New Roman"/>
@@ -11367,7 +11327,7 @@
           <w:delText>of the solution</w:delText>
         </w:r>
       </w:del>
-      <w:ins w:id="202" w:author="Joona Lehtomäki" w:date="2017-06-15T13:50:00Z">
+      <w:ins w:id="204" w:author="Joona Lehtomäki" w:date="2017-06-15T13:50:00Z">
         <w:r>
           <w:rPr>
             <w:rFonts w:eastAsia="Times New Roman"/>
@@ -11474,7 +11434,7 @@
         </w:rPr>
         <w:t xml:space="preserve">). For some features, the top 10% fraction of the solution covered </w:t>
       </w:r>
-      <w:ins w:id="203" w:author="Joona Lehtomäki" w:date="2017-06-15T13:52:00Z">
+      <w:ins w:id="205" w:author="Joona Lehtomäki" w:date="2017-06-15T13:52:00Z">
         <w:r>
           <w:rPr>
             <w:rFonts w:eastAsia="Times New Roman"/>
@@ -11500,7 +11460,7 @@
         </w:rPr>
         <w:t xml:space="preserve">While RWR achieved the highest mean performance, </w:t>
       </w:r>
-      <w:del w:id="204" w:author="Joona Lehtomäki" w:date="2017-06-15T13:56:00Z">
+      <w:del w:id="206" w:author="Joona Lehtomäki" w:date="2017-06-15T13:56:00Z">
         <w:r>
           <w:rPr>
             <w:rFonts w:eastAsia="Times New Roman"/>
@@ -11518,7 +11478,7 @@
         </w:rPr>
         <w:t xml:space="preserve">ZON </w:t>
       </w:r>
-      <w:del w:id="205" w:author="Joona Lehtomäki" w:date="2017-06-15T13:56:00Z">
+      <w:del w:id="207" w:author="Joona Lehtomäki" w:date="2017-06-15T13:56:00Z">
         <w:r>
           <w:rPr>
             <w:rFonts w:eastAsia="Times New Roman"/>
@@ -11536,7 +11496,7 @@
         </w:rPr>
         <w:t xml:space="preserve">had a more balanced performance </w:t>
       </w:r>
-      <w:ins w:id="206" w:author="Joona Lehtomäki" w:date="2017-06-15T13:56:00Z">
+      <w:ins w:id="208" w:author="Joona Lehtomäki" w:date="2017-06-15T13:56:00Z">
         <w:r>
           <w:rPr>
             <w:rFonts w:eastAsia="Times New Roman"/>
@@ -11596,8 +11556,8 @@
         </w:rPr>
         <w:t xml:space="preserve">). This is particularly so for ESs, which have a higher median performance for ZON (14.5%) and ILP (12.8%) than for RWR (9.8%). </w:t>
       </w:r>
-      <w:commentRangeStart w:id="207"/>
-      <w:ins w:id="208" w:author="Joona Lehtomäki" w:date="2017-06-15T14:13:00Z">
+      <w:commentRangeStart w:id="209"/>
+      <w:ins w:id="210" w:author="Joona Lehtomäki" w:date="2017-06-15T14:13:00Z">
         <w:r>
           <w:rPr>
             <w:rFonts w:eastAsia="Times New Roman"/>
@@ -11607,7 +11567,7 @@
           <w:t xml:space="preserve">For BD, the top 10% fraction captured on average much more of the feature ranges </w:t>
         </w:r>
       </w:ins>
-      <w:ins w:id="209" w:author="Joona Lehtomäki" w:date="2017-06-15T14:15:00Z">
+      <w:ins w:id="211" w:author="Joona Lehtomäki" w:date="2017-06-15T14:15:00Z">
         <w:r>
           <w:rPr>
             <w:rFonts w:eastAsia="Times New Roman"/>
@@ -11617,7 +11577,7 @@
           <w:t xml:space="preserve">than for ES: 34.9% (RWR), 30.8% (ZON) and </w:t>
         </w:r>
       </w:ins>
-      <w:ins w:id="210" w:author="Joona Lehtomäki" w:date="2017-06-15T14:16:00Z">
+      <w:ins w:id="212" w:author="Joona Lehtomäki" w:date="2017-06-15T14:16:00Z">
         <w:r>
           <w:rPr>
             <w:rFonts w:eastAsia="Times New Roman"/>
@@ -11627,7 +11587,7 @@
           <w:t xml:space="preserve">25.5% (ILP). Median values for the methods </w:t>
         </w:r>
       </w:ins>
-      <w:ins w:id="211" w:author="Joona Lehtomäki" w:date="2017-06-15T14:17:00Z">
+      <w:ins w:id="213" w:author="Joona Lehtomäki" w:date="2017-06-15T14:17:00Z">
         <w:r>
           <w:rPr>
             <w:rFonts w:eastAsia="Times New Roman"/>
@@ -11637,7 +11597,7 @@
           <w:t xml:space="preserve">were lower than the mean values </w:t>
         </w:r>
       </w:ins>
-      <w:ins w:id="212" w:author="Joona Lehtomäki" w:date="2017-06-15T14:18:00Z">
+      <w:ins w:id="214" w:author="Joona Lehtomäki" w:date="2017-06-15T14:18:00Z">
         <w:r>
           <w:rPr>
             <w:rFonts w:eastAsia="Times New Roman"/>
@@ -11647,7 +11607,7 @@
           <w:t xml:space="preserve">(18.9%, 19.4% and 15.4% for RWR, ZON and ILP respectively) indicating different </w:t>
         </w:r>
       </w:ins>
-      <w:ins w:id="213" w:author="Joona Lehtomäki" w:date="2017-06-15T14:19:00Z">
+      <w:ins w:id="215" w:author="Joona Lehtomäki" w:date="2017-06-15T14:19:00Z">
         <w:r>
           <w:rPr>
             <w:rFonts w:eastAsia="Times New Roman"/>
@@ -11657,7 +11617,7 @@
           <w:t xml:space="preserve">underlying </w:t>
         </w:r>
       </w:ins>
-      <w:ins w:id="214" w:author="Joona Lehtomäki" w:date="2017-06-15T14:18:00Z">
+      <w:ins w:id="216" w:author="Joona Lehtomäki" w:date="2017-06-15T14:18:00Z">
         <w:r>
           <w:rPr>
             <w:rFonts w:eastAsia="Times New Roman"/>
@@ -11667,7 +11627,7 @@
           <w:t xml:space="preserve">spatial </w:t>
         </w:r>
       </w:ins>
-      <w:ins w:id="215" w:author="Joona Lehtomäki" w:date="2017-06-15T14:19:00Z">
+      <w:ins w:id="217" w:author="Joona Lehtomäki" w:date="2017-06-15T14:19:00Z">
         <w:r>
           <w:rPr>
             <w:rFonts w:eastAsia="Times New Roman"/>
@@ -11693,13 +11653,13 @@
           <w:t>s as compared to ES.</w:t>
         </w:r>
       </w:ins>
-      <w:commentRangeEnd w:id="207"/>
-      <w:ins w:id="216" w:author="Joona Lehtomäki" w:date="2017-06-15T14:22:00Z">
+      <w:commentRangeEnd w:id="209"/>
+      <w:ins w:id="218" w:author="Joona Lehtomäki" w:date="2017-06-15T14:22:00Z">
         <w:r>
           <w:rPr>
             <w:rStyle w:val="CommentReference"/>
           </w:rPr>
-          <w:commentReference w:id="207"/>
+          <w:commentReference w:id="209"/>
         </w:r>
       </w:ins>
     </w:p>
@@ -11759,18 +11719,17 @@
         <w:spacing w:line="480" w:lineRule="auto"/>
       </w:pPr>
       <w:r>
-        <w:lastRenderedPageBreak/>
         <w:t>Including a proxy for the cost of c</w:t>
       </w:r>
       <w:r>
         <w:t xml:space="preserve">onservation or management action (Supplementary Material) </w:t>
       </w:r>
-      <w:del w:id="217" w:author="Joona Lehtomäki" w:date="2017-06-15T14:23:00Z">
+      <w:del w:id="219" w:author="Joona Lehtomäki" w:date="2017-06-15T14:23:00Z">
         <w:r>
           <w:delText>had an effect of</w:delText>
         </w:r>
       </w:del>
-      <w:ins w:id="218" w:author="Joona Lehtomäki" w:date="2017-06-15T14:23:00Z">
+      <w:ins w:id="220" w:author="Joona Lehtomäki" w:date="2017-06-15T14:23:00Z">
         <w:r>
           <w:t>resulted in</w:t>
         </w:r>
@@ -11778,7 +11737,7 @@
       <w:r>
         <w:t xml:space="preserve"> making the both the spatial priority patterns and performance between the different methods </w:t>
       </w:r>
-      <w:ins w:id="219" w:author="Joona Lehtomäki" w:date="2017-06-15T14:23:00Z">
+      <w:ins w:id="221" w:author="Joona Lehtomäki" w:date="2017-06-15T14:23:00Z">
         <w:r>
           <w:t xml:space="preserve">becoming </w:t>
         </w:r>
@@ -11811,7 +11770,7 @@
       <w:pPr>
         <w:pStyle w:val="Heading1"/>
       </w:pPr>
-      <w:commentRangeStart w:id="220"/>
+      <w:commentRangeStart w:id="222"/>
       <w:r>
         <w:t xml:space="preserve">4. </w:t>
       </w:r>
@@ -11821,13 +11780,13 @@
       <w:r>
         <w:t>iscussion</w:t>
       </w:r>
-      <w:commentRangeEnd w:id="220"/>
+      <w:commentRangeEnd w:id="222"/>
       <w:r>
         <w:rPr>
           <w:rStyle w:val="CommentReference"/>
           <w:b w:val="0"/>
         </w:rPr>
-        <w:commentReference w:id="220"/>
+        <w:commentReference w:id="222"/>
       </w:r>
     </w:p>
     <w:p>
@@ -11842,12 +11801,12 @@
       <w:r>
         <w:t xml:space="preserve">While the origin and computational implementation of the different methods compared in this study </w:t>
       </w:r>
-      <w:ins w:id="221" w:author="Joona Lehtomäki" w:date="2017-06-15T14:23:00Z">
+      <w:ins w:id="223" w:author="Joona Lehtomäki" w:date="2017-06-15T14:23:00Z">
         <w:r>
           <w:t>are</w:t>
         </w:r>
       </w:ins>
-      <w:del w:id="222" w:author="Joona Lehtomäki" w:date="2017-06-15T14:23:00Z">
+      <w:del w:id="224" w:author="Joona Lehtomäki" w:date="2017-06-15T14:23:00Z">
         <w:r>
           <w:delText>is</w:delText>
         </w:r>
@@ -11936,7 +11895,7 @@
         </w:rPr>
         <w:t xml:space="preserve">in </w:t>
       </w:r>
-      <w:del w:id="223" w:author="Joona Lehtomäki" w:date="2017-06-15T14:25:00Z">
+      <w:del w:id="225" w:author="Joona Lehtomäki" w:date="2017-06-15T14:25:00Z">
         <w:r>
           <w:rPr>
             <w:bCs/>
@@ -11962,7 +11921,7 @@
           <w:delText xml:space="preserve"> produced</w:delText>
         </w:r>
       </w:del>
-      <w:ins w:id="224" w:author="Joona Lehtomäki" w:date="2017-06-15T14:25:00Z">
+      <w:ins w:id="226" w:author="Joona Lehtomäki" w:date="2017-06-15T14:25:00Z">
         <w:r>
           <w:rPr>
             <w:bCs/>
@@ -12097,7 +12056,7 @@
         </w:rPr>
         <w:t>by the lower ranks</w:t>
       </w:r>
-      <w:ins w:id="225" w:author="Joona Lehtomäki" w:date="2017-06-15T14:25:00Z">
+      <w:ins w:id="227" w:author="Joona Lehtomäki" w:date="2017-06-15T14:25:00Z">
         <w:r>
           <w:rPr>
             <w:bCs/>
@@ -12105,7 +12064,7 @@
           <w:t xml:space="preserve"> (e.</w:t>
         </w:r>
       </w:ins>
-      <w:ins w:id="226" w:author="Joona Lehtomäki" w:date="2017-06-15T14:26:00Z">
+      <w:ins w:id="228" w:author="Joona Lehtomäki" w:date="2017-06-15T14:26:00Z">
         <w:r>
           <w:rPr>
             <w:bCs/>
@@ -12131,7 +12090,7 @@
         </w:rPr>
         <w:t xml:space="preserve">(i.e. </w:t>
       </w:r>
-      <w:ins w:id="227" w:author="Joona Lehtomäki" w:date="2017-06-15T14:26:00Z">
+      <w:ins w:id="229" w:author="Joona Lehtomäki" w:date="2017-06-15T14:26:00Z">
         <w:r>
           <w:rPr>
             <w:bCs/>
@@ -12179,41 +12138,34 @@
         <w:rPr>
           <w:bCs/>
         </w:rPr>
-        <w:t xml:space="preserve">t is especially </w:t>
+        <w:t xml:space="preserve">t is especially those areas where variations between methods become </w:t>
       </w:r>
       <w:r>
         <w:rPr>
           <w:bCs/>
         </w:rPr>
-        <w:lastRenderedPageBreak/>
-        <w:t xml:space="preserve">those areas where variations between methods become </w:t>
-      </w:r>
+        <w:t xml:space="preserve">apparent. </w:t>
+      </w:r>
+      <w:commentRangeStart w:id="230"/>
       <w:r>
         <w:rPr>
           <w:bCs/>
         </w:rPr>
-        <w:t xml:space="preserve">apparent. </w:t>
-      </w:r>
-      <w:commentRangeStart w:id="228"/>
+        <w:t xml:space="preserve">For ALL, however, the spatial overlap for the top 10% fraction was surprisingly low between RWR and ILP. This is most likely due to the implementation of ILP and the way in which we </w:t>
+      </w:r>
       <w:r>
         <w:rPr>
           <w:bCs/>
         </w:rPr>
-        <w:t xml:space="preserve">For ALL, however, the spatial overlap for the top 10% fraction was surprisingly low between RWR and ILP. This is most likely due to the implementation of ILP and the way in which we </w:t>
+        <w:t xml:space="preserve">weight </w:t>
       </w:r>
       <w:r>
         <w:rPr>
           <w:bCs/>
         </w:rPr>
-        <w:t xml:space="preserve">weight </w:t>
-      </w:r>
-      <w:r>
-        <w:rPr>
-          <w:bCs/>
-        </w:rPr>
         <w:t>the feature groups (ES and BD)</w:t>
       </w:r>
-      <w:ins w:id="229" w:author="Joona Lehtomäki" w:date="2017-06-15T14:24:00Z">
+      <w:ins w:id="231" w:author="Joona Lehtomäki" w:date="2017-06-15T14:24:00Z">
         <w:r>
           <w:rPr>
             <w:bCs/>
@@ -12233,12 +12185,12 @@
         </w:rPr>
         <w:t>.</w:t>
       </w:r>
-      <w:commentRangeEnd w:id="228"/>
+      <w:commentRangeEnd w:id="230"/>
       <w:r>
         <w:rPr>
           <w:rStyle w:val="CommentReference"/>
         </w:rPr>
-        <w:commentReference w:id="228"/>
+        <w:commentReference w:id="230"/>
       </w:r>
       <w:r>
         <w:rPr>
@@ -12331,7 +12283,7 @@
       <w:r>
         <w:t>found high diversity of relative representation</w:t>
       </w:r>
-      <w:ins w:id="230" w:author="Joona Lehtomäki" w:date="2017-06-15T14:28:00Z">
+      <w:ins w:id="232" w:author="Joona Lehtomäki" w:date="2017-06-15T14:28:00Z">
         <w:r>
           <w:t>s</w:t>
         </w:r>
@@ -12339,7 +12291,7 @@
       <w:r>
         <w:t xml:space="preserve"> of ES bundles in roughly the same regions that have high priorities in our analyses. Not only have the</w:t>
       </w:r>
-      <w:ins w:id="231" w:author="Joona Lehtomäki" w:date="2017-06-15T14:28:00Z">
+      <w:ins w:id="233" w:author="Joona Lehtomäki" w:date="2017-06-15T14:28:00Z">
         <w:r>
           <w:t>se</w:t>
         </w:r>
@@ -12347,12 +12299,12 @@
       <w:r>
         <w:t xml:space="preserve"> regions high diversity </w:t>
       </w:r>
-      <w:ins w:id="232" w:author="Joona Lehtomäki" w:date="2017-06-15T14:28:00Z">
+      <w:ins w:id="234" w:author="Joona Lehtomäki" w:date="2017-06-15T14:28:00Z">
         <w:r>
           <w:t>of</w:t>
         </w:r>
       </w:ins>
-      <w:del w:id="233" w:author="Joona Lehtomäki" w:date="2017-06-15T14:28:00Z">
+      <w:del w:id="235" w:author="Joona Lehtomäki" w:date="2017-06-15T14:28:00Z">
         <w:r>
           <w:delText>if</w:delText>
         </w:r>
@@ -12360,7 +12312,7 @@
       <w:r>
         <w:t xml:space="preserve"> ESs, the</w:t>
       </w:r>
-      <w:ins w:id="234" w:author="Joona Lehtomäki" w:date="2017-06-15T14:28:00Z">
+      <w:ins w:id="236" w:author="Joona Lehtomäki" w:date="2017-06-15T14:28:00Z">
         <w:r>
           <w:t>y</w:t>
         </w:r>
@@ -12443,20 +12395,20 @@
       <w:pPr>
         <w:spacing w:line="480" w:lineRule="auto"/>
         <w:rPr>
-          <w:ins w:id="235" w:author="Joona Lehtomäki" w:date="2017-06-15T15:58:00Z"/>
-        </w:rPr>
-      </w:pPr>
-      <w:del w:id="236" w:author="Joona Lehtomäki" w:date="2017-06-15T14:33:00Z">
+          <w:ins w:id="237" w:author="Joona Lehtomäki" w:date="2017-06-15T15:58:00Z"/>
+        </w:rPr>
+      </w:pPr>
+      <w:del w:id="238" w:author="Joona Lehtomäki" w:date="2017-06-15T14:33:00Z">
         <w:r>
           <w:delText xml:space="preserve">Since </w:delText>
         </w:r>
       </w:del>
-      <w:ins w:id="237" w:author="Joona Lehtomäki" w:date="2017-06-15T15:58:00Z">
+      <w:ins w:id="239" w:author="Joona Lehtomäki" w:date="2017-06-15T15:58:00Z">
         <w:r>
           <w:t>T</w:t>
         </w:r>
       </w:ins>
-      <w:del w:id="238" w:author="Joona Lehtomäki" w:date="2017-06-15T15:58:00Z">
+      <w:del w:id="240" w:author="Joona Lehtomäki" w:date="2017-06-15T15:58:00Z">
         <w:r>
           <w:delText>t</w:delText>
         </w:r>
@@ -12464,12 +12416,12 @@
       <w:r>
         <w:t>here are differences in where the priorities are especially for ES and BD variants</w:t>
       </w:r>
-      <w:ins w:id="239" w:author="Joona Lehtomäki" w:date="2017-06-15T15:58:00Z">
+      <w:ins w:id="241" w:author="Joona Lehtomäki" w:date="2017-06-15T15:58:00Z">
         <w:r>
           <w:t xml:space="preserve"> and</w:t>
         </w:r>
       </w:ins>
-      <w:del w:id="240" w:author="Joona Lehtomäki" w:date="2017-06-15T15:58:00Z">
+      <w:del w:id="242" w:author="Joona Lehtomäki" w:date="2017-06-15T15:58:00Z">
         <w:r>
           <w:delText>,</w:delText>
         </w:r>
@@ -12477,12 +12429,12 @@
       <w:r>
         <w:t xml:space="preserve"> a simple approach </w:t>
       </w:r>
-      <w:ins w:id="241" w:author="Joona Lehtomäki" w:date="2017-06-15T14:30:00Z">
+      <w:ins w:id="243" w:author="Joona Lehtomäki" w:date="2017-06-15T14:30:00Z">
         <w:r>
           <w:t>for</w:t>
         </w:r>
       </w:ins>
-      <w:del w:id="242" w:author="Joona Lehtomäki" w:date="2017-06-15T14:30:00Z">
+      <w:del w:id="244" w:author="Joona Lehtomäki" w:date="2017-06-15T14:30:00Z">
         <w:r>
           <w:delText>in</w:delText>
         </w:r>
@@ -12490,12 +12442,12 @@
       <w:r>
         <w:t xml:space="preserve"> identifying areas that </w:t>
       </w:r>
-      <w:del w:id="243" w:author="Joona Lehtomäki" w:date="2017-06-15T14:30:00Z">
+      <w:del w:id="245" w:author="Joona Lehtomäki" w:date="2017-06-15T14:30:00Z">
         <w:r>
           <w:delText xml:space="preserve">are </w:delText>
         </w:r>
       </w:del>
-      <w:ins w:id="244" w:author="Joona Lehtomäki" w:date="2017-06-15T14:30:00Z">
+      <w:ins w:id="246" w:author="Joona Lehtomäki" w:date="2017-06-15T14:30:00Z">
         <w:r>
           <w:t>have</w:t>
         </w:r>
@@ -12506,82 +12458,18 @@
       <w:r>
         <w:t>consistently high priorit</w:t>
       </w:r>
-      <w:ins w:id="245" w:author="Joona Lehtomäki" w:date="2017-06-15T14:30:00Z">
+      <w:ins w:id="247" w:author="Joona Lehtomäki" w:date="2017-06-15T14:30:00Z">
         <w:r>
           <w:t>y</w:t>
         </w:r>
       </w:ins>
-      <w:del w:id="246" w:author="Joona Lehtomäki" w:date="2017-06-15T14:30:00Z">
+      <w:del w:id="248" w:author="Joona Lehtomäki" w:date="2017-06-15T14:30:00Z">
         <w:r>
           <w:delText>ies</w:delText>
         </w:r>
       </w:del>
       <w:r>
         <w:t xml:space="preserve"> over all nine variants is given in </w:t>
-      </w:r>
-      <w:r>
-        <w:rPr>
-          <w:b/>
-        </w:rPr>
-        <w:t xml:space="preserve">Fig. </w:t>
-      </w:r>
-      <w:r>
-        <w:rPr>
-          <w:b/>
-        </w:rPr>
-        <w:t>3</w:t>
-      </w:r>
-      <w:del w:id="247" w:author="Joona Lehtomäki" w:date="2017-06-15T14:31:00Z">
-        <w:r>
-          <w:rPr>
-            <w:b/>
-          </w:rPr>
-          <w:delText>3</w:delText>
-        </w:r>
-      </w:del>
-      <w:r>
-        <w:rPr>
-          <w:b/>
-        </w:rPr>
-        <w:t>A</w:t>
-      </w:r>
-      <w:r>
-        <w:t>. Reflecting the priority patterns already discussed, Southern Europe is higher priority on average than Northern Europe (except fo</w:t>
-      </w:r>
-      <w:r>
-        <w:t xml:space="preserve">r Finland, which receives medium priorities). </w:t>
-      </w:r>
-      <w:r>
-        <w:t>Further analysis (</w:t>
-      </w:r>
-      <w:r>
-        <w:rPr>
-          <w:b/>
-        </w:rPr>
-        <w:t xml:space="preserve">Fig. </w:t>
-      </w:r>
-      <w:r>
-        <w:rPr>
-          <w:b/>
-        </w:rPr>
-        <w:t>3</w:t>
-      </w:r>
-      <w:del w:id="248" w:author="Joona Lehtomäki" w:date="2017-06-15T14:31:00Z">
-        <w:r>
-          <w:rPr>
-            <w:b/>
-          </w:rPr>
-          <w:delText>3</w:delText>
-        </w:r>
-      </w:del>
-      <w:r>
-        <w:rPr>
-          <w:b/>
-        </w:rPr>
-        <w:t>B</w:t>
-      </w:r>
-      <w:r>
-        <w:t>) shows how consistent the priorities are across the nine variants. For example, Central Europe and Greece both have relatively high mean rank (</w:t>
       </w:r>
       <w:r>
         <w:rPr>
@@ -12610,7 +12498,13 @@
         <w:t>A</w:t>
       </w:r>
       <w:r>
-        <w:t>), but also high relative variation in the mean rank (</w:t>
+        <w:t>. Reflecting the priority patterns already discussed, Southern Europe is higher priority on average than Northern Europe (except fo</w:t>
+      </w:r>
+      <w:r>
+        <w:t xml:space="preserve">r Finland, which receives medium priorities). </w:t>
+      </w:r>
+      <w:r>
+        <w:t>Further analysis (</w:t>
       </w:r>
       <w:r>
         <w:rPr>
@@ -12639,23 +12533,77 @@
         <w:t>B</w:t>
       </w:r>
       <w:r>
-        <w:t xml:space="preserve">). This is caused by ES variants </w:t>
-      </w:r>
-      <w:r>
-        <w:lastRenderedPageBreak/>
-        <w:t xml:space="preserve">having high priority rank in the former, and BD variants in the latter. </w:t>
-      </w:r>
-      <w:del w:id="251" w:author="Joona Lehtomäki" w:date="2017-06-15T16:01:00Z">
+        <w:t>) shows how consistent the priorities are across the nine variants. For example, Central Europe and Greece both have relatively high mean rank (</w:t>
+      </w:r>
+      <w:r>
+        <w:rPr>
+          <w:b/>
+        </w:rPr>
+        <w:t xml:space="preserve">Fig. </w:t>
+      </w:r>
+      <w:r>
+        <w:rPr>
+          <w:b/>
+        </w:rPr>
+        <w:t>3</w:t>
+      </w:r>
+      <w:del w:id="251" w:author="Joona Lehtomäki" w:date="2017-06-15T14:31:00Z">
+        <w:r>
+          <w:rPr>
+            <w:b/>
+          </w:rPr>
+          <w:delText>3</w:delText>
+        </w:r>
+      </w:del>
+      <w:r>
+        <w:rPr>
+          <w:b/>
+        </w:rPr>
+        <w:t>A</w:t>
+      </w:r>
+      <w:r>
+        <w:t>), but also high relative variation in the mean rank (</w:t>
+      </w:r>
+      <w:r>
+        <w:rPr>
+          <w:b/>
+        </w:rPr>
+        <w:t xml:space="preserve">Fig. </w:t>
+      </w:r>
+      <w:r>
+        <w:rPr>
+          <w:b/>
+        </w:rPr>
+        <w:t>3</w:t>
+      </w:r>
+      <w:del w:id="252" w:author="Joona Lehtomäki" w:date="2017-06-15T14:31:00Z">
+        <w:r>
+          <w:rPr>
+            <w:b/>
+          </w:rPr>
+          <w:delText>3</w:delText>
+        </w:r>
+      </w:del>
+      <w:r>
+        <w:rPr>
+          <w:b/>
+        </w:rPr>
+        <w:t>B</w:t>
+      </w:r>
+      <w:r>
+        <w:t xml:space="preserve">). This is caused by ES variants having high priority rank in the former, and BD variants in the latter. </w:t>
+      </w:r>
+      <w:del w:id="253" w:author="Joona Lehtomäki" w:date="2017-06-15T16:01:00Z">
         <w:r>
           <w:delText xml:space="preserve">In </w:delText>
         </w:r>
       </w:del>
-      <w:del w:id="252" w:author="Joona Lehtomäki" w:date="2017-06-15T14:34:00Z">
+      <w:del w:id="254" w:author="Joona Lehtomäki" w:date="2017-06-15T14:34:00Z">
         <w:r>
           <w:delText>operative context</w:delText>
         </w:r>
       </w:del>
-      <w:del w:id="253" w:author="Joona Lehtomäki" w:date="2017-06-15T16:01:00Z">
+      <w:del w:id="255" w:author="Joona Lehtomäki" w:date="2017-06-15T16:01:00Z">
         <w:r>
           <w:delText>, developing a single (or few) prioritization(s) would be a better option than averaging over several prioritization</w:delText>
         </w:r>
@@ -12680,7 +12628,7 @@
       <w:pPr>
         <w:spacing w:line="480" w:lineRule="auto"/>
         <w:rPr>
-          <w:del w:id="254" w:author="Joona Lehtomäki" w:date="2017-06-15T16:01:00Z"/>
+          <w:del w:id="256" w:author="Joona Lehtomäki" w:date="2017-06-15T16:01:00Z"/>
         </w:rPr>
       </w:pPr>
     </w:p>
@@ -12727,7 +12675,7 @@
         </w:rPr>
         <w:t>5</w:t>
       </w:r>
-      <w:del w:id="255" w:author="Joona Lehtomäki" w:date="2017-06-15T14:31:00Z">
+      <w:del w:id="257" w:author="Joona Lehtomäki" w:date="2017-06-15T14:31:00Z">
         <w:r>
           <w:rPr>
             <w:b/>
@@ -12765,7 +12713,7 @@
         </w:rPr>
         <w:t>5</w:t>
       </w:r>
-      <w:del w:id="256" w:author="Joona Lehtomäki" w:date="2017-06-15T14:31:00Z">
+      <w:del w:id="258" w:author="Joona Lehtomäki" w:date="2017-06-15T14:31:00Z">
         <w:r>
           <w:rPr>
             <w:b/>
@@ -12785,7 +12733,7 @@
       <w:r>
         <w:t>This balance is achieved through the iterative cell removal process</w:t>
       </w:r>
-      <w:ins w:id="257" w:author="Joona Lehtomäki" w:date="2017-06-15T16:01:00Z">
+      <w:ins w:id="259" w:author="Joona Lehtomäki" w:date="2017-06-15T16:01:00Z">
         <w:r>
           <w:t xml:space="preserve"> in which the values are constantly updated</w:t>
         </w:r>
@@ -12814,7 +12762,7 @@
       <w:r>
         <w:t xml:space="preserve">, </w:t>
       </w:r>
-      <w:ins w:id="258" w:author="Joona Lehtomäki" w:date="2017-06-15T16:01:00Z">
+      <w:ins w:id="260" w:author="Joona Lehtomäki" w:date="2017-06-15T16:01:00Z">
         <w:r>
           <w:t xml:space="preserve">something </w:t>
         </w:r>
@@ -12888,12 +12836,12 @@
       <w:r>
         <w:t xml:space="preserve"> in our case are small, </w:t>
       </w:r>
-      <w:del w:id="259" w:author="Joona Lehtomäki" w:date="2017-06-15T16:02:00Z">
+      <w:del w:id="261" w:author="Joona Lehtomäki" w:date="2017-06-15T16:02:00Z">
         <w:r>
           <w:delText xml:space="preserve">they </w:delText>
         </w:r>
       </w:del>
-      <w:ins w:id="260" w:author="Joona Lehtomäki" w:date="2017-06-15T16:02:00Z">
+      <w:ins w:id="262" w:author="Joona Lehtomäki" w:date="2017-06-15T16:02:00Z">
         <w:r>
           <w:t>the results</w:t>
         </w:r>
@@ -12904,16 +12852,16 @@
       <w:r>
         <w:t xml:space="preserve">do emphasize an important point: if balance between multiple feature groups is desired, then ZON or </w:t>
       </w:r>
-      <w:commentRangeStart w:id="261"/>
+      <w:commentRangeStart w:id="263"/>
       <w:r>
         <w:t>ILP</w:t>
       </w:r>
-      <w:commentRangeEnd w:id="261"/>
+      <w:commentRangeEnd w:id="263"/>
       <w:r>
         <w:rPr>
           <w:rStyle w:val="CommentReference"/>
         </w:rPr>
-        <w:commentReference w:id="261"/>
+        <w:commentReference w:id="263"/>
       </w:r>
       <w:r>
         <w:t xml:space="preserve"> is a better option than RWR. </w:t>
@@ -12924,7 +12872,7 @@
       <w:r>
         <w:t xml:space="preserve">What is also noteworthy is that depending on the prioritization features, similar performance levels can be attained with different spatial configurations. This can be observed </w:t>
       </w:r>
-      <w:del w:id="262" w:author="Joona Lehtomäki" w:date="2017-06-15T16:04:00Z">
+      <w:del w:id="264" w:author="Joona Lehtomäki" w:date="2017-06-15T16:04:00Z">
         <w:r>
           <w:delText xml:space="preserve">also </w:delText>
         </w:r>
@@ -12947,7 +12895,7 @@
         </w:rPr>
         <w:t>4</w:t>
       </w:r>
-      <w:del w:id="263" w:author="Joona Lehtomäki" w:date="2017-06-15T14:32:00Z">
+      <w:del w:id="265" w:author="Joona Lehtomäki" w:date="2017-06-15T14:32:00Z">
         <w:r>
           <w:rPr>
             <w:b/>
@@ -12958,7 +12906,7 @@
       <w:r>
         <w:t xml:space="preserve">). </w:t>
       </w:r>
-      <w:del w:id="264" w:author="Joona Lehtomäki" w:date="2017-06-15T16:11:00Z">
+      <w:del w:id="266" w:author="Joona Lehtomäki" w:date="2017-06-15T16:11:00Z">
         <w:r>
           <w:delText>Therefore</w:delText>
         </w:r>
@@ -12969,59 +12917,55 @@
           <w:delText xml:space="preserve"> it is always </w:delText>
         </w:r>
       </w:del>
-      <w:del w:id="265" w:author="Joona Lehtomäki" w:date="2017-06-15T16:03:00Z">
+      <w:del w:id="267" w:author="Joona Lehtomäki" w:date="2017-06-15T16:03:00Z">
         <w:r>
           <w:delText>a good idea</w:delText>
         </w:r>
       </w:del>
-      <w:del w:id="266" w:author="Joona Lehtomäki" w:date="2017-06-15T16:11:00Z">
+      <w:del w:id="268" w:author="Joona Lehtomäki" w:date="2017-06-15T16:11:00Z">
         <w:r>
-          <w:delText xml:space="preserve"> to examine how the </w:delText>
-        </w:r>
-        <w:r>
-          <w:lastRenderedPageBreak/>
-          <w:delText xml:space="preserve">performance and the location of top priorities are related for a given prioritization </w:delText>
+          <w:delText xml:space="preserve"> to examine how the performance and the location of top priorities are related for a given prioritization </w:delText>
         </w:r>
         <w:r>
           <w:delText>method.</w:delText>
         </w:r>
       </w:del>
-      <w:ins w:id="267" w:author="Joona Lehtomäki" w:date="2017-06-15T16:08:00Z">
+      <w:ins w:id="269" w:author="Joona Lehtomäki" w:date="2017-06-15T16:08:00Z">
         <w:r>
           <w:t xml:space="preserve">Especially when </w:t>
         </w:r>
       </w:ins>
-      <w:ins w:id="268" w:author="Joona Lehtomäki" w:date="2017-06-15T16:09:00Z">
+      <w:ins w:id="270" w:author="Joona Lehtomäki" w:date="2017-06-15T16:09:00Z">
         <w:r>
           <w:t xml:space="preserve">the top priorities are spatially dissimilar, attaining </w:t>
         </w:r>
       </w:ins>
-      <w:ins w:id="269" w:author="Joona Lehtomäki" w:date="2017-06-15T16:06:00Z">
+      <w:ins w:id="271" w:author="Joona Lehtomäki" w:date="2017-06-15T16:06:00Z">
         <w:r>
           <w:t>similar performance</w:t>
         </w:r>
       </w:ins>
-      <w:ins w:id="270" w:author="Joona Lehtomäki" w:date="2017-06-15T16:09:00Z">
+      <w:ins w:id="272" w:author="Joona Lehtomäki" w:date="2017-06-15T16:09:00Z">
         <w:r>
           <w:t xml:space="preserve"> may signal one of multiple things. It may be that there are alternative realizations of the same performance, or that the </w:t>
         </w:r>
       </w:ins>
-      <w:ins w:id="271" w:author="Joona Lehtomäki" w:date="2017-06-15T16:10:00Z">
+      <w:ins w:id="273" w:author="Joona Lehtomäki" w:date="2017-06-15T16:10:00Z">
         <w:r>
           <w:t>aggregate</w:t>
         </w:r>
       </w:ins>
-      <w:ins w:id="272" w:author="Joona Lehtomäki" w:date="2017-06-15T16:09:00Z">
+      <w:ins w:id="274" w:author="Joona Lehtomäki" w:date="2017-06-15T16:09:00Z">
         <w:r>
           <w:t xml:space="preserve"> </w:t>
         </w:r>
       </w:ins>
-      <w:ins w:id="273" w:author="Joona Lehtomäki" w:date="2017-06-15T16:10:00Z">
+      <w:ins w:id="275" w:author="Joona Lehtomäki" w:date="2017-06-15T16:10:00Z">
         <w:r>
           <w:t>measures for performance (such as the mean) are similar, but individual features or feature groups may be represented very differently.</w:t>
         </w:r>
       </w:ins>
-      <w:ins w:id="274" w:author="Joona Lehtomäki" w:date="2017-06-15T16:11:00Z">
+      <w:ins w:id="276" w:author="Joona Lehtomäki" w:date="2017-06-15T16:11:00Z">
         <w:r>
           <w:t xml:space="preserve"> </w:t>
         </w:r>
@@ -13105,17 +13049,17 @@
       <w:r>
         <w:t>of RWR is slightly better than Zonation for a set of plant and bird species in Africa, Europe and North America. However, where Albuquerqeue and Beier (2015) used the core-area cell-removal rule in Zonation (CAZ), we chose to use the additive benefit function rule. ABF is conceptually closer to our implementations of RWR and ILP and thus forms a better basis for comparison. Which one of ABF (somewhat emphasizes richness) or CAZ (somewhat emphasizes rarity) is better suited for prioritization of ESs in particular is an important question, but outside the scope of the current work</w:t>
       </w:r>
-      <w:ins w:id="275" w:author="Joona Lehtomäki" w:date="2017-06-15T16:16:00Z">
+      <w:ins w:id="277" w:author="Joona Lehtomäki" w:date="2017-06-15T16:16:00Z">
         <w:r>
           <w:t xml:space="preserve"> (but see</w:t>
         </w:r>
       </w:ins>
-      <w:ins w:id="276" w:author="Joona Lehtomäki" w:date="2017-06-15T16:22:00Z">
+      <w:ins w:id="278" w:author="Joona Lehtomäki" w:date="2017-06-15T16:22:00Z">
         <w:r>
           <w:t xml:space="preserve"> e.g.</w:t>
         </w:r>
       </w:ins>
-      <w:ins w:id="277" w:author="Joona Lehtomäki" w:date="2017-06-15T16:16:00Z">
+      <w:ins w:id="279" w:author="Joona Lehtomäki" w:date="2017-06-15T16:16:00Z">
         <w:r>
           <w:t xml:space="preserve"> Greve et al. </w:t>
         </w:r>
@@ -13135,7 +13079,7 @@
         </w:rPr>
         <w:t>(2013)</w:t>
       </w:r>
-      <w:ins w:id="278" w:author="Joona Lehtomäki" w:date="2017-06-15T16:16:00Z">
+      <w:ins w:id="280" w:author="Joona Lehtomäki" w:date="2017-06-15T16:16:00Z">
         <w:r>
           <w:fldChar w:fldCharType="end"/>
         </w:r>
@@ -13190,28 +13134,6 @@
           <w:bCs/>
         </w:rPr>
         <w:t>The validity of the spatial priorities we have produced rests upon whether or not the core-principles of our methods</w:t>
-      </w:r>
-      <w:ins w:id="279" w:author="Joona Lehtomäki" w:date="2017-06-15T16:22:00Z">
-        <w:r>
-          <w:rPr>
-            <w:bCs/>
-          </w:rPr>
-          <w:t xml:space="preserve"> -</w:t>
-        </w:r>
-      </w:ins>
-      <w:del w:id="280" w:author="Joona Lehtomäki" w:date="2017-06-15T16:22:00Z">
-        <w:r>
-          <w:rPr>
-            <w:bCs/>
-          </w:rPr>
-          <w:delText>,</w:delText>
-        </w:r>
-      </w:del>
-      <w:r>
-        <w:rPr>
-          <w:bCs/>
-        </w:rPr>
-        <w:t xml:space="preserve"> a combination of rarity/richness and value aggregation</w:t>
       </w:r>
       <w:ins w:id="281" w:author="Joona Lehtomäki" w:date="2017-06-15T16:22:00Z">
         <w:r>
@@ -13233,6 +13155,28 @@
         <w:rPr>
           <w:bCs/>
         </w:rPr>
+        <w:t xml:space="preserve"> a combination of rarity/richness and value aggregation</w:t>
+      </w:r>
+      <w:ins w:id="283" w:author="Joona Lehtomäki" w:date="2017-06-15T16:22:00Z">
+        <w:r>
+          <w:rPr>
+            <w:bCs/>
+          </w:rPr>
+          <w:t xml:space="preserve"> -</w:t>
+        </w:r>
+      </w:ins>
+      <w:del w:id="284" w:author="Joona Lehtomäki" w:date="2017-06-15T16:22:00Z">
+        <w:r>
+          <w:rPr>
+            <w:bCs/>
+          </w:rPr>
+          <w:delText>,</w:delText>
+        </w:r>
+      </w:del>
+      <w:r>
+        <w:rPr>
+          <w:bCs/>
+        </w:rPr>
         <w:t xml:space="preserve"> makes sense when we consider the spatial nature of ESs included. </w:t>
       </w:r>
       <w:r>
@@ -13242,13 +13186,9 @@
         <w:t xml:space="preserve">In terms of richness, providing multiple ESs in the same location can certainly be desirable. However, </w:t>
       </w:r>
       <w:r>
-        <w:t xml:space="preserve">it is important to understand the conceptual and practical implications between ES capacity (the long-term potential of ecosystems to provide services under given management regimes) and ES flows (the </w:t>
-      </w:r>
-      <w:r>
-        <w:lastRenderedPageBreak/>
-        <w:t xml:space="preserve">actual use of ES), which is still different from ES demand </w:t>
-      </w:r>
-      <w:del w:id="283" w:author="Joona Lehtomäki" w:date="2017-06-15T17:02:00Z">
+        <w:t xml:space="preserve">it is important to understand the conceptual and practical implications between ES capacity (the long-term potential of ecosystems to provide services under given management regimes) and ES flows (the actual use of ES), which is still different from ES demand </w:t>
+      </w:r>
+      <w:del w:id="285" w:author="Joona Lehtomäki" w:date="2017-06-15T17:02:00Z">
         <w:r>
           <w:delText>(individual agents’ preferences for specific ESs)</w:delText>
         </w:r>
@@ -13298,7 +13238,7 @@
       <w:r>
         <w:t>aluing rarity of ESs is not straight</w:t>
       </w:r>
-      <w:del w:id="284" w:author="Joona Lehtomäki" w:date="2017-06-15T17:02:00Z">
+      <w:del w:id="286" w:author="Joona Lehtomäki" w:date="2017-06-15T17:02:00Z">
         <w:r>
           <w:delText xml:space="preserve"> </w:delText>
         </w:r>
@@ -13475,22 +13415,32 @@
       <w:pPr>
         <w:spacing w:line="480" w:lineRule="auto"/>
       </w:pPr>
-      <w:ins w:id="285" w:author="Joona Lehtomäki" w:date="2017-06-15T17:04:00Z">
+      <w:ins w:id="287" w:author="Joona Lehtomäki" w:date="2017-06-15T17:04:00Z">
         <w:r>
-          <w:t xml:space="preserve">While the consideration above are necessary for a </w:t>
+          <w:t>While the consideration</w:t>
         </w:r>
       </w:ins>
-      <w:ins w:id="286" w:author="Joona Lehtomäki" w:date="2017-06-15T17:05:00Z">
+      <w:ins w:id="288" w:author="Joona Lehtomäki" w:date="2017-07-10T09:20:00Z">
+        <w:r>
+          <w:t>s</w:t>
+        </w:r>
+      </w:ins>
+      <w:ins w:id="289" w:author="Joona Lehtomäki" w:date="2017-06-15T17:04:00Z">
+        <w:r>
+          <w:t xml:space="preserve"> above are necessary for a </w:t>
+        </w:r>
+      </w:ins>
+      <w:ins w:id="290" w:author="Joona Lehtomäki" w:date="2017-06-15T17:05:00Z">
         <w:r>
           <w:t>fully developed spatial prioritization for ESs</w:t>
         </w:r>
       </w:ins>
-      <w:ins w:id="287" w:author="Joona Lehtomäki" w:date="2017-06-15T17:04:00Z">
+      <w:ins w:id="291" w:author="Joona Lehtomäki" w:date="2017-06-15T17:04:00Z">
         <w:r>
           <w:t xml:space="preserve"> </w:t>
         </w:r>
       </w:ins>
-      <w:del w:id="288" w:author="Joona Lehtomäki" w:date="2017-06-15T17:03:00Z">
+      <w:del w:id="292" w:author="Joona Lehtomäki" w:date="2017-06-15T17:03:00Z">
         <w:r>
           <w:delText>Nevertheless</w:delText>
         </w:r>
@@ -13685,11 +13635,7 @@
         <w:fldChar w:fldCharType="end"/>
       </w:r>
       <w:r>
-        <w:t xml:space="preserve"> reported a two to five-fold reduction in efficiency in a conservation area network </w:t>
-      </w:r>
-      <w:r>
-        <w:lastRenderedPageBreak/>
-        <w:t xml:space="preserve">built primarily either for ESs or biodiversity features as opposed to considering both simultaneously. When doing prioritization for both ESs and biodiversity features, the best strategy is to prioritize both separately and together in order to quantify the trade-offs involved </w:t>
+        <w:t xml:space="preserve"> reported a two to five-fold reduction in efficiency in a conservation area network built primarily either for ESs or biodiversity features as opposed to considering both simultaneously. When doing prioritization for both ESs and biodiversity features, the best strategy is to prioritize both separately and together in order to quantify the trade-offs involved </w:t>
       </w:r>
       <w:r>
         <w:fldChar w:fldCharType="begin" w:fldLock="1"/>
@@ -13734,21 +13680,21 @@
       <w:r>
         <w:t>4.4</w:t>
       </w:r>
-      <w:commentRangeStart w:id="289"/>
+      <w:commentRangeStart w:id="293"/>
       <w:r>
         <w:t xml:space="preserve"> </w:t>
       </w:r>
       <w:r>
         <w:t>Selecting the right tool</w:t>
       </w:r>
-      <w:commentRangeEnd w:id="289"/>
+      <w:commentRangeEnd w:id="293"/>
       <w:r>
         <w:rPr>
           <w:rStyle w:val="CommentReference"/>
           <w:b w:val="0"/>
           <w:bCs w:val="0"/>
         </w:rPr>
-        <w:commentReference w:id="289"/>
+        <w:commentReference w:id="293"/>
       </w:r>
     </w:p>
     <w:p>
@@ -13785,20 +13731,20 @@
         </w:rPr>
         <w:t xml:space="preserve">ZON produces a more balanced solution with still high average performance. ILP is in between RWR and ZON in terms of the balance, but </w:t>
       </w:r>
-      <w:commentRangeStart w:id="290"/>
-      <w:commentRangeStart w:id="291"/>
+      <w:commentRangeStart w:id="294"/>
+      <w:commentRangeStart w:id="295"/>
       <w:r>
         <w:rPr>
           <w:bCs/>
         </w:rPr>
         <w:t>guarantees</w:t>
       </w:r>
-      <w:commentRangeEnd w:id="290"/>
+      <w:commentRangeEnd w:id="294"/>
       <w:r>
         <w:rPr>
           <w:rStyle w:val="CommentReference"/>
         </w:rPr>
-        <w:commentReference w:id="290"/>
+        <w:commentReference w:id="294"/>
       </w:r>
       <w:r>
         <w:rPr>
@@ -13806,14 +13752,14 @@
         </w:rPr>
         <w:t xml:space="preserve"> an optimal solution</w:t>
       </w:r>
-      <w:commentRangeEnd w:id="291"/>
+      <w:commentRangeEnd w:id="295"/>
       <w:r>
         <w:rPr>
           <w:rStyle w:val="CommentReference"/>
           <w:sz w:val="22"/>
           <w:szCs w:val="22"/>
         </w:rPr>
-        <w:commentReference w:id="291"/>
+        <w:commentReference w:id="295"/>
       </w:r>
       <w:r>
         <w:rPr>
@@ -13827,7 +13773,7 @@
         </w:rPr>
         <w:t xml:space="preserve"> When considering both feature groups ES and BD in the prioritization, the spatial overlap between the solution top-fractions were only moderate. This is important, because it implies that relatively similar performance can lead t</w:t>
       </w:r>
-      <w:ins w:id="292" w:author="Joona Lehtomäki" w:date="2017-06-15T17:07:00Z">
+      <w:ins w:id="296" w:author="Joona Lehtomäki" w:date="2017-06-15T17:07:00Z">
         <w:r>
           <w:rPr>
             <w:bCs/>
@@ -13835,7 +13781,7 @@
           <w:t>o</w:t>
         </w:r>
       </w:ins>
-      <w:del w:id="293" w:author="Joona Lehtomäki" w:date="2017-06-15T17:07:00Z">
+      <w:del w:id="297" w:author="Joona Lehtomäki" w:date="2017-06-15T17:07:00Z">
         <w:r>
           <w:rPr>
             <w:bCs/>
@@ -13871,7 +13817,7 @@
         </w:rPr>
         <w:t>From</w:t>
       </w:r>
-      <w:ins w:id="294" w:author="Joona Lehtomäki" w:date="2017-06-15T17:07:00Z">
+      <w:ins w:id="298" w:author="Joona Lehtomäki" w:date="2017-06-15T17:07:00Z">
         <w:r>
           <w:rPr>
             <w:bCs/>
@@ -13939,7 +13885,7 @@
       <w:r>
         <w:t>The main reason for ZON taking much longer to complete is the iterative cell-removal process, which can also be considered a</w:t>
       </w:r>
-      <w:del w:id="295" w:author="Joona Lehtomäki" w:date="2017-06-15T17:07:00Z">
+      <w:del w:id="299" w:author="Joona Lehtomäki" w:date="2017-06-15T17:07:00Z">
         <w:r>
           <w:delText>s</w:delText>
         </w:r>
@@ -13947,7 +13893,7 @@
       <w:r>
         <w:t xml:space="preserve"> desired feature </w:t>
       </w:r>
-      <w:ins w:id="296" w:author="Joona Lehtomäki" w:date="2017-06-15T17:07:00Z">
+      <w:ins w:id="300" w:author="Joona Lehtomäki" w:date="2017-06-15T17:07:00Z">
         <w:r>
           <w:t xml:space="preserve">that is </w:t>
         </w:r>
@@ -13956,11 +13902,7 @@
         <w:t>lacking in the two other methods.</w:t>
       </w:r>
       <w:r>
-        <w:t xml:space="preserve"> Simplicity and speed are both valuable features of a method supposed to provide support for </w:t>
-      </w:r>
-      <w:r>
-        <w:lastRenderedPageBreak/>
-        <w:t>decision-making, but both come with a prize: simple and fast methods may not be able to accommodate all the components required to model a real-life spatial prioritization problem</w:t>
+        <w:t xml:space="preserve"> Simplicity and speed are both valuable features of a method supposed to provide support for decision-making, but both come with a prize: simple and fast methods may not be able to accommodate all the components required to model a real-life spatial prioritization problem</w:t>
       </w:r>
       <w:r>
         <w:t xml:space="preserve"> (such as costs and</w:t>
@@ -13974,7 +13916,7 @@
       <w:r>
         <w:t>.</w:t>
       </w:r>
-      <w:del w:id="297" w:author="Joona Lehtomäki" w:date="2017-06-15T17:08:00Z">
+      <w:del w:id="301" w:author="Joona Lehtomäki" w:date="2017-06-15T17:08:00Z">
         <w:r>
           <w:delText xml:space="preserve"> </w:delText>
         </w:r>
@@ -13993,12 +13935,7 @@
         <w:spacing w:line="480" w:lineRule="auto"/>
         <w:rPr>
           <w:bCs/>
-          <w:rPrChange w:id="298" w:author="Joona Lehtomäki" w:date="2017-06-29T14:16:00Z">
-            <w:rPr>
-              <w:bCs/>
-              <w:lang w:val="fi-FI"/>
-            </w:rPr>
-          </w:rPrChange>
+          <w:lang w:val="fi-FI"/>
         </w:rPr>
       </w:pPr>
       <w:r>
@@ -14252,13 +14189,7 @@
         <w:rPr>
           <w:bCs/>
           <w:noProof/>
-          <w:rPrChange w:id="299" w:author="Joona Lehtomäki" w:date="2017-06-29T14:16:00Z">
-            <w:rPr>
-              <w:bCs/>
-              <w:noProof/>
-              <w:lang w:val="fi-FI"/>
-            </w:rPr>
-          </w:rPrChange>
+          <w:lang w:val="fi-FI"/>
         </w:rPr>
         <w:t>(e.g. Saarikoski et al. 2016)</w:t>
       </w:r>
@@ -14271,24 +14202,14 @@
       <w:r>
         <w:rPr>
           <w:bCs/>
-          <w:rPrChange w:id="300" w:author="Joona Lehtomäki" w:date="2017-06-29T14:16:00Z">
-            <w:rPr>
-              <w:bCs/>
-              <w:lang w:val="fi-FI"/>
-            </w:rPr>
-          </w:rPrChange>
+          <w:lang w:val="fi-FI"/>
         </w:rPr>
         <w:t xml:space="preserve"> </w:t>
       </w:r>
       <w:r>
         <w:rPr>
           <w:bCs/>
-          <w:rPrChange w:id="301" w:author="Joona Lehtomäki" w:date="2017-06-29T14:16:00Z">
-            <w:rPr>
-              <w:bCs/>
-              <w:lang w:val="fi-FI"/>
-            </w:rPr>
-          </w:rPrChange>
+          <w:lang w:val="fi-FI"/>
         </w:rPr>
         <w:t xml:space="preserve">and SCP </w:t>
       </w:r>
@@ -14301,12 +14222,7 @@
       <w:r>
         <w:rPr>
           <w:bCs/>
-          <w:rPrChange w:id="302" w:author="Joona Lehtomäki" w:date="2017-06-29T14:16:00Z">
-            <w:rPr>
-              <w:bCs/>
-              <w:lang w:val="fi-FI"/>
-            </w:rPr>
-          </w:rPrChange>
+          <w:lang w:val="fi-FI"/>
         </w:rPr>
         <w:instrText>ADDIN CSL_CITATION { "citationItems" : [ { "id" : "ITEM-1", "itemData" : { "author" : [ { "dropping-particle" : "", "family" : "Knight", "given" : "Andrew T", "non-dropping-particle" : "", "parse-names" : false, "suffix" : "" }, { "dropping-particle" : "", "family" : "Cowling", "given" : "Richard M", "non-dropping-particle" : "", "parse-names" : false, "suffix" : "" }, { "dropping-particle" : "", "family" : "Possingham", "given" : "Hugh P", "non-dropping-particle" : "", "parse-names" : false, "suffix" : "" }, { "dropping-particle" : "", "family" : "Wilson", "given" : "Kerrie", "non-dropping-particle" : "", "parse-names" : false, "suffix" : "" } ], "container-title" : "Spatial Conservation Prioritization: Quantitative Methods &amp; Computational Tools", "editor" : [ { "dropping-particle" : "", "family" : "Moilanen", "given" : "Atte", "non-dropping-particle" : "", "parse-names" : false, "suffix" : "" }, { "dropping-particle" : "", "family" : "Wilson", "given" : "Kerrie", "non-dropping-particle" : "", "parse-names" : false, "suffix" : "" }, { "dropping-particle" : "", "family" : "Possingham", "given" : "Hugh P", "non-dropping-particle" : "", "parse-names" : false, "suffix" : "" } ], "id" : "ITEM-1", "issued" : { "date-parts" : [ [ "2009" ] ] }, "page" : "249-259", "publisher" : "Oxford University Press", "publisher-place" : "Oxford", "title" : "From Theory to Practice: Designing and Situating Spatial Prioritization Approaches to Better Implement Conservation Action", "type" : "chapter" }, "uris" : [ "http://www.mendeley.com/documents/?uuid=7e962506-2fec-4b67-8fe4-45fae53b0106" ] } ], "mendeley" : { "formattedCitation" : "(Knight et al. 2009)", "plainTextFormattedCitation" : "(Knight et al. 2009)", "previouslyFormattedCitation" : "(Knight et al. 2009)" }, "properties" : { "noteIndex" : 0 }, "schema" : "https://github.com/citation-style-language/schema/raw/master/csl-citation.json" }</w:instrText>
       </w:r>
@@ -14320,13 +14236,7 @@
         <w:rPr>
           <w:bCs/>
           <w:noProof/>
-          <w:rPrChange w:id="303" w:author="Joona Lehtomäki" w:date="2017-06-29T14:16:00Z">
-            <w:rPr>
-              <w:bCs/>
-              <w:noProof/>
-              <w:lang w:val="fi-FI"/>
-            </w:rPr>
-          </w:rPrChange>
+          <w:lang w:val="fi-FI"/>
         </w:rPr>
         <w:t>(Knight et al. 2009)</w:t>
       </w:r>
@@ -14339,42 +14249,42 @@
       <w:r>
         <w:rPr>
           <w:bCs/>
-          <w:rPrChange w:id="304" w:author="Joona Lehtomäki" w:date="2017-06-29T14:16:00Z">
-            <w:rPr>
-              <w:bCs/>
-              <w:lang w:val="fi-FI"/>
-            </w:rPr>
-          </w:rPrChange>
+          <w:lang w:val="fi-FI"/>
         </w:rPr>
         <w:t xml:space="preserve"> </w:t>
       </w:r>
       <w:r>
         <w:rPr>
           <w:bCs/>
+          <w:lang w:val="fi-FI"/>
         </w:rPr>
         <w:t xml:space="preserve">frameworks </w:t>
       </w:r>
       <w:r>
         <w:rPr>
           <w:bCs/>
+          <w:lang w:val="fi-FI"/>
         </w:rPr>
         <w:t>include this facilitation process, and in principle,</w:t>
       </w:r>
       <w:r>
         <w:rPr>
           <w:bCs/>
+          <w:lang w:val="fi-FI"/>
         </w:rPr>
         <w:t xml:space="preserve"> all of the methods we have used could be used </w:t>
       </w:r>
       <w:r>
         <w:rPr>
           <w:bCs/>
+          <w:lang w:val="fi-FI"/>
         </w:rPr>
         <w:t>within either framework</w:t>
       </w:r>
       <w:r>
         <w:rPr>
           <w:bCs/>
+          <w:lang w:val="fi-FI"/>
         </w:rPr>
         <w:t>.</w:t>
       </w:r>
@@ -14384,12 +14294,7 @@
         <w:spacing w:line="480" w:lineRule="auto"/>
         <w:rPr>
           <w:bCs/>
-          <w:rPrChange w:id="305" w:author="Joona Lehtomäki" w:date="2017-06-29T14:16:00Z">
-            <w:rPr>
-              <w:bCs/>
-              <w:lang w:val="fi-FI"/>
-            </w:rPr>
-          </w:rPrChange>
+          <w:lang w:val="fi-FI"/>
         </w:rPr>
       </w:pPr>
     </w:p>
@@ -14538,17 +14443,17 @@
           <w:tab w:val="left" w:pos="3329"/>
         </w:tabs>
       </w:pPr>
-      <w:commentRangeStart w:id="306"/>
+      <w:commentRangeStart w:id="302"/>
       <w:r>
         <w:t>5. Conclusions</w:t>
       </w:r>
-      <w:commentRangeEnd w:id="306"/>
+      <w:commentRangeEnd w:id="302"/>
       <w:r>
         <w:rPr>
           <w:rStyle w:val="CommentReference"/>
           <w:b w:val="0"/>
         </w:rPr>
-        <w:commentReference w:id="306"/>
+        <w:commentReference w:id="302"/>
       </w:r>
       <w:r>
         <w:tab/>
@@ -14586,7 +14491,6 @@
           <w:sz w:val="22"/>
           <w:szCs w:val="22"/>
         </w:rPr>
-        <w:lastRenderedPageBreak/>
         <w:t>[TBA]</w:t>
       </w:r>
     </w:p>
@@ -14864,15 +14768,7 @@
           <w:noProof/>
           <w:szCs w:val="24"/>
         </w:rPr>
-        <w:t xml:space="preserve">Casalegno S, Bennie JJ, Inger R, Gaston KJ (2014) Regional scale prioritisation for key ecosystem services, </w:t>
-      </w:r>
-      <w:r>
-        <w:rPr>
-          <w:noProof/>
-          <w:szCs w:val="24"/>
-        </w:rPr>
-        <w:lastRenderedPageBreak/>
-        <w:t>renewable energy production and urban development. PLoS One. doi: 10.1371/journal.pone.0107822</w:t>
+        <w:t>Casalegno S, Bennie JJ, Inger R, Gaston KJ (2014) Regional scale prioritisation for key ecosystem services, renewable energy production and urban development. PLoS One. doi: 10.1371/journal.pone.0107822</w:t>
       </w:r>
     </w:p>
     <w:p>
@@ -15103,7 +14999,6 @@
           <w:noProof/>
           <w:szCs w:val="24"/>
         </w:rPr>
-        <w:lastRenderedPageBreak/>
         <w:t>Evans MC, Tulloch AIT, Law EA, et al (2015) Clear consideration of costs, condition and conservation benefits yields better planning outcomes. Biol Conserv 191:716–727. doi: 10.1016/j.biocon.2015.08.023</w:t>
       </w:r>
     </w:p>
@@ -15314,7 +15209,6 @@
           <w:noProof/>
           <w:szCs w:val="24"/>
         </w:rPr>
-        <w:lastRenderedPageBreak/>
         <w:t>Keisler J, Linkov I (2014) Environment models and decisions. Environ Syst Decis 34:369–372. doi: 10.1007/s10669-014-9515-4</w:t>
       </w:r>
     </w:p>
@@ -15504,15 +15398,7 @@
           <w:noProof/>
           <w:szCs w:val="24"/>
         </w:rPr>
-        <w:t xml:space="preserve">Langemeyer J, Haase D, Elmqvist T, et al (2016) Bridging the gap between ecosystem service assessments and landuse planning through Multi-Criteria Decision Analysis (MCDA). Environ Sci Policy 62:45–56. doi: </w:t>
-      </w:r>
-      <w:r>
-        <w:rPr>
-          <w:noProof/>
-          <w:szCs w:val="24"/>
-        </w:rPr>
-        <w:lastRenderedPageBreak/>
-        <w:t>10.1016/j.envsci.2016.02.013</w:t>
+        <w:t>Langemeyer J, Haase D, Elmqvist T, et al (2016) Bridging the gap between ecosystem service assessments and landuse planning through Multi-Criteria Decision Analysis (MCDA). Environ Sci Policy 62:45–56. doi: 10.1016/j.envsci.2016.02.013</w:t>
       </w:r>
     </w:p>
     <w:p>
@@ -15743,7 +15629,6 @@
           <w:noProof/>
           <w:szCs w:val="24"/>
         </w:rPr>
-        <w:lastRenderedPageBreak/>
         <w:t>Meyer C, Kreft H, Guralnick R, Jetz W (2015) Global priorities for an effective information basis of biodiversity distributions. Nat Commun 6:1–8. doi: 10.1038/ncomms9221</w:t>
       </w:r>
     </w:p>
@@ -15996,7 +15881,6 @@
           <w:noProof/>
           <w:szCs w:val="24"/>
         </w:rPr>
-        <w:lastRenderedPageBreak/>
         <w:t>Rinne J, Primmer E (2016) A Case Study of Ecosystem Services in Urban Planning in Finland: Benefits, Rights and Responsibilities. J Environ Policy Plan 18:286–305. doi: 10.1080/1523908X.2015.1076721</w:t>
       </w:r>
     </w:p>
@@ -16207,15 +16091,7 @@
           <w:noProof/>
           <w:szCs w:val="24"/>
         </w:rPr>
-        <w:t xml:space="preserve">Thomson J, Moilanen A, Vesk PA, et al (2009) Where and when to revegetate: a quantitative method for </w:t>
-      </w:r>
-      <w:r>
-        <w:rPr>
-          <w:noProof/>
-          <w:szCs w:val="24"/>
-        </w:rPr>
-        <w:lastRenderedPageBreak/>
-        <w:t>scheduling landscape reconstruction. Ecol Appl 19:817–828. doi: 10.1890/08-0915.1</w:t>
+        <w:t>Thomson J, Moilanen A, Vesk PA, et al (2009) Where and when to revegetate: a quantitative method for scheduling landscape reconstruction. Ecol Appl 19:817–828. doi: 10.1890/08-0915.1</w:t>
       </w:r>
     </w:p>
     <w:p>
@@ -16446,15 +16322,7 @@
           <w:noProof/>
           <w:szCs w:val="24"/>
         </w:rPr>
-        <w:t xml:space="preserve">Wilson KA, Underwood EC, Morrison SA, et al (2007) Conserving biodiversity efficiently: what to do, where, and </w:t>
-      </w:r>
-      <w:r>
-        <w:rPr>
-          <w:noProof/>
-          <w:szCs w:val="24"/>
-        </w:rPr>
-        <w:lastRenderedPageBreak/>
-        <w:t>when. PLoS Biol 5:12. doi: 10.1371/journal.pbio.0050223</w:t>
+        <w:t>Wilson KA, Underwood EC, Morrison SA, et al (2007) Conserving biodiversity efficiently: what to do, where, and when. PLoS Biol 5:12. doi: 10.1371/journal.pbio.0050223</w:t>
       </w:r>
     </w:p>
     <w:p>
@@ -16642,28 +16510,28 @@
       <w:r>
         <w:rPr>
           <w:b/>
-          <w:rPrChange w:id="307" w:author="Joona Lehtomäki" w:date="2017-06-26T14:33:00Z">
+          <w:rPrChange w:id="303" w:author="Joona Lehtomäki" w:date="2017-06-26T14:33:00Z">
             <w:rPr/>
           </w:rPrChange>
         </w:rPr>
         <w:t xml:space="preserve">Fig. </w:t>
       </w:r>
-      <w:ins w:id="308" w:author="Joona Lehtomäki" w:date="2017-06-26T14:33:00Z">
+      <w:ins w:id="304" w:author="Joona Lehtomäki" w:date="2017-06-26T14:33:00Z">
         <w:r>
           <w:rPr>
             <w:b/>
-            <w:rPrChange w:id="309" w:author="Joona Lehtomäki" w:date="2017-06-26T14:33:00Z">
+            <w:rPrChange w:id="305" w:author="Joona Lehtomäki" w:date="2017-06-26T14:33:00Z">
               <w:rPr/>
             </w:rPrChange>
           </w:rPr>
           <w:t>2</w:t>
         </w:r>
       </w:ins>
-      <w:del w:id="310" w:author="Joona Lehtomäki" w:date="2017-06-26T14:33:00Z">
+      <w:del w:id="306" w:author="Joona Lehtomäki" w:date="2017-06-26T14:33:00Z">
         <w:r>
           <w:rPr>
             <w:b/>
-            <w:rPrChange w:id="311" w:author="Joona Lehtomäki" w:date="2017-06-26T14:33:00Z">
+            <w:rPrChange w:id="307" w:author="Joona Lehtomäki" w:date="2017-06-26T14:33:00Z">
               <w:rPr/>
             </w:rPrChange>
           </w:rPr>
@@ -16688,7 +16556,6 @@
           <w:b/>
           <w:bCs/>
         </w:rPr>
-        <w:lastRenderedPageBreak/>
         <w:t>Figure 4</w:t>
       </w:r>
       <w:r>
@@ -16830,7 +16697,6 @@
         <w:pStyle w:val="Heading1"/>
       </w:pPr>
       <w:r>
-        <w:lastRenderedPageBreak/>
         <w:t>F</w:t>
       </w:r>
       <w:r>
@@ -16887,7 +16753,7 @@
                     </pic:cNvPicPr>
                   </pic:nvPicPr>
                   <pic:blipFill>
-                    <a:blip r:embed="rId10">
+                    <a:blip r:embed="rId11">
                       <a:extLst>
                         <a:ext uri="{28A0092B-C50C-407E-A947-70E740481C1C}">
                           <a14:useLocalDpi xmlns:a14="http://schemas.microsoft.com/office/drawing/2010/main" val="0"/>
@@ -16937,7 +16803,6 @@
         <w:jc w:val="center"/>
       </w:pPr>
       <w:r>
-        <w:lastRenderedPageBreak/>
         <w:t>Figure 2</w:t>
       </w:r>
       <w:r>
@@ -16976,7 +16841,7 @@
                     </pic:cNvPicPr>
                   </pic:nvPicPr>
                   <pic:blipFill>
-                    <a:blip r:embed="rId11">
+                    <a:blip r:embed="rId12">
                       <a:extLst>
                         <a:ext uri="{28A0092B-C50C-407E-A947-70E740481C1C}">
                           <a14:useLocalDpi xmlns:a14="http://schemas.microsoft.com/office/drawing/2010/main" val="0"/>
@@ -17023,7 +16888,6 @@
         <w:jc w:val="center"/>
       </w:pPr>
       <w:r>
-        <w:lastRenderedPageBreak/>
         <w:t>Figure 3.</w:t>
       </w:r>
     </w:p>
@@ -17054,7 +16918,7 @@
                     </pic:cNvPicPr>
                   </pic:nvPicPr>
                   <pic:blipFill>
-                    <a:blip r:embed="rId12" cstate="print">
+                    <a:blip r:embed="rId13" cstate="print">
                       <a:extLst>
                         <a:ext uri="{28A0092B-C50C-407E-A947-70E740481C1C}">
                           <a14:useLocalDpi xmlns:a14="http://schemas.microsoft.com/office/drawing/2010/main" val="0"/>
@@ -17092,7 +16956,6 @@
         <w:jc w:val="center"/>
       </w:pPr>
       <w:r>
-        <w:lastRenderedPageBreak/>
         <w:t>Figure 4</w:t>
       </w:r>
       <w:r>
@@ -17197,7 +17060,7 @@
           </mc:Fallback>
         </mc:AlternateContent>
       </w:r>
-      <w:commentRangeStart w:id="312"/>
+      <w:commentRangeStart w:id="308"/>
       <w:r>
         <w:rPr>
           <w:noProof/>
@@ -17220,7 +17083,7 @@
                     </pic:cNvPicPr>
                   </pic:nvPicPr>
                   <pic:blipFill rotWithShape="1">
-                    <a:blip r:embed="rId13" cstate="print">
+                    <a:blip r:embed="rId14" cstate="print">
                       <a:extLst>
                         <a:ext uri="{28A0092B-C50C-407E-A947-70E740481C1C}">
                           <a14:useLocalDpi xmlns:a14="http://schemas.microsoft.com/office/drawing/2010/main" val="0"/>
@@ -17254,12 +17117,12 @@
           </wp:inline>
         </w:drawing>
       </w:r>
-      <w:commentRangeEnd w:id="312"/>
+      <w:commentRangeEnd w:id="308"/>
       <w:r>
         <w:rPr>
           <w:rStyle w:val="CommentReference"/>
         </w:rPr>
-        <w:commentReference w:id="312"/>
+        <w:commentReference w:id="308"/>
       </w:r>
     </w:p>
     <w:p>
@@ -17277,7 +17140,6 @@
         <w:jc w:val="center"/>
       </w:pPr>
       <w:r>
-        <w:lastRenderedPageBreak/>
         <w:t>Figure 5</w:t>
       </w:r>
       <w:r>
@@ -17298,7 +17160,7 @@
         <w:spacing w:line="480" w:lineRule="auto"/>
         <w:jc w:val="center"/>
       </w:pPr>
-      <w:commentRangeStart w:id="313"/>
+      <w:commentRangeStart w:id="309"/>
       <w:r>
         <w:rPr>
           <w:noProof/>
@@ -17321,7 +17183,7 @@
                     </pic:cNvPicPr>
                   </pic:nvPicPr>
                   <pic:blipFill rotWithShape="1">
-                    <a:blip r:embed="rId14" cstate="print">
+                    <a:blip r:embed="rId15" cstate="print">
                       <a:extLst>
                         <a:ext uri="{28A0092B-C50C-407E-A947-70E740481C1C}">
                           <a14:useLocalDpi xmlns:a14="http://schemas.microsoft.com/office/drawing/2010/main" val="0"/>
@@ -17355,12 +17217,12 @@
           </wp:inline>
         </w:drawing>
       </w:r>
-      <w:commentRangeEnd w:id="313"/>
+      <w:commentRangeEnd w:id="309"/>
       <w:r>
         <w:rPr>
           <w:rStyle w:val="CommentReference"/>
         </w:rPr>
-        <w:commentReference w:id="313"/>
+        <w:commentReference w:id="309"/>
       </w:r>
     </w:p>
     <w:p>
@@ -17387,7 +17249,6 @@
         <w:pStyle w:val="Heading1"/>
       </w:pPr>
       <w:r>
-        <w:lastRenderedPageBreak/>
         <w:t>Tables</w:t>
       </w:r>
     </w:p>
@@ -17482,7 +17343,7 @@
         </w:rPr>
         <w:t xml:space="preserve"> Spatially explicit </w:t>
       </w:r>
-      <w:ins w:id="314" w:author="Joona Lehtomäki" w:date="2017-06-26T14:32:00Z">
+      <w:ins w:id="310" w:author="Joona Lehtomäki" w:date="2017-06-26T14:32:00Z">
         <w:r>
           <w:rPr>
             <w:i w:val="0"/>
@@ -17502,7 +17363,7 @@
         </w:rPr>
         <w:t>datasets used in the study.</w:t>
       </w:r>
-      <w:ins w:id="315" w:author="Joona Lehtomäki" w:date="2017-06-26T14:31:00Z">
+      <w:ins w:id="311" w:author="Joona Lehtomäki" w:date="2017-06-26T14:31:00Z">
         <w:r>
           <w:rPr>
             <w:i w:val="0"/>
@@ -17513,7 +17374,7 @@
           <w:t xml:space="preserve"> Temporal coverage refers to either a specific year of a range of years for which </w:t>
         </w:r>
       </w:ins>
-      <w:ins w:id="316" w:author="Joona Lehtomäki" w:date="2017-06-26T14:32:00Z">
+      <w:ins w:id="312" w:author="Joona Lehtomäki" w:date="2017-06-26T14:32:00Z">
         <w:r>
           <w:rPr>
             <w:i w:val="0"/>
@@ -20679,7 +20540,6 @@
         <w:rPr>
           <w:b/>
         </w:rPr>
-        <w:lastRenderedPageBreak/>
         <w:t xml:space="preserve">Table 2. </w:t>
       </w:r>
       <w:r>
@@ -20703,7 +20563,7 @@
         </w:rPr>
         <w:t xml:space="preserve">Fig. </w:t>
       </w:r>
-      <w:ins w:id="317" w:author="Joona Lehtomäki" w:date="2017-06-26T14:33:00Z">
+      <w:ins w:id="313" w:author="Joona Lehtomäki" w:date="2017-06-26T14:33:00Z">
         <w:r>
           <w:rPr>
             <w:b/>
@@ -20711,7 +20571,7 @@
           <w:t>5</w:t>
         </w:r>
       </w:ins>
-      <w:del w:id="318" w:author="Joona Lehtomäki" w:date="2017-06-26T14:33:00Z">
+      <w:del w:id="314" w:author="Joona Lehtomäki" w:date="2017-06-26T14:33:00Z">
         <w:r>
           <w:rPr>
             <w:b/>
@@ -20728,12 +20588,12 @@
       <w:r>
         <w:t xml:space="preserve">Prioritizations are based on both feature groups (ALL), but statistics are also reported for </w:t>
       </w:r>
-      <w:del w:id="319" w:author="Joona Lehtomäki" w:date="2017-06-26T14:33:00Z">
+      <w:del w:id="315" w:author="Joona Lehtomäki" w:date="2017-06-26T14:33:00Z">
         <w:r>
           <w:delText xml:space="preserve">both </w:delText>
         </w:r>
       </w:del>
-      <w:ins w:id="320" w:author="Joona Lehtomäki" w:date="2017-06-26T14:33:00Z">
+      <w:ins w:id="316" w:author="Joona Lehtomäki" w:date="2017-06-26T14:33:00Z">
         <w:r>
           <w:t>each</w:t>
         </w:r>
@@ -21858,7 +21718,7 @@
                     </pic:cNvPicPr>
                   </pic:nvPicPr>
                   <pic:blipFill>
-                    <a:blip r:embed="rId15" cstate="print">
+                    <a:blip r:embed="rId16" cstate="print">
                       <a:extLst>
                         <a:ext uri="{28A0092B-C50C-407E-A947-70E740481C1C}">
                           <a14:useLocalDpi xmlns:a14="http://schemas.microsoft.com/office/drawing/2010/main" val="0"/>
@@ -21945,7 +21805,6 @@
         <w:jc w:val="center"/>
       </w:pPr>
       <w:r>
-        <w:lastRenderedPageBreak/>
         <w:t>Figure S2</w:t>
       </w:r>
       <w:r>
@@ -21985,7 +21844,7 @@
                     </pic:cNvPicPr>
                   </pic:nvPicPr>
                   <pic:blipFill>
-                    <a:blip r:embed="rId16" cstate="print">
+                    <a:blip r:embed="rId17" cstate="print">
                       <a:extLst>
                         <a:ext uri="{28A0092B-C50C-407E-A947-70E740481C1C}">
                           <a14:useLocalDpi xmlns:a14="http://schemas.microsoft.com/office/drawing/2010/main" val="0"/>
@@ -22061,7 +21920,6 @@
           <w:sz w:val="22"/>
           <w:szCs w:val="22"/>
         </w:rPr>
-        <w:lastRenderedPageBreak/>
         <w:t>Table</w:t>
       </w:r>
       <w:r>
@@ -24077,7 +23935,6 @@
                 <w:sz w:val="18"/>
                 <w:szCs w:val="18"/>
               </w:rPr>
-              <w:lastRenderedPageBreak/>
               <w:t>Acrocephalus melanopogon</w:t>
             </w:r>
           </w:p>
@@ -26237,7 +26094,6 @@
                 <w:sz w:val="18"/>
                 <w:szCs w:val="18"/>
               </w:rPr>
-              <w:lastRenderedPageBreak/>
               <w:t>Cinclus cinclus</w:t>
             </w:r>
           </w:p>
@@ -28416,7 +28272,6 @@
                 <w:sz w:val="18"/>
                 <w:szCs w:val="18"/>
               </w:rPr>
-              <w:lastRenderedPageBreak/>
               <w:t>Lagopus mutus</w:t>
             </w:r>
           </w:p>
@@ -30595,7 +30450,6 @@
                 <w:sz w:val="18"/>
                 <w:szCs w:val="18"/>
               </w:rPr>
-              <w:lastRenderedPageBreak/>
               <w:t>Phylloscopus sibilatrix</w:t>
             </w:r>
           </w:p>
@@ -32796,7 +32650,6 @@
                 <w:sz w:val="18"/>
                 <w:szCs w:val="18"/>
               </w:rPr>
-              <w:lastRenderedPageBreak/>
               <w:t>Upupa epops</w:t>
             </w:r>
           </w:p>
@@ -34976,7 +34829,6 @@
                 <w:sz w:val="18"/>
                 <w:szCs w:val="18"/>
               </w:rPr>
-              <w:lastRenderedPageBreak/>
               <w:t>Myotis alcathoe</w:t>
             </w:r>
           </w:p>
@@ -37068,7 +36920,6 @@
                 <w:sz w:val="18"/>
                 <w:szCs w:val="18"/>
               </w:rPr>
-              <w:lastRenderedPageBreak/>
               <w:t>Dolichophis jugularis</w:t>
             </w:r>
           </w:p>
@@ -39050,7 +38901,7 @@
 </file>
 
 <file path=word/comments.xml><?xml version="1.0" encoding="utf-8"?>
-<w:comments xmlns:wpc="http://schemas.microsoft.com/office/word/2010/wordprocessingCanvas" xmlns:cx="http://schemas.microsoft.com/office/drawing/2014/chartex" xmlns:cx1="http://schemas.microsoft.com/office/drawing/2015/9/8/chartex" xmlns:cx2="http://schemas.microsoft.com/office/drawing/2015/10/21/chartex" xmlns:cx3="http://schemas.microsoft.com/office/drawing/2016/5/9/chartex" xmlns:cx4="http://schemas.microsoft.com/office/drawing/2016/5/10/chartex" xmlns:cx5="http://schemas.microsoft.com/office/drawing/2016/5/11/chartex" xmlns:cx6="http://schemas.microsoft.com/office/drawing/2016/5/12/chartex" xmlns:cx7="http://schemas.microsoft.com/office/drawing/2016/5/13/chartex" xmlns:cx8="http://schemas.microsoft.com/office/drawing/2016/5/14/chartex" xmlns:mc="http://schemas.openxmlformats.org/markup-compatibility/2006" xmlns:aink="http://schemas.microsoft.com/office/drawing/2016/ink" xmlns:o="urn:schemas-microsoft-com:office:office" xmlns:r="http://schemas.openxmlformats.org/officeDocument/2006/relationships" xmlns:m="http://schemas.openxmlformats.org/officeDocument/2006/math" xmlns:v="urn:schemas-microsoft-com:vml" xmlns:wp14="http://schemas.microsoft.com/office/word/2010/wordprocessingDrawing" xmlns:wp="http://schemas.openxmlformats.org/drawingml/2006/wordprocessingDrawing" xmlns:w10="urn:schemas-microsoft-com:office:word" xmlns:w="http://schemas.openxmlformats.org/wordprocessingml/2006/main" xmlns:w14="http://schemas.microsoft.com/office/word/2010/wordml" xmlns:w15="http://schemas.microsoft.com/office/word/2012/wordml" xmlns:w16se="http://schemas.microsoft.com/office/word/2015/wordml/symex" xmlns:wpg="http://schemas.microsoft.com/office/word/2010/wordprocessingGroup" xmlns:wpi="http://schemas.microsoft.com/office/word/2010/wordprocessingInk" xmlns:wne="http://schemas.microsoft.com/office/word/2006/wordml" xmlns:wps="http://schemas.microsoft.com/office/word/2010/wordprocessingShape" mc:Ignorable="w14 w15 w16se wp14">
+<w:comments xmlns:wpc="http://schemas.microsoft.com/office/word/2010/wordprocessingCanvas" xmlns:cx="http://schemas.microsoft.com/office/drawing/2014/chartex" xmlns:cx1="http://schemas.microsoft.com/office/drawing/2015/9/8/chartex" xmlns:cx2="http://schemas.microsoft.com/office/drawing/2015/10/21/chartex" xmlns:cx3="http://schemas.microsoft.com/office/drawing/2016/5/9/chartex" xmlns:cx4="http://schemas.microsoft.com/office/drawing/2016/5/10/chartex" xmlns:cx5="http://schemas.microsoft.com/office/drawing/2016/5/11/chartex" xmlns:cx6="http://schemas.microsoft.com/office/drawing/2016/5/12/chartex" xmlns:cx7="http://schemas.microsoft.com/office/drawing/2016/5/13/chartex" xmlns:cx8="http://schemas.microsoft.com/office/drawing/2016/5/14/chartex" xmlns:mc="http://schemas.openxmlformats.org/markup-compatibility/2006" xmlns:aink="http://schemas.microsoft.com/office/drawing/2016/ink" xmlns:am3d="http://schemas.microsoft.com/office/drawing/2017/model3d" xmlns:o="urn:schemas-microsoft-com:office:office" xmlns:r="http://schemas.openxmlformats.org/officeDocument/2006/relationships" xmlns:m="http://schemas.openxmlformats.org/officeDocument/2006/math" xmlns:v="urn:schemas-microsoft-com:vml" xmlns:wp14="http://schemas.microsoft.com/office/word/2010/wordprocessingDrawing" xmlns:wp="http://schemas.openxmlformats.org/drawingml/2006/wordprocessingDrawing" xmlns:w10="urn:schemas-microsoft-com:office:word" xmlns:w="http://schemas.openxmlformats.org/wordprocessingml/2006/main" xmlns:w14="http://schemas.microsoft.com/office/word/2010/wordml" xmlns:w15="http://schemas.microsoft.com/office/word/2012/wordml" xmlns:w16cid="http://schemas.microsoft.com/office/word/2016/wordml/cid" xmlns:w16se="http://schemas.microsoft.com/office/word/2015/wordml/symex" xmlns:wpg="http://schemas.microsoft.com/office/word/2010/wordprocessingGroup" xmlns:wpi="http://schemas.microsoft.com/office/word/2010/wordprocessingInk" xmlns:wne="http://schemas.microsoft.com/office/word/2006/wordml" xmlns:wps="http://schemas.microsoft.com/office/word/2010/wordprocessingShape" mc:Ignorable="w14 w15 w16se w16cid wp14">
   <w:comment w:id="4" w:author="Joona Lehtomäki" w:date="2016-11-13T17:20:00Z" w:initials="JL">
     <w:p>
       <w:pPr>
@@ -39141,7 +38992,7 @@
       </w:r>
     </w:p>
   </w:comment>
-  <w:comment w:id="63" w:author="Joona Lehtomäki" w:date="2017-05-28T13:47:00Z" w:initials="JL">
+  <w:comment w:id="64" w:author="Joona Lehtomäki" w:date="2017-05-28T13:47:00Z" w:initials="JL">
     <w:p>
       <w:pPr>
         <w:pStyle w:val="CommentText"/>
@@ -39157,7 +39008,7 @@
       </w:r>
     </w:p>
   </w:comment>
-  <w:comment w:id="64" w:author="Joona Lehtomäki" w:date="2017-06-15T10:00:00Z" w:initials="JL">
+  <w:comment w:id="65" w:author="Joona Lehtomäki" w:date="2017-06-15T10:00:00Z" w:initials="JL">
     <w:p>
       <w:pPr>
         <w:pStyle w:val="CommentText"/>
@@ -39188,7 +39039,7 @@
       </w:r>
     </w:p>
   </w:comment>
-  <w:comment w:id="80" w:author="Joona Lehtomäki" w:date="2017-04-04T13:28:00Z" w:initials="JL">
+  <w:comment w:id="81" w:author="Joona Lehtomäki" w:date="2017-04-04T13:28:00Z" w:initials="JL">
     <w:p>
       <w:pPr>
         <w:pStyle w:val="CommentText"/>
@@ -39210,7 +39061,7 @@
       </w:r>
     </w:p>
   </w:comment>
-  <w:comment w:id="91" w:author="Joona Lehtomäki" w:date="2017-04-05T08:30:00Z" w:initials="JL">
+  <w:comment w:id="92" w:author="Joona Lehtomäki" w:date="2017-04-05T08:30:00Z" w:initials="JL">
     <w:p>
       <w:pPr>
         <w:overflowPunct w:val="0"/>
@@ -39297,7 +39148,7 @@
       </w:r>
     </w:p>
   </w:comment>
-  <w:comment w:id="195" w:author="Joona Lehtomäki" w:date="2017-04-03T20:19:00Z" w:initials="JL">
+  <w:comment w:id="197" w:author="Joona Lehtomäki" w:date="2017-04-03T20:19:00Z" w:initials="JL">
     <w:p>
       <w:pPr>
         <w:pStyle w:val="CommentText"/>
@@ -39313,7 +39164,7 @@
       </w:r>
     </w:p>
   </w:comment>
-  <w:comment w:id="196" w:author="Joona Lehtomäki" w:date="2017-04-04T13:40:00Z" w:initials="JL">
+  <w:comment w:id="198" w:author="Joona Lehtomäki" w:date="2017-04-04T13:40:00Z" w:initials="JL">
     <w:p>
       <w:pPr>
         <w:pStyle w:val="CommentText"/>
@@ -39329,7 +39180,7 @@
       </w:r>
     </w:p>
   </w:comment>
-  <w:comment w:id="207" w:author="Joona Lehtomäki" w:date="2017-06-15T14:22:00Z" w:initials="JL">
+  <w:comment w:id="209" w:author="Joona Lehtomäki" w:date="2017-06-15T14:22:00Z" w:initials="JL">
     <w:p>
       <w:pPr>
         <w:pStyle w:val="CommentText"/>
@@ -39345,7 +39196,7 @@
       </w:r>
     </w:p>
   </w:comment>
-  <w:comment w:id="220" w:author="Joona Lehtomäki" w:date="2017-04-05T14:30:00Z" w:initials="JL">
+  <w:comment w:id="222" w:author="Joona Lehtomäki" w:date="2017-04-05T14:30:00Z" w:initials="JL">
     <w:p>
       <w:pPr>
         <w:overflowPunct w:val="0"/>
@@ -39386,7 +39237,7 @@
       </w:r>
     </w:p>
   </w:comment>
-  <w:comment w:id="228" w:author="Joona Lehtomäki" w:date="2017-06-15T14:28:00Z" w:initials="JL">
+  <w:comment w:id="230" w:author="Joona Lehtomäki" w:date="2017-06-15T14:28:00Z" w:initials="JL">
     <w:p>
       <w:pPr>
         <w:pStyle w:val="CommentText"/>
@@ -39402,7 +39253,7 @@
       </w:r>
     </w:p>
   </w:comment>
-  <w:comment w:id="261" w:author="Joona Lehtomäki" w:date="2017-06-15T16:02:00Z" w:initials="JL">
+  <w:comment w:id="263" w:author="Joona Lehtomäki" w:date="2017-06-15T16:02:00Z" w:initials="JL">
     <w:p>
       <w:pPr>
         <w:pStyle w:val="CommentText"/>
@@ -39418,7 +39269,7 @@
       </w:r>
     </w:p>
   </w:comment>
-  <w:comment w:id="289" w:author="Joona Lehtomäki" w:date="2017-06-29T14:17:00Z" w:initials="JL">
+  <w:comment w:id="293" w:author="Joona Lehtomäki" w:date="2017-06-29T14:17:00Z" w:initials="JL">
     <w:p>
       <w:pPr>
         <w:pStyle w:val="CommentText"/>
@@ -39434,7 +39285,7 @@
       </w:r>
     </w:p>
   </w:comment>
-  <w:comment w:id="290" w:author="Verburg, P.H." w:date="2017-05-19T15:33:00Z" w:initials="VP">
+  <w:comment w:id="294" w:author="Verburg, P.H." w:date="2017-05-19T15:33:00Z" w:initials="VP">
     <w:p>
       <w:pPr>
         <w:pStyle w:val="CommentText"/>
@@ -39450,7 +39301,7 @@
       </w:r>
     </w:p>
   </w:comment>
-  <w:comment w:id="291" w:author="Joona Lehtomäki" w:date="2017-04-05T11:13:00Z" w:initials="JL">
+  <w:comment w:id="295" w:author="Joona Lehtomäki" w:date="2017-04-05T11:13:00Z" w:initials="JL">
     <w:p>
       <w:pPr>
         <w:pStyle w:val="CommentText"/>
@@ -39466,7 +39317,7 @@
       </w:r>
     </w:p>
   </w:comment>
-  <w:comment w:id="306" w:author="Verburg, P.H." w:date="2017-05-19T15:43:00Z" w:initials="VP">
+  <w:comment w:id="302" w:author="Verburg, P.H." w:date="2017-05-19T15:43:00Z" w:initials="VP">
     <w:p>
       <w:pPr>
         <w:pStyle w:val="CommentText"/>
@@ -39482,7 +39333,7 @@
       </w:r>
     </w:p>
   </w:comment>
-  <w:comment w:id="312" w:author="Joona Lehtomäki" w:date="2017-04-03T14:50:00Z" w:initials="JL">
+  <w:comment w:id="308" w:author="Joona Lehtomäki" w:date="2017-04-03T14:50:00Z" w:initials="JL">
     <w:p>
       <w:pPr>
         <w:pStyle w:val="CommentText"/>
@@ -39498,7 +39349,7 @@
       </w:r>
     </w:p>
   </w:comment>
-  <w:comment w:id="313" w:author="Joona Lehtomäki" w:date="2017-04-04T08:42:00Z" w:initials="JL">
+  <w:comment w:id="309" w:author="Joona Lehtomäki" w:date="2017-04-04T08:42:00Z" w:initials="JL">
     <w:p>
       <w:pPr>
         <w:pStyle w:val="CommentText"/>
@@ -39543,7 +39394,7 @@
 </file>
 
 <file path=word/commentsExtended.xml><?xml version="1.0" encoding="utf-8"?>
-<w15:commentsEx xmlns:wpc="http://schemas.microsoft.com/office/word/2010/wordprocessingCanvas" xmlns:cx="http://schemas.microsoft.com/office/drawing/2014/chartex" xmlns:cx1="http://schemas.microsoft.com/office/drawing/2015/9/8/chartex" xmlns:cx2="http://schemas.microsoft.com/office/drawing/2015/10/21/chartex" xmlns:cx3="http://schemas.microsoft.com/office/drawing/2016/5/9/chartex" xmlns:cx4="http://schemas.microsoft.com/office/drawing/2016/5/10/chartex" xmlns:cx5="http://schemas.microsoft.com/office/drawing/2016/5/11/chartex" xmlns:cx6="http://schemas.microsoft.com/office/drawing/2016/5/12/chartex" xmlns:cx7="http://schemas.microsoft.com/office/drawing/2016/5/13/chartex" xmlns:cx8="http://schemas.microsoft.com/office/drawing/2016/5/14/chartex" xmlns:mc="http://schemas.openxmlformats.org/markup-compatibility/2006" xmlns:aink="http://schemas.microsoft.com/office/drawing/2016/ink" xmlns:o="urn:schemas-microsoft-com:office:office" xmlns:r="http://schemas.openxmlformats.org/officeDocument/2006/relationships" xmlns:m="http://schemas.openxmlformats.org/officeDocument/2006/math" xmlns:v="urn:schemas-microsoft-com:vml" xmlns:wp14="http://schemas.microsoft.com/office/word/2010/wordprocessingDrawing" xmlns:wp="http://schemas.openxmlformats.org/drawingml/2006/wordprocessingDrawing" xmlns:w10="urn:schemas-microsoft-com:office:word" xmlns:w="http://schemas.openxmlformats.org/wordprocessingml/2006/main" xmlns:w14="http://schemas.microsoft.com/office/word/2010/wordml" xmlns:w15="http://schemas.microsoft.com/office/word/2012/wordml" xmlns:w16se="http://schemas.microsoft.com/office/word/2015/wordml/symex" xmlns:wpg="http://schemas.microsoft.com/office/word/2010/wordprocessingGroup" xmlns:wpi="http://schemas.microsoft.com/office/word/2010/wordprocessingInk" xmlns:wne="http://schemas.microsoft.com/office/word/2006/wordml" xmlns:wps="http://schemas.microsoft.com/office/word/2010/wordprocessingShape" mc:Ignorable="w14 w15 w16se wp14">
+<w15:commentsEx xmlns:wpc="http://schemas.microsoft.com/office/word/2010/wordprocessingCanvas" xmlns:cx="http://schemas.microsoft.com/office/drawing/2014/chartex" xmlns:cx1="http://schemas.microsoft.com/office/drawing/2015/9/8/chartex" xmlns:cx2="http://schemas.microsoft.com/office/drawing/2015/10/21/chartex" xmlns:cx3="http://schemas.microsoft.com/office/drawing/2016/5/9/chartex" xmlns:cx4="http://schemas.microsoft.com/office/drawing/2016/5/10/chartex" xmlns:cx5="http://schemas.microsoft.com/office/drawing/2016/5/11/chartex" xmlns:cx6="http://schemas.microsoft.com/office/drawing/2016/5/12/chartex" xmlns:cx7="http://schemas.microsoft.com/office/drawing/2016/5/13/chartex" xmlns:cx8="http://schemas.microsoft.com/office/drawing/2016/5/14/chartex" xmlns:mc="http://schemas.openxmlformats.org/markup-compatibility/2006" xmlns:aink="http://schemas.microsoft.com/office/drawing/2016/ink" xmlns:am3d="http://schemas.microsoft.com/office/drawing/2017/model3d" xmlns:o="urn:schemas-microsoft-com:office:office" xmlns:r="http://schemas.openxmlformats.org/officeDocument/2006/relationships" xmlns:m="http://schemas.openxmlformats.org/officeDocument/2006/math" xmlns:v="urn:schemas-microsoft-com:vml" xmlns:wp14="http://schemas.microsoft.com/office/word/2010/wordprocessingDrawing" xmlns:wp="http://schemas.openxmlformats.org/drawingml/2006/wordprocessingDrawing" xmlns:w10="urn:schemas-microsoft-com:office:word" xmlns:w="http://schemas.openxmlformats.org/wordprocessingml/2006/main" xmlns:w14="http://schemas.microsoft.com/office/word/2010/wordml" xmlns:w15="http://schemas.microsoft.com/office/word/2012/wordml" xmlns:w16cid="http://schemas.microsoft.com/office/word/2016/wordml/cid" xmlns:w16se="http://schemas.microsoft.com/office/word/2015/wordml/symex" xmlns:wpg="http://schemas.microsoft.com/office/word/2010/wordprocessingGroup" xmlns:wpi="http://schemas.microsoft.com/office/word/2010/wordprocessingInk" xmlns:wne="http://schemas.microsoft.com/office/word/2006/wordml" xmlns:wps="http://schemas.microsoft.com/office/word/2010/wordprocessingShape" mc:Ignorable="w14 w15 w16se w16cid wp14">
   <w15:commentEx w15:paraId="7A598063" w15:done="0"/>
   <w15:commentEx w15:paraId="3766731E" w15:done="0"/>
   <w15:commentEx w15:paraId="10FD40EA" w15:done="0"/>
@@ -39568,8 +39419,32 @@
 </w15:commentsEx>
 </file>
 
+<file path=word/commentsIds.xml><?xml version="1.0" encoding="utf-8"?>
+<w16cid:commentsIds xmlns:wpc="http://schemas.microsoft.com/office/word/2010/wordprocessingCanvas" xmlns:cx="http://schemas.microsoft.com/office/drawing/2014/chartex" xmlns:cx1="http://schemas.microsoft.com/office/drawing/2015/9/8/chartex" xmlns:cx2="http://schemas.microsoft.com/office/drawing/2015/10/21/chartex" xmlns:cx3="http://schemas.microsoft.com/office/drawing/2016/5/9/chartex" xmlns:cx4="http://schemas.microsoft.com/office/drawing/2016/5/10/chartex" xmlns:cx5="http://schemas.microsoft.com/office/drawing/2016/5/11/chartex" xmlns:cx6="http://schemas.microsoft.com/office/drawing/2016/5/12/chartex" xmlns:cx7="http://schemas.microsoft.com/office/drawing/2016/5/13/chartex" xmlns:cx8="http://schemas.microsoft.com/office/drawing/2016/5/14/chartex" xmlns:mc="http://schemas.openxmlformats.org/markup-compatibility/2006" xmlns:aink="http://schemas.microsoft.com/office/drawing/2016/ink" xmlns:am3d="http://schemas.microsoft.com/office/drawing/2017/model3d" xmlns:o="urn:schemas-microsoft-com:office:office" xmlns:r="http://schemas.openxmlformats.org/officeDocument/2006/relationships" xmlns:m="http://schemas.openxmlformats.org/officeDocument/2006/math" xmlns:v="urn:schemas-microsoft-com:vml" xmlns:wp14="http://schemas.microsoft.com/office/word/2010/wordprocessingDrawing" xmlns:wp="http://schemas.openxmlformats.org/drawingml/2006/wordprocessingDrawing" xmlns:w10="urn:schemas-microsoft-com:office:word" xmlns:w="http://schemas.openxmlformats.org/wordprocessingml/2006/main" xmlns:w14="http://schemas.microsoft.com/office/word/2010/wordml" xmlns:w15="http://schemas.microsoft.com/office/word/2012/wordml" xmlns:w16cid="http://schemas.microsoft.com/office/word/2016/wordml/cid" xmlns:w16se="http://schemas.microsoft.com/office/word/2015/wordml/symex" xmlns:wpg="http://schemas.microsoft.com/office/word/2010/wordprocessingGroup" xmlns:wpi="http://schemas.microsoft.com/office/word/2010/wordprocessingInk" xmlns:wne="http://schemas.microsoft.com/office/word/2006/wordml" xmlns:wps="http://schemas.microsoft.com/office/word/2010/wordprocessingShape" mc:Ignorable="w14 w15 w16se w16cid wp14">
+  <w16cid:commentId w16cid:paraId="7A598063" w16cid:durableId="1D0DC4C7"/>
+  <w16cid:commentId w16cid:paraId="3766731E" w16cid:durableId="1D0DC4C8"/>
+  <w16cid:commentId w16cid:paraId="0618BC07" w16cid:durableId="1D0DC4C9"/>
+  <w16cid:commentId w16cid:paraId="5CEA2CB3" w16cid:durableId="1D0DC4CA"/>
+  <w16cid:commentId w16cid:paraId="7B0A6BE9" w16cid:durableId="1D0DC4CB"/>
+  <w16cid:commentId w16cid:paraId="658E125C" w16cid:durableId="1D0DC4CC"/>
+  <w16cid:commentId w16cid:paraId="77394496" w16cid:durableId="1D0DC4CD"/>
+  <w16cid:commentId w16cid:paraId="6B091597" w16cid:durableId="1D0DC4CE"/>
+  <w16cid:commentId w16cid:paraId="568E3FA9" w16cid:durableId="1D0DC4CF"/>
+  <w16cid:commentId w16cid:paraId="2E68B414" w16cid:durableId="1D0DC4D0"/>
+  <w16cid:commentId w16cid:paraId="60FCE9AC" w16cid:durableId="1D0DC4D1"/>
+  <w16cid:commentId w16cid:paraId="5C537693" w16cid:durableId="1D0DC4D2"/>
+  <w16cid:commentId w16cid:paraId="45374642" w16cid:durableId="1D0DC4D3"/>
+  <w16cid:commentId w16cid:paraId="4567FA5B" w16cid:durableId="1D0DC4D4"/>
+  <w16cid:commentId w16cid:paraId="04B29FD6" w16cid:durableId="1D0DC4D5"/>
+  <w16cid:commentId w16cid:paraId="53AA93AE" w16cid:durableId="1D0DC4D6"/>
+  <w16cid:commentId w16cid:paraId="11B193B8" w16cid:durableId="1D0DC4D7"/>
+  <w16cid:commentId w16cid:paraId="04475EBD" w16cid:durableId="1D0DC4D8"/>
+  <w16cid:commentId w16cid:paraId="3D7D15B3" w16cid:durableId="1D0DC4D9"/>
+</w16cid:commentsIds>
+</file>
+
 <file path=word/endnotes.xml><?xml version="1.0" encoding="utf-8"?>
-<w:endnotes xmlns:wpc="http://schemas.microsoft.com/office/word/2010/wordprocessingCanvas" xmlns:cx="http://schemas.microsoft.com/office/drawing/2014/chartex" xmlns:cx1="http://schemas.microsoft.com/office/drawing/2015/9/8/chartex" xmlns:cx2="http://schemas.microsoft.com/office/drawing/2015/10/21/chartex" xmlns:cx3="http://schemas.microsoft.com/office/drawing/2016/5/9/chartex" xmlns:cx4="http://schemas.microsoft.com/office/drawing/2016/5/10/chartex" xmlns:cx5="http://schemas.microsoft.com/office/drawing/2016/5/11/chartex" xmlns:cx6="http://schemas.microsoft.com/office/drawing/2016/5/12/chartex" xmlns:cx7="http://schemas.microsoft.com/office/drawing/2016/5/13/chartex" xmlns:cx8="http://schemas.microsoft.com/office/drawing/2016/5/14/chartex" xmlns:mc="http://schemas.openxmlformats.org/markup-compatibility/2006" xmlns:aink="http://schemas.microsoft.com/office/drawing/2016/ink" xmlns:o="urn:schemas-microsoft-com:office:office" xmlns:r="http://schemas.openxmlformats.org/officeDocument/2006/relationships" xmlns:m="http://schemas.openxmlformats.org/officeDocument/2006/math" xmlns:v="urn:schemas-microsoft-com:vml" xmlns:wp14="http://schemas.microsoft.com/office/word/2010/wordprocessingDrawing" xmlns:wp="http://schemas.openxmlformats.org/drawingml/2006/wordprocessingDrawing" xmlns:w10="urn:schemas-microsoft-com:office:word" xmlns:w="http://schemas.openxmlformats.org/wordprocessingml/2006/main" xmlns:w14="http://schemas.microsoft.com/office/word/2010/wordml" xmlns:w15="http://schemas.microsoft.com/office/word/2012/wordml" xmlns:w16se="http://schemas.microsoft.com/office/word/2015/wordml/symex" xmlns:wpg="http://schemas.microsoft.com/office/word/2010/wordprocessingGroup" xmlns:wpi="http://schemas.microsoft.com/office/word/2010/wordprocessingInk" xmlns:wne="http://schemas.microsoft.com/office/word/2006/wordml" xmlns:wps="http://schemas.microsoft.com/office/word/2010/wordprocessingShape" mc:Ignorable="w14 w15 w16se wp14">
+<w:endnotes xmlns:wpc="http://schemas.microsoft.com/office/word/2010/wordprocessingCanvas" xmlns:cx="http://schemas.microsoft.com/office/drawing/2014/chartex" xmlns:cx1="http://schemas.microsoft.com/office/drawing/2015/9/8/chartex" xmlns:cx2="http://schemas.microsoft.com/office/drawing/2015/10/21/chartex" xmlns:cx3="http://schemas.microsoft.com/office/drawing/2016/5/9/chartex" xmlns:cx4="http://schemas.microsoft.com/office/drawing/2016/5/10/chartex" xmlns:cx5="http://schemas.microsoft.com/office/drawing/2016/5/11/chartex" xmlns:cx6="http://schemas.microsoft.com/office/drawing/2016/5/12/chartex" xmlns:cx7="http://schemas.microsoft.com/office/drawing/2016/5/13/chartex" xmlns:cx8="http://schemas.microsoft.com/office/drawing/2016/5/14/chartex" xmlns:mc="http://schemas.openxmlformats.org/markup-compatibility/2006" xmlns:aink="http://schemas.microsoft.com/office/drawing/2016/ink" xmlns:am3d="http://schemas.microsoft.com/office/drawing/2017/model3d" xmlns:o="urn:schemas-microsoft-com:office:office" xmlns:r="http://schemas.openxmlformats.org/officeDocument/2006/relationships" xmlns:m="http://schemas.openxmlformats.org/officeDocument/2006/math" xmlns:v="urn:schemas-microsoft-com:vml" xmlns:wp14="http://schemas.microsoft.com/office/word/2010/wordprocessingDrawing" xmlns:wp="http://schemas.openxmlformats.org/drawingml/2006/wordprocessingDrawing" xmlns:w10="urn:schemas-microsoft-com:office:word" xmlns:w="http://schemas.openxmlformats.org/wordprocessingml/2006/main" xmlns:w14="http://schemas.microsoft.com/office/word/2010/wordml" xmlns:w15="http://schemas.microsoft.com/office/word/2012/wordml" xmlns:w16cid="http://schemas.microsoft.com/office/word/2016/wordml/cid" xmlns:w16se="http://schemas.microsoft.com/office/word/2015/wordml/symex" xmlns:wpg="http://schemas.microsoft.com/office/word/2010/wordprocessingGroup" xmlns:wpi="http://schemas.microsoft.com/office/word/2010/wordprocessingInk" xmlns:wne="http://schemas.microsoft.com/office/word/2006/wordml" xmlns:wps="http://schemas.microsoft.com/office/word/2010/wordprocessingShape" mc:Ignorable="w14 w15 w16se w16cid wp14">
   <w:endnote w:type="separator" w:id="-1">
     <w:p>
       <w:pPr>
@@ -39594,7 +39469,7 @@
 </file>
 
 <file path=word/footnotes.xml><?xml version="1.0" encoding="utf-8"?>
-<w:footnotes xmlns:wpc="http://schemas.microsoft.com/office/word/2010/wordprocessingCanvas" xmlns:cx="http://schemas.microsoft.com/office/drawing/2014/chartex" xmlns:cx1="http://schemas.microsoft.com/office/drawing/2015/9/8/chartex" xmlns:cx2="http://schemas.microsoft.com/office/drawing/2015/10/21/chartex" xmlns:cx3="http://schemas.microsoft.com/office/drawing/2016/5/9/chartex" xmlns:cx4="http://schemas.microsoft.com/office/drawing/2016/5/10/chartex" xmlns:cx5="http://schemas.microsoft.com/office/drawing/2016/5/11/chartex" xmlns:cx6="http://schemas.microsoft.com/office/drawing/2016/5/12/chartex" xmlns:cx7="http://schemas.microsoft.com/office/drawing/2016/5/13/chartex" xmlns:cx8="http://schemas.microsoft.com/office/drawing/2016/5/14/chartex" xmlns:mc="http://schemas.openxmlformats.org/markup-compatibility/2006" xmlns:aink="http://schemas.microsoft.com/office/drawing/2016/ink" xmlns:o="urn:schemas-microsoft-com:office:office" xmlns:r="http://schemas.openxmlformats.org/officeDocument/2006/relationships" xmlns:m="http://schemas.openxmlformats.org/officeDocument/2006/math" xmlns:v="urn:schemas-microsoft-com:vml" xmlns:wp14="http://schemas.microsoft.com/office/word/2010/wordprocessingDrawing" xmlns:wp="http://schemas.openxmlformats.org/drawingml/2006/wordprocessingDrawing" xmlns:w10="urn:schemas-microsoft-com:office:word" xmlns:w="http://schemas.openxmlformats.org/wordprocessingml/2006/main" xmlns:w14="http://schemas.microsoft.com/office/word/2010/wordml" xmlns:w15="http://schemas.microsoft.com/office/word/2012/wordml" xmlns:w16se="http://schemas.microsoft.com/office/word/2015/wordml/symex" xmlns:wpg="http://schemas.microsoft.com/office/word/2010/wordprocessingGroup" xmlns:wpi="http://schemas.microsoft.com/office/word/2010/wordprocessingInk" xmlns:wne="http://schemas.microsoft.com/office/word/2006/wordml" xmlns:wps="http://schemas.microsoft.com/office/word/2010/wordprocessingShape" mc:Ignorable="w14 w15 w16se wp14">
+<w:footnotes xmlns:wpc="http://schemas.microsoft.com/office/word/2010/wordprocessingCanvas" xmlns:cx="http://schemas.microsoft.com/office/drawing/2014/chartex" xmlns:cx1="http://schemas.microsoft.com/office/drawing/2015/9/8/chartex" xmlns:cx2="http://schemas.microsoft.com/office/drawing/2015/10/21/chartex" xmlns:cx3="http://schemas.microsoft.com/office/drawing/2016/5/9/chartex" xmlns:cx4="http://schemas.microsoft.com/office/drawing/2016/5/10/chartex" xmlns:cx5="http://schemas.microsoft.com/office/drawing/2016/5/11/chartex" xmlns:cx6="http://schemas.microsoft.com/office/drawing/2016/5/12/chartex" xmlns:cx7="http://schemas.microsoft.com/office/drawing/2016/5/13/chartex" xmlns:cx8="http://schemas.microsoft.com/office/drawing/2016/5/14/chartex" xmlns:mc="http://schemas.openxmlformats.org/markup-compatibility/2006" xmlns:aink="http://schemas.microsoft.com/office/drawing/2016/ink" xmlns:am3d="http://schemas.microsoft.com/office/drawing/2017/model3d" xmlns:o="urn:schemas-microsoft-com:office:office" xmlns:r="http://schemas.openxmlformats.org/officeDocument/2006/relationships" xmlns:m="http://schemas.openxmlformats.org/officeDocument/2006/math" xmlns:v="urn:schemas-microsoft-com:vml" xmlns:wp14="http://schemas.microsoft.com/office/word/2010/wordprocessingDrawing" xmlns:wp="http://schemas.openxmlformats.org/drawingml/2006/wordprocessingDrawing" xmlns:w10="urn:schemas-microsoft-com:office:word" xmlns:w="http://schemas.openxmlformats.org/wordprocessingml/2006/main" xmlns:w14="http://schemas.microsoft.com/office/word/2010/wordml" xmlns:w15="http://schemas.microsoft.com/office/word/2012/wordml" xmlns:w16cid="http://schemas.microsoft.com/office/word/2016/wordml/cid" xmlns:w16se="http://schemas.microsoft.com/office/word/2015/wordml/symex" xmlns:wpg="http://schemas.microsoft.com/office/word/2010/wordprocessingGroup" xmlns:wpi="http://schemas.microsoft.com/office/word/2010/wordprocessingInk" xmlns:wne="http://schemas.microsoft.com/office/word/2006/wordml" xmlns:wps="http://schemas.microsoft.com/office/word/2010/wordprocessingShape" mc:Ignorable="w14 w15 w16se w16cid wp14">
   <w:footnote w:type="separator" w:id="-1">
     <w:p>
       <w:pPr>
@@ -39619,7 +39494,7 @@
 </file>
 
 <file path=word/numbering.xml><?xml version="1.0" encoding="utf-8"?>
-<w:numbering xmlns:wpc="http://schemas.microsoft.com/office/word/2010/wordprocessingCanvas" xmlns:cx="http://schemas.microsoft.com/office/drawing/2014/chartex" xmlns:cx1="http://schemas.microsoft.com/office/drawing/2015/9/8/chartex" xmlns:cx2="http://schemas.microsoft.com/office/drawing/2015/10/21/chartex" xmlns:cx3="http://schemas.microsoft.com/office/drawing/2016/5/9/chartex" xmlns:cx4="http://schemas.microsoft.com/office/drawing/2016/5/10/chartex" xmlns:cx5="http://schemas.microsoft.com/office/drawing/2016/5/11/chartex" xmlns:cx6="http://schemas.microsoft.com/office/drawing/2016/5/12/chartex" xmlns:cx7="http://schemas.microsoft.com/office/drawing/2016/5/13/chartex" xmlns:cx8="http://schemas.microsoft.com/office/drawing/2016/5/14/chartex" xmlns:mc="http://schemas.openxmlformats.org/markup-compatibility/2006" xmlns:aink="http://schemas.microsoft.com/office/drawing/2016/ink" xmlns:o="urn:schemas-microsoft-com:office:office" xmlns:r="http://schemas.openxmlformats.org/officeDocument/2006/relationships" xmlns:m="http://schemas.openxmlformats.org/officeDocument/2006/math" xmlns:v="urn:schemas-microsoft-com:vml" xmlns:wp14="http://schemas.microsoft.com/office/word/2010/wordprocessingDrawing" xmlns:wp="http://schemas.openxmlformats.org/drawingml/2006/wordprocessingDrawing" xmlns:w10="urn:schemas-microsoft-com:office:word" xmlns:w="http://schemas.openxmlformats.org/wordprocessingml/2006/main" xmlns:w14="http://schemas.microsoft.com/office/word/2010/wordml" xmlns:w15="http://schemas.microsoft.com/office/word/2012/wordml" xmlns:w16se="http://schemas.microsoft.com/office/word/2015/wordml/symex" xmlns:wpg="http://schemas.microsoft.com/office/word/2010/wordprocessingGroup" xmlns:wpi="http://schemas.microsoft.com/office/word/2010/wordprocessingInk" xmlns:wne="http://schemas.microsoft.com/office/word/2006/wordml" xmlns:wps="http://schemas.microsoft.com/office/word/2010/wordprocessingShape" mc:Ignorable="w14 w15 w16se wp14">
+<w:numbering xmlns:wpc="http://schemas.microsoft.com/office/word/2010/wordprocessingCanvas" xmlns:cx="http://schemas.microsoft.com/office/drawing/2014/chartex" xmlns:cx1="http://schemas.microsoft.com/office/drawing/2015/9/8/chartex" xmlns:cx2="http://schemas.microsoft.com/office/drawing/2015/10/21/chartex" xmlns:cx3="http://schemas.microsoft.com/office/drawing/2016/5/9/chartex" xmlns:cx4="http://schemas.microsoft.com/office/drawing/2016/5/10/chartex" xmlns:cx5="http://schemas.microsoft.com/office/drawing/2016/5/11/chartex" xmlns:cx6="http://schemas.microsoft.com/office/drawing/2016/5/12/chartex" xmlns:cx7="http://schemas.microsoft.com/office/drawing/2016/5/13/chartex" xmlns:cx8="http://schemas.microsoft.com/office/drawing/2016/5/14/chartex" xmlns:mc="http://schemas.openxmlformats.org/markup-compatibility/2006" xmlns:aink="http://schemas.microsoft.com/office/drawing/2016/ink" xmlns:am3d="http://schemas.microsoft.com/office/drawing/2017/model3d" xmlns:o="urn:schemas-microsoft-com:office:office" xmlns:r="http://schemas.openxmlformats.org/officeDocument/2006/relationships" xmlns:m="http://schemas.openxmlformats.org/officeDocument/2006/math" xmlns:v="urn:schemas-microsoft-com:vml" xmlns:wp14="http://schemas.microsoft.com/office/word/2010/wordprocessingDrawing" xmlns:wp="http://schemas.openxmlformats.org/drawingml/2006/wordprocessingDrawing" xmlns:w10="urn:schemas-microsoft-com:office:word" xmlns:w="http://schemas.openxmlformats.org/wordprocessingml/2006/main" xmlns:w14="http://schemas.microsoft.com/office/word/2010/wordml" xmlns:w15="http://schemas.microsoft.com/office/word/2012/wordml" xmlns:w16cid="http://schemas.microsoft.com/office/word/2016/wordml/cid" xmlns:w16se="http://schemas.microsoft.com/office/word/2015/wordml/symex" xmlns:wpg="http://schemas.microsoft.com/office/word/2010/wordprocessingGroup" xmlns:wpi="http://schemas.microsoft.com/office/word/2010/wordprocessingInk" xmlns:wne="http://schemas.microsoft.com/office/word/2006/wordml" xmlns:wps="http://schemas.microsoft.com/office/word/2010/wordprocessingShape" mc:Ignorable="w14 w15 w16se w16cid wp14">
   <w:abstractNum w:abstractNumId="0" w15:restartNumberingAfterBreak="0">
     <w:nsid w:val="00000001"/>
     <w:multiLevelType w:val="multilevel"/>
@@ -40135,7 +40010,7 @@
 </file>
 
 <file path=word/people.xml><?xml version="1.0" encoding="utf-8"?>
-<w15:people xmlns:wpc="http://schemas.microsoft.com/office/word/2010/wordprocessingCanvas" xmlns:cx="http://schemas.microsoft.com/office/drawing/2014/chartex" xmlns:cx1="http://schemas.microsoft.com/office/drawing/2015/9/8/chartex" xmlns:cx2="http://schemas.microsoft.com/office/drawing/2015/10/21/chartex" xmlns:cx3="http://schemas.microsoft.com/office/drawing/2016/5/9/chartex" xmlns:cx4="http://schemas.microsoft.com/office/drawing/2016/5/10/chartex" xmlns:cx5="http://schemas.microsoft.com/office/drawing/2016/5/11/chartex" xmlns:cx6="http://schemas.microsoft.com/office/drawing/2016/5/12/chartex" xmlns:cx7="http://schemas.microsoft.com/office/drawing/2016/5/13/chartex" xmlns:cx8="http://schemas.microsoft.com/office/drawing/2016/5/14/chartex" xmlns:mc="http://schemas.openxmlformats.org/markup-compatibility/2006" xmlns:aink="http://schemas.microsoft.com/office/drawing/2016/ink" xmlns:o="urn:schemas-microsoft-com:office:office" xmlns:r="http://schemas.openxmlformats.org/officeDocument/2006/relationships" xmlns:m="http://schemas.openxmlformats.org/officeDocument/2006/math" xmlns:v="urn:schemas-microsoft-com:vml" xmlns:wp14="http://schemas.microsoft.com/office/word/2010/wordprocessingDrawing" xmlns:wp="http://schemas.openxmlformats.org/drawingml/2006/wordprocessingDrawing" xmlns:w10="urn:schemas-microsoft-com:office:word" xmlns:w="http://schemas.openxmlformats.org/wordprocessingml/2006/main" xmlns:w14="http://schemas.microsoft.com/office/word/2010/wordml" xmlns:w15="http://schemas.microsoft.com/office/word/2012/wordml" xmlns:w16se="http://schemas.microsoft.com/office/word/2015/wordml/symex" xmlns:wpg="http://schemas.microsoft.com/office/word/2010/wordprocessingGroup" xmlns:wpi="http://schemas.microsoft.com/office/word/2010/wordprocessingInk" xmlns:wne="http://schemas.microsoft.com/office/word/2006/wordml" xmlns:wps="http://schemas.microsoft.com/office/word/2010/wordprocessingShape" mc:Ignorable="w14 w15 w16se wp14">
+<w15:people xmlns:wpc="http://schemas.microsoft.com/office/word/2010/wordprocessingCanvas" xmlns:cx="http://schemas.microsoft.com/office/drawing/2014/chartex" xmlns:cx1="http://schemas.microsoft.com/office/drawing/2015/9/8/chartex" xmlns:cx2="http://schemas.microsoft.com/office/drawing/2015/10/21/chartex" xmlns:cx3="http://schemas.microsoft.com/office/drawing/2016/5/9/chartex" xmlns:cx4="http://schemas.microsoft.com/office/drawing/2016/5/10/chartex" xmlns:cx5="http://schemas.microsoft.com/office/drawing/2016/5/11/chartex" xmlns:cx6="http://schemas.microsoft.com/office/drawing/2016/5/12/chartex" xmlns:cx7="http://schemas.microsoft.com/office/drawing/2016/5/13/chartex" xmlns:cx8="http://schemas.microsoft.com/office/drawing/2016/5/14/chartex" xmlns:mc="http://schemas.openxmlformats.org/markup-compatibility/2006" xmlns:aink="http://schemas.microsoft.com/office/drawing/2016/ink" xmlns:am3d="http://schemas.microsoft.com/office/drawing/2017/model3d" xmlns:o="urn:schemas-microsoft-com:office:office" xmlns:r="http://schemas.openxmlformats.org/officeDocument/2006/relationships" xmlns:m="http://schemas.openxmlformats.org/officeDocument/2006/math" xmlns:v="urn:schemas-microsoft-com:vml" xmlns:wp14="http://schemas.microsoft.com/office/word/2010/wordprocessingDrawing" xmlns:wp="http://schemas.openxmlformats.org/drawingml/2006/wordprocessingDrawing" xmlns:w10="urn:schemas-microsoft-com:office:word" xmlns:w="http://schemas.openxmlformats.org/wordprocessingml/2006/main" xmlns:w14="http://schemas.microsoft.com/office/word/2010/wordml" xmlns:w15="http://schemas.microsoft.com/office/word/2012/wordml" xmlns:w16cid="http://schemas.microsoft.com/office/word/2016/wordml/cid" xmlns:w16se="http://schemas.microsoft.com/office/word/2015/wordml/symex" xmlns:wpg="http://schemas.microsoft.com/office/word/2010/wordprocessingGroup" xmlns:wpi="http://schemas.microsoft.com/office/word/2010/wordprocessingInk" xmlns:wne="http://schemas.microsoft.com/office/word/2006/wordml" xmlns:wps="http://schemas.microsoft.com/office/word/2010/wordprocessingShape" mc:Ignorable="w14 w15 w16se w16cid wp14">
   <w15:person w15:author="Joona Lehtomäki">
     <w15:presenceInfo w15:providerId="Windows Live" w15:userId="c5f917f8181a1c04"/>
   </w15:person>
@@ -40143,7 +40018,7 @@
 </file>
 
 <file path=word/styles.xml><?xml version="1.0" encoding="utf-8"?>
-<w:styles xmlns:mc="http://schemas.openxmlformats.org/markup-compatibility/2006" xmlns:r="http://schemas.openxmlformats.org/officeDocument/2006/relationships" xmlns:w="http://schemas.openxmlformats.org/wordprocessingml/2006/main" xmlns:w14="http://schemas.microsoft.com/office/word/2010/wordml" xmlns:w15="http://schemas.microsoft.com/office/word/2012/wordml" xmlns:w16se="http://schemas.microsoft.com/office/word/2015/wordml/symex" mc:Ignorable="w14 w15 w16se">
+<w:styles xmlns:mc="http://schemas.openxmlformats.org/markup-compatibility/2006" xmlns:r="http://schemas.openxmlformats.org/officeDocument/2006/relationships" xmlns:w="http://schemas.openxmlformats.org/wordprocessingml/2006/main" xmlns:w14="http://schemas.microsoft.com/office/word/2010/wordml" xmlns:w15="http://schemas.microsoft.com/office/word/2012/wordml" xmlns:w16cid="http://schemas.microsoft.com/office/word/2016/wordml/cid" xmlns:w16se="http://schemas.microsoft.com/office/word/2015/wordml/symex" mc:Ignorable="w14 w15 w16se w16cid">
   <w:docDefaults>
     <w:rPrDefault>
       <w:rPr>
@@ -40153,7 +40028,7 @@
     </w:rPrDefault>
     <w:pPrDefault/>
   </w:docDefaults>
-  <w:latentStyles w:defLockedState="0" w:defUIPriority="99" w:defSemiHidden="0" w:defUnhideWhenUsed="0" w:defQFormat="0" w:count="374">
+  <w:latentStyles w:defLockedState="0" w:defUIPriority="99" w:defSemiHidden="0" w:defUnhideWhenUsed="0" w:defQFormat="0" w:count="375">
     <w:lsdException w:name="Normal" w:uiPriority="0" w:qFormat="1"/>
     <w:lsdException w:name="heading 1" w:uiPriority="9" w:qFormat="1"/>
     <w:lsdException w:name="heading 2" w:uiPriority="9" w:qFormat="1"/>
@@ -40259,7 +40134,6 @@
     <w:lsdException w:name="HTML Sample" w:semiHidden="1" w:unhideWhenUsed="1"/>
     <w:lsdException w:name="HTML Typewriter" w:semiHidden="1" w:unhideWhenUsed="1"/>
     <w:lsdException w:name="HTML Variable" w:semiHidden="1" w:unhideWhenUsed="1"/>
-    <w:lsdException w:name="Normal Table" w:semiHidden="1" w:unhideWhenUsed="1"/>
     <w:lsdException w:name="annotation subject" w:semiHidden="1" w:unhideWhenUsed="1"/>
     <w:lsdException w:name="No List" w:semiHidden="1" w:unhideWhenUsed="1"/>
     <w:lsdException w:name="Outline List 1" w:semiHidden="1" w:unhideWhenUsed="1"/>
@@ -40306,10 +40180,8 @@
     <w:lsdException w:name="Table Subtle 2" w:semiHidden="1" w:unhideWhenUsed="1"/>
     <w:lsdException w:name="Table Web 1" w:semiHidden="1" w:unhideWhenUsed="1"/>
     <w:lsdException w:name="Table Web 2" w:semiHidden="1" w:unhideWhenUsed="1"/>
-    <w:lsdException w:name="Table Web 3" w:semiHidden="1" w:unhideWhenUsed="1"/>
     <w:lsdException w:name="Balloon Text" w:semiHidden="1" w:unhideWhenUsed="1"/>
     <w:lsdException w:name="Table Grid" w:uiPriority="39"/>
-    <w:lsdException w:name="Table Theme" w:semiHidden="1" w:unhideWhenUsed="1"/>
     <w:lsdException w:name="Placeholder Text" w:semiHidden="1"/>
     <w:lsdException w:name="No Spacing" w:uiPriority="1" w:qFormat="1"/>
     <w:lsdException w:name="Light Shading" w:uiPriority="60"/>
@@ -40420,7 +40292,7 @@
     <w:lsdException w:name="Intense Reference" w:uiPriority="32" w:qFormat="1"/>
     <w:lsdException w:name="Book Title" w:uiPriority="33" w:qFormat="1"/>
     <w:lsdException w:name="Bibliography" w:semiHidden="1" w:uiPriority="37" w:unhideWhenUsed="1"/>
-    <w:lsdException w:name="TOC Heading" w:uiPriority="39" w:qFormat="1"/>
+    <w:lsdException w:name="TOC Heading" w:semiHidden="1" w:uiPriority="39" w:unhideWhenUsed="1" w:qFormat="1"/>
     <w:lsdException w:name="Plain Table 1" w:uiPriority="41"/>
     <w:lsdException w:name="Plain Table 2" w:uiPriority="42"/>
     <w:lsdException w:name="Plain Table 3" w:uiPriority="43"/>
@@ -40528,6 +40400,7 @@
     <w:lsdException w:name="Mention" w:semiHidden="1" w:unhideWhenUsed="1"/>
     <w:lsdException w:name="Smart Hyperlink" w:semiHidden="1" w:unhideWhenUsed="1"/>
     <w:lsdException w:name="Hashtag" w:semiHidden="1" w:unhideWhenUsed="1"/>
+    <w:lsdException w:name="Unresolved Mention" w:semiHidden="1" w:unhideWhenUsed="1"/>
   </w:latentStyles>
   <w:style w:type="paragraph" w:default="1" w:styleId="Normal">
     <w:name w:val="Normal"/>
@@ -42579,7 +42452,7 @@
 </file>
 
 <file path=customXml/itemProps1.xml><?xml version="1.0" encoding="utf-8"?>
-<ds:datastoreItem xmlns:ds="http://schemas.openxmlformats.org/officeDocument/2006/customXml" ds:itemID="{A8B54D40-A89C-4F12-9CCB-544F193472C8}">
+<ds:datastoreItem xmlns:ds="http://schemas.openxmlformats.org/officeDocument/2006/customXml" ds:itemID="{EFA9A6F8-CFE0-4F61-9DB9-D464115EDC04}">
   <ds:schemaRefs>
     <ds:schemaRef ds:uri="http://schemas.openxmlformats.org/officeDocument/2006/bibliography"/>
   </ds:schemaRefs>

</xml_diff>